<commit_message>
v2.1.1 update: Restructured AI stats. - All AI profiles simplified and added to metrics. - Renamed Infiltrate to Infiltrator. - Renamed Marching Order to Commanding Presence. - Renamed Cowardly to Cautious. - Fixed typo in Shredding rule. - Clarified Infiltrator rule description. - Updated rulebook.
</commit_message>
<xml_diff>
--- a/books/XCOM Enemy Eternal - Commander Rulebook 2.1.docx
+++ b/books/XCOM Enemy Eternal - Commander Rulebook 2.1.docx
@@ -4670,25 +4670,7 @@
           <w:sz w:val="16"/>
           <w:szCs w:val="16"/>
         </w:rPr>
-        <w:t xml:space="preserve"> a relevant playing card suite </w:t>
-      </w:r>
-      <w:proofErr w:type="gramStart"/>
-      <w:r>
-        <w:rPr>
-          <w:rFonts w:ascii="Times New Roman" w:hAnsi="Times New Roman" w:cs="Times New Roman"/>
-          <w:sz w:val="16"/>
-          <w:szCs w:val="16"/>
-        </w:rPr>
-        <w:t>in order to</w:t>
-      </w:r>
-      <w:proofErr w:type="gramEnd"/>
-      <w:r>
-        <w:rPr>
-          <w:rFonts w:ascii="Times New Roman" w:hAnsi="Times New Roman" w:cs="Times New Roman"/>
-          <w:sz w:val="16"/>
-          <w:szCs w:val="16"/>
-        </w:rPr>
-        <w:t xml:space="preserve"> choose a reward from a given category.</w:t>
+        <w:t xml:space="preserve"> a relevant playing card suite in order to choose a reward from a given category.</w:t>
       </w:r>
     </w:p>
     <w:p>
@@ -4812,7 +4794,6 @@
                 <w:szCs w:val="16"/>
               </w:rPr>
             </w:pPr>
-            <w:proofErr w:type="gramStart"/>
             <w:r>
               <w:rPr>
                 <w:rFonts w:ascii="Times New Roman" w:hAnsi="Times New Roman" w:cs="Times New Roman"/>
@@ -4821,18 +4802,7 @@
                 <w:sz w:val="16"/>
                 <w:szCs w:val="16"/>
               </w:rPr>
-              <w:t>No !</w:t>
-            </w:r>
-            <w:proofErr w:type="gramEnd"/>
-            <w:r>
-              <w:rPr>
-                <w:rFonts w:ascii="Times New Roman" w:hAnsi="Times New Roman" w:cs="Times New Roman"/>
-                <w:b/>
-                <w:bCs/>
-                <w:sz w:val="16"/>
-                <w:szCs w:val="16"/>
-              </w:rPr>
-              <w:t>*</w:t>
+              <w:t>No !*</w:t>
             </w:r>
           </w:p>
         </w:tc>
@@ -5948,9 +5918,51 @@
           <w:sz w:val="16"/>
           <w:szCs w:val="16"/>
         </w:rPr>
+        <w:t xml:space="preserve">: Gain an additional </w:t>
+      </w:r>
+      <w:r>
+        <w:rPr>
+          <w:rFonts w:ascii="Segoe UI Emoji" w:hAnsi="Segoe UI Emoji" w:cs="Segoe UI Emoji"/>
+          <w:sz w:val="16"/>
+          <w:szCs w:val="16"/>
+        </w:rPr>
+        <w:t>💥</w:t>
+      </w:r>
+      <w:r>
+        <w:rPr>
+          <w:rFonts w:ascii="Times New Roman" w:hAnsi="Times New Roman" w:cs="Times New Roman"/>
+          <w:sz w:val="16"/>
+          <w:szCs w:val="16"/>
+        </w:rPr>
+        <w:t xml:space="preserve"> 2 Armour at all times.</w:t>
+      </w:r>
+    </w:p>
+    <w:p>
+      <w:pPr>
+        <w:rPr>
+          <w:rFonts w:ascii="Times New Roman" w:hAnsi="Times New Roman" w:cs="Times New Roman"/>
+          <w:sz w:val="16"/>
+          <w:szCs w:val="16"/>
+        </w:rPr>
+      </w:pPr>
+      <w:r>
+        <w:rPr>
+          <w:rFonts w:ascii="Times New Roman" w:hAnsi="Times New Roman" w:cs="Times New Roman"/>
+          <w:b/>
+          <w:bCs/>
+          <w:sz w:val="16"/>
+          <w:szCs w:val="16"/>
+        </w:rPr>
+        <w:t>Cautious</w:t>
+      </w:r>
+      <w:r>
+        <w:rPr>
+          <w:rFonts w:ascii="Times New Roman" w:hAnsi="Times New Roman" w:cs="Times New Roman"/>
+          <w:sz w:val="16"/>
+          <w:szCs w:val="16"/>
+        </w:rPr>
         <w:t xml:space="preserve">: </w:t>
       </w:r>
-      <w:proofErr w:type="gramStart"/>
       <w:r>
         <w:rPr>
           <w:rFonts w:ascii="Times New Roman" w:hAnsi="Times New Roman" w:cs="Times New Roman"/>
@@ -5961,47 +5973,38 @@
       </w:r>
       <w:r>
         <w:rPr>
-          <w:rFonts w:ascii="Segoe UI Emoji" w:hAnsi="Segoe UI Emoji" w:cs="Segoe UI Emoji"/>
-          <w:sz w:val="16"/>
-          <w:szCs w:val="16"/>
-        </w:rPr>
-        <w:t>💥</w:t>
-      </w:r>
-      <w:r>
-        <w:rPr>
-          <w:rFonts w:ascii="Times New Roman" w:hAnsi="Times New Roman" w:cs="Times New Roman"/>
-          <w:sz w:val="16"/>
-          <w:szCs w:val="16"/>
-        </w:rPr>
-        <w:t xml:space="preserve"> 2 Armour at all times</w:t>
-      </w:r>
-      <w:proofErr w:type="gramEnd"/>
-      <w:r>
-        <w:rPr>
-          <w:rFonts w:ascii="Times New Roman" w:hAnsi="Times New Roman" w:cs="Times New Roman"/>
-          <w:sz w:val="16"/>
-          <w:szCs w:val="16"/>
-        </w:rPr>
-        <w:t>.</w:t>
-      </w:r>
-    </w:p>
-    <w:p>
-      <w:pPr>
-        <w:rPr>
-          <w:rFonts w:ascii="Times New Roman" w:hAnsi="Times New Roman" w:cs="Times New Roman"/>
-          <w:sz w:val="16"/>
-          <w:szCs w:val="16"/>
-        </w:rPr>
-      </w:pPr>
-      <w:r>
-        <w:rPr>
-          <w:rFonts w:ascii="Times New Roman" w:hAnsi="Times New Roman" w:cs="Times New Roman"/>
-          <w:b/>
-          <w:bCs/>
-          <w:sz w:val="16"/>
-          <w:szCs w:val="16"/>
-        </w:rPr>
-        <w:t>Cowardly</w:t>
+          <w:rFonts w:ascii="Segoe UI Symbol" w:hAnsi="Segoe UI Symbol" w:cs="Segoe UI Symbol"/>
+          <w:sz w:val="16"/>
+          <w:szCs w:val="16"/>
+        </w:rPr>
+        <w:t>⛨</w:t>
+      </w:r>
+      <w:r>
+        <w:rPr>
+          <w:rFonts w:ascii="Times New Roman" w:hAnsi="Times New Roman" w:cs="Times New Roman"/>
+          <w:sz w:val="16"/>
+          <w:szCs w:val="16"/>
+        </w:rPr>
+        <w:t xml:space="preserve"> 1 Armour when in cover.</w:t>
+      </w:r>
+    </w:p>
+    <w:p>
+      <w:pPr>
+        <w:rPr>
+          <w:rFonts w:ascii="Times New Roman" w:hAnsi="Times New Roman" w:cs="Times New Roman"/>
+          <w:sz w:val="16"/>
+          <w:szCs w:val="16"/>
+        </w:rPr>
+      </w:pPr>
+      <w:r>
+        <w:rPr>
+          <w:rFonts w:ascii="Times New Roman" w:hAnsi="Times New Roman" w:cs="Times New Roman"/>
+          <w:b/>
+          <w:bCs/>
+          <w:sz w:val="16"/>
+          <w:szCs w:val="16"/>
+        </w:rPr>
+        <w:t>Commanding Presence</w:t>
       </w:r>
       <w:r>
         <w:rPr>
@@ -6017,93 +6020,7 @@
           <w:sz w:val="16"/>
           <w:szCs w:val="16"/>
         </w:rPr>
-        <w:t xml:space="preserve">Gain an additional </w:t>
-      </w:r>
-      <w:r>
-        <w:rPr>
-          <w:rFonts w:ascii="Segoe UI Symbol" w:hAnsi="Segoe UI Symbol" w:cs="Segoe UI Symbol"/>
-          <w:sz w:val="16"/>
-          <w:szCs w:val="16"/>
-        </w:rPr>
-        <w:t>⛨</w:t>
-      </w:r>
-      <w:r>
-        <w:rPr>
-          <w:rFonts w:ascii="Times New Roman" w:hAnsi="Times New Roman" w:cs="Times New Roman"/>
-          <w:sz w:val="16"/>
-          <w:szCs w:val="16"/>
-        </w:rPr>
-        <w:t xml:space="preserve"> 1 Armour when in cover.</w:t>
-      </w:r>
-    </w:p>
-    <w:p>
-      <w:pPr>
-        <w:rPr>
-          <w:rFonts w:ascii="Times New Roman" w:hAnsi="Times New Roman" w:cs="Times New Roman"/>
-          <w:sz w:val="16"/>
-          <w:szCs w:val="16"/>
-        </w:rPr>
-      </w:pPr>
-      <w:r>
-        <w:rPr>
-          <w:rFonts w:ascii="Times New Roman" w:hAnsi="Times New Roman" w:cs="Times New Roman"/>
-          <w:b/>
-          <w:bCs/>
-          <w:sz w:val="16"/>
-          <w:szCs w:val="16"/>
-        </w:rPr>
-        <w:t>Deadeye</w:t>
-      </w:r>
-      <w:r>
-        <w:rPr>
-          <w:rFonts w:ascii="Times New Roman" w:hAnsi="Times New Roman" w:cs="Times New Roman"/>
-          <w:sz w:val="16"/>
-          <w:szCs w:val="16"/>
-        </w:rPr>
-        <w:t xml:space="preserve">: </w:t>
-      </w:r>
-      <w:r>
-        <w:rPr>
-          <w:rFonts w:ascii="Times New Roman" w:hAnsi="Times New Roman" w:cs="Times New Roman"/>
-          <w:sz w:val="16"/>
-          <w:szCs w:val="16"/>
-        </w:rPr>
-        <w:t>Gain an additional +1 to hit if firing without moving.</w:t>
-      </w:r>
-    </w:p>
-    <w:p>
-      <w:pPr>
-        <w:rPr>
-          <w:rFonts w:ascii="Times New Roman" w:hAnsi="Times New Roman" w:cs="Times New Roman"/>
-          <w:sz w:val="16"/>
-          <w:szCs w:val="16"/>
-        </w:rPr>
-      </w:pPr>
-      <w:r>
-        <w:rPr>
-          <w:rFonts w:ascii="Times New Roman" w:hAnsi="Times New Roman" w:cs="Times New Roman"/>
-          <w:b/>
-          <w:bCs/>
-          <w:sz w:val="16"/>
-          <w:szCs w:val="16"/>
-        </w:rPr>
-        <w:t>Faction – ADVENT</w:t>
-      </w:r>
-      <w:r>
-        <w:rPr>
-          <w:rFonts w:ascii="Times New Roman" w:hAnsi="Times New Roman" w:cs="Times New Roman"/>
-          <w:sz w:val="16"/>
-          <w:szCs w:val="16"/>
-        </w:rPr>
-        <w:t xml:space="preserve">: </w:t>
-      </w:r>
-      <w:r>
-        <w:rPr>
-          <w:rFonts w:ascii="Times New Roman" w:hAnsi="Times New Roman" w:cs="Times New Roman"/>
-          <w:sz w:val="16"/>
-          <w:szCs w:val="16"/>
-        </w:rPr>
-        <w:t xml:space="preserve">May not deploy any </w:t>
+        <w:t xml:space="preserve">Once per game round, the </w:t>
       </w:r>
       <w:r>
         <w:rPr>
@@ -6113,15 +6030,15 @@
           <w:sz w:val="16"/>
           <w:szCs w:val="16"/>
         </w:rPr>
-        <w:t>XCOM</w:t>
-      </w:r>
-      <w:r>
-        <w:rPr>
-          <w:rFonts w:ascii="Times New Roman" w:hAnsi="Times New Roman" w:cs="Times New Roman"/>
-          <w:sz w:val="16"/>
-          <w:szCs w:val="16"/>
-        </w:rPr>
-        <w:t xml:space="preserve"> faction units. May deploy an extra </w:t>
+        <w:t>ADVENT Officer</w:t>
+      </w:r>
+      <w:r>
+        <w:rPr>
+          <w:rFonts w:ascii="Times New Roman" w:hAnsi="Times New Roman" w:cs="Times New Roman"/>
+          <w:sz w:val="16"/>
+          <w:szCs w:val="16"/>
+        </w:rPr>
+        <w:t xml:space="preserve"> may assign an </w:t>
       </w:r>
       <w:r>
         <w:rPr>
@@ -6139,42 +6056,7 @@
           <w:sz w:val="16"/>
           <w:szCs w:val="16"/>
         </w:rPr>
-        <w:t xml:space="preserve"> (AI loadout, no upgrades) at no cost.</w:t>
-      </w:r>
-    </w:p>
-    <w:p>
-      <w:pPr>
-        <w:rPr>
-          <w:rFonts w:ascii="Times New Roman" w:hAnsi="Times New Roman" w:cs="Times New Roman"/>
-          <w:sz w:val="16"/>
-          <w:szCs w:val="16"/>
-        </w:rPr>
-      </w:pPr>
-      <w:r>
-        <w:rPr>
-          <w:rFonts w:ascii="Times New Roman" w:hAnsi="Times New Roman" w:cs="Times New Roman"/>
-          <w:b/>
-          <w:bCs/>
-          <w:sz w:val="16"/>
-          <w:szCs w:val="16"/>
-        </w:rPr>
-        <w:t>Faction – XCOM</w:t>
-      </w:r>
-      <w:r>
-        <w:rPr>
-          <w:rFonts w:ascii="Times New Roman" w:hAnsi="Times New Roman" w:cs="Times New Roman"/>
-          <w:sz w:val="16"/>
-          <w:szCs w:val="16"/>
-        </w:rPr>
-        <w:t xml:space="preserve">: </w:t>
-      </w:r>
-      <w:r>
-        <w:rPr>
-          <w:rFonts w:ascii="Times New Roman" w:hAnsi="Times New Roman" w:cs="Times New Roman"/>
-          <w:sz w:val="16"/>
-          <w:szCs w:val="16"/>
-        </w:rPr>
-        <w:t xml:space="preserve">May not deploy any </w:t>
+        <w:t xml:space="preserve"> an activation die. Target must take their action before the </w:t>
       </w:r>
       <w:r>
         <w:rPr>
@@ -6184,15 +6066,85 @@
           <w:sz w:val="16"/>
           <w:szCs w:val="16"/>
         </w:rPr>
-        <w:t>ADVENT</w:t>
-      </w:r>
-      <w:r>
-        <w:rPr>
-          <w:rFonts w:ascii="Times New Roman" w:hAnsi="Times New Roman" w:cs="Times New Roman"/>
-          <w:sz w:val="16"/>
-          <w:szCs w:val="16"/>
-        </w:rPr>
-        <w:t xml:space="preserve"> faction units. All models with the </w:t>
+        <w:t>ADVENT Officer</w:t>
+      </w:r>
+      <w:r>
+        <w:rPr>
+          <w:rFonts w:ascii="Times New Roman" w:hAnsi="Times New Roman" w:cs="Times New Roman"/>
+          <w:sz w:val="16"/>
+          <w:szCs w:val="16"/>
+        </w:rPr>
+        <w:t>, be within 24 Range and line of sight.</w:t>
+      </w:r>
+    </w:p>
+    <w:p>
+      <w:pPr>
+        <w:rPr>
+          <w:rFonts w:ascii="Times New Roman" w:hAnsi="Times New Roman" w:cs="Times New Roman"/>
+          <w:sz w:val="16"/>
+          <w:szCs w:val="16"/>
+        </w:rPr>
+      </w:pPr>
+      <w:r>
+        <w:rPr>
+          <w:rFonts w:ascii="Times New Roman" w:hAnsi="Times New Roman" w:cs="Times New Roman"/>
+          <w:b/>
+          <w:bCs/>
+          <w:sz w:val="16"/>
+          <w:szCs w:val="16"/>
+        </w:rPr>
+        <w:t>Deadeye</w:t>
+      </w:r>
+      <w:r>
+        <w:rPr>
+          <w:rFonts w:ascii="Times New Roman" w:hAnsi="Times New Roman" w:cs="Times New Roman"/>
+          <w:sz w:val="16"/>
+          <w:szCs w:val="16"/>
+        </w:rPr>
+        <w:t xml:space="preserve">: </w:t>
+      </w:r>
+      <w:r>
+        <w:rPr>
+          <w:rFonts w:ascii="Times New Roman" w:hAnsi="Times New Roman" w:cs="Times New Roman"/>
+          <w:sz w:val="16"/>
+          <w:szCs w:val="16"/>
+        </w:rPr>
+        <w:t>Gain an additional +1 to hit if firing without moving.</w:t>
+      </w:r>
+    </w:p>
+    <w:p>
+      <w:pPr>
+        <w:rPr>
+          <w:rFonts w:ascii="Times New Roman" w:hAnsi="Times New Roman" w:cs="Times New Roman"/>
+          <w:sz w:val="16"/>
+          <w:szCs w:val="16"/>
+        </w:rPr>
+      </w:pPr>
+      <w:r>
+        <w:rPr>
+          <w:rFonts w:ascii="Times New Roman" w:hAnsi="Times New Roman" w:cs="Times New Roman"/>
+          <w:b/>
+          <w:bCs/>
+          <w:sz w:val="16"/>
+          <w:szCs w:val="16"/>
+        </w:rPr>
+        <w:t>Faction – ADVENT</w:t>
+      </w:r>
+      <w:r>
+        <w:rPr>
+          <w:rFonts w:ascii="Times New Roman" w:hAnsi="Times New Roman" w:cs="Times New Roman"/>
+          <w:sz w:val="16"/>
+          <w:szCs w:val="16"/>
+        </w:rPr>
+        <w:t xml:space="preserve">: </w:t>
+      </w:r>
+      <w:r>
+        <w:rPr>
+          <w:rFonts w:ascii="Times New Roman" w:hAnsi="Times New Roman" w:cs="Times New Roman"/>
+          <w:sz w:val="16"/>
+          <w:szCs w:val="16"/>
+        </w:rPr>
+        <w:t xml:space="preserve">May not deploy any </w:t>
       </w:r>
       <w:r>
         <w:rPr>
@@ -6210,146 +6162,7 @@
           <w:sz w:val="16"/>
           <w:szCs w:val="16"/>
         </w:rPr>
-        <w:t xml:space="preserve"> faction keyword </w:t>
-      </w:r>
-      <w:proofErr w:type="gramStart"/>
-      <w:r>
-        <w:rPr>
-          <w:rFonts w:ascii="Times New Roman" w:hAnsi="Times New Roman" w:cs="Times New Roman"/>
-          <w:sz w:val="16"/>
-          <w:szCs w:val="16"/>
-        </w:rPr>
-        <w:t xml:space="preserve">gain an additional </w:t>
-      </w:r>
-      <w:r>
-        <w:rPr>
-          <w:rFonts w:ascii="Segoe UI Symbol" w:hAnsi="Segoe UI Symbol" w:cs="Segoe UI Symbol"/>
-          <w:sz w:val="16"/>
-          <w:szCs w:val="16"/>
-        </w:rPr>
-        <w:t>⛨</w:t>
-      </w:r>
-      <w:r>
-        <w:rPr>
-          <w:rFonts w:ascii="Times New Roman" w:hAnsi="Times New Roman" w:cs="Times New Roman"/>
-          <w:sz w:val="16"/>
-          <w:szCs w:val="16"/>
-        </w:rPr>
-        <w:t xml:space="preserve"> 1 Armour at all times</w:t>
-      </w:r>
-      <w:proofErr w:type="gramEnd"/>
-      <w:r>
-        <w:rPr>
-          <w:rFonts w:ascii="Times New Roman" w:hAnsi="Times New Roman" w:cs="Times New Roman"/>
-          <w:sz w:val="16"/>
-          <w:szCs w:val="16"/>
-        </w:rPr>
-        <w:t>.</w:t>
-      </w:r>
-    </w:p>
-    <w:p>
-      <w:pPr>
-        <w:rPr>
-          <w:rFonts w:ascii="Times New Roman" w:hAnsi="Times New Roman" w:cs="Times New Roman"/>
-          <w:sz w:val="16"/>
-          <w:szCs w:val="16"/>
-        </w:rPr>
-      </w:pPr>
-      <w:r>
-        <w:rPr>
-          <w:rFonts w:ascii="Times New Roman" w:hAnsi="Times New Roman" w:cs="Times New Roman"/>
-          <w:b/>
-          <w:bCs/>
-          <w:sz w:val="16"/>
-          <w:szCs w:val="16"/>
-        </w:rPr>
-        <w:t>Hacker</w:t>
-      </w:r>
-      <w:r>
-        <w:rPr>
-          <w:rFonts w:ascii="Times New Roman" w:hAnsi="Times New Roman" w:cs="Times New Roman"/>
-          <w:sz w:val="16"/>
-          <w:szCs w:val="16"/>
-        </w:rPr>
-        <w:t xml:space="preserve">: </w:t>
-      </w:r>
-      <w:r>
-        <w:rPr>
-          <w:rFonts w:ascii="Times New Roman" w:hAnsi="Times New Roman" w:cs="Times New Roman"/>
-          <w:sz w:val="16"/>
-          <w:szCs w:val="16"/>
-        </w:rPr>
-        <w:t>This model may use [Computer Use] if within 12 Range.</w:t>
-      </w:r>
-    </w:p>
-    <w:p>
-      <w:pPr>
-        <w:rPr>
-          <w:rFonts w:ascii="Times New Roman" w:hAnsi="Times New Roman" w:cs="Times New Roman"/>
-          <w:sz w:val="16"/>
-          <w:szCs w:val="16"/>
-        </w:rPr>
-      </w:pPr>
-      <w:r>
-        <w:rPr>
-          <w:rFonts w:ascii="Times New Roman" w:hAnsi="Times New Roman" w:cs="Times New Roman"/>
-          <w:b/>
-          <w:bCs/>
-          <w:sz w:val="16"/>
-          <w:szCs w:val="16"/>
-        </w:rPr>
-        <w:t>High Explosive</w:t>
-      </w:r>
-      <w:r>
-        <w:rPr>
-          <w:rFonts w:ascii="Times New Roman" w:hAnsi="Times New Roman" w:cs="Times New Roman"/>
-          <w:sz w:val="16"/>
-          <w:szCs w:val="16"/>
-        </w:rPr>
-        <w:t xml:space="preserve">: </w:t>
-      </w:r>
-      <w:r>
-        <w:rPr>
-          <w:rFonts w:ascii="Times New Roman" w:hAnsi="Times New Roman" w:cs="Times New Roman"/>
-          <w:sz w:val="16"/>
-          <w:szCs w:val="16"/>
-        </w:rPr>
-        <w:t>Damage destroys any terrain within 2 Range of the target.</w:t>
-      </w:r>
-    </w:p>
-    <w:p>
-      <w:pPr>
-        <w:rPr>
-          <w:rFonts w:ascii="Times New Roman" w:hAnsi="Times New Roman" w:cs="Times New Roman"/>
-          <w:sz w:val="16"/>
-          <w:szCs w:val="16"/>
-        </w:rPr>
-      </w:pPr>
-      <w:r>
-        <w:rPr>
-          <w:rFonts w:ascii="Times New Roman" w:hAnsi="Times New Roman" w:cs="Times New Roman"/>
-          <w:b/>
-          <w:bCs/>
-          <w:sz w:val="16"/>
-          <w:szCs w:val="16"/>
-        </w:rPr>
-        <w:t>Hard Cover</w:t>
-      </w:r>
-      <w:r>
-        <w:rPr>
-          <w:rFonts w:ascii="Times New Roman" w:hAnsi="Times New Roman" w:cs="Times New Roman"/>
-          <w:sz w:val="16"/>
-          <w:szCs w:val="16"/>
-        </w:rPr>
-        <w:t>: Grants +2 against to hit rolls when shooting. Must be within 1” of the terrain and wholly covered by it.</w:t>
-      </w:r>
-      <w:r>
-        <w:rPr>
-          <w:rFonts w:ascii="Times New Roman" w:hAnsi="Times New Roman" w:cs="Times New Roman"/>
-          <w:sz w:val="16"/>
-          <w:szCs w:val="16"/>
-        </w:rPr>
-        <w:t xml:space="preserve"> Terrain may be passed on a </w:t>
+        <w:t xml:space="preserve"> faction units. May deploy an extra </w:t>
       </w:r>
       <w:r>
         <w:rPr>
@@ -6359,61 +6172,34 @@
           <w:sz w:val="16"/>
           <w:szCs w:val="16"/>
         </w:rPr>
-        <w:t>Run</w:t>
-      </w:r>
-      <w:r>
-        <w:rPr>
-          <w:rFonts w:ascii="Times New Roman" w:hAnsi="Times New Roman" w:cs="Times New Roman"/>
-          <w:sz w:val="16"/>
-          <w:szCs w:val="16"/>
-        </w:rPr>
-        <w:t xml:space="preserve"> action.</w:t>
-      </w:r>
-    </w:p>
-    <w:p>
-      <w:pPr>
-        <w:rPr>
-          <w:rFonts w:ascii="Times New Roman" w:hAnsi="Times New Roman" w:cs="Times New Roman"/>
-          <w:sz w:val="16"/>
-          <w:szCs w:val="16"/>
-        </w:rPr>
-      </w:pPr>
-      <w:r>
-        <w:rPr>
-          <w:rFonts w:ascii="Times New Roman" w:hAnsi="Times New Roman" w:cs="Times New Roman"/>
-          <w:b/>
-          <w:bCs/>
-          <w:sz w:val="16"/>
-          <w:szCs w:val="16"/>
-        </w:rPr>
-        <w:t>Impassable</w:t>
-      </w:r>
-      <w:r>
-        <w:rPr>
-          <w:rFonts w:ascii="Times New Roman" w:hAnsi="Times New Roman" w:cs="Times New Roman"/>
-          <w:sz w:val="16"/>
-          <w:szCs w:val="16"/>
-        </w:rPr>
-        <w:t>: Terrain may not be passed through.</w:t>
-      </w:r>
-    </w:p>
-    <w:p>
-      <w:pPr>
-        <w:rPr>
-          <w:rFonts w:ascii="Times New Roman" w:hAnsi="Times New Roman" w:cs="Times New Roman"/>
-          <w:sz w:val="16"/>
-          <w:szCs w:val="16"/>
-        </w:rPr>
-      </w:pPr>
-      <w:r>
-        <w:rPr>
-          <w:rFonts w:ascii="Times New Roman" w:hAnsi="Times New Roman" w:cs="Times New Roman"/>
-          <w:b/>
-          <w:bCs/>
-          <w:sz w:val="16"/>
-          <w:szCs w:val="16"/>
-        </w:rPr>
-        <w:t>Infiltrate</w:t>
+        <w:t>ADVENT Trooper</w:t>
+      </w:r>
+      <w:r>
+        <w:rPr>
+          <w:rFonts w:ascii="Times New Roman" w:hAnsi="Times New Roman" w:cs="Times New Roman"/>
+          <w:sz w:val="16"/>
+          <w:szCs w:val="16"/>
+        </w:rPr>
+        <w:t xml:space="preserve"> (AI loadout, no upgrades) at no cost.</w:t>
+      </w:r>
+    </w:p>
+    <w:p>
+      <w:pPr>
+        <w:rPr>
+          <w:rFonts w:ascii="Times New Roman" w:hAnsi="Times New Roman" w:cs="Times New Roman"/>
+          <w:sz w:val="16"/>
+          <w:szCs w:val="16"/>
+        </w:rPr>
+      </w:pPr>
+      <w:r>
+        <w:rPr>
+          <w:rFonts w:ascii="Times New Roman" w:hAnsi="Times New Roman" w:cs="Times New Roman"/>
+          <w:b/>
+          <w:bCs/>
+          <w:sz w:val="16"/>
+          <w:szCs w:val="16"/>
+        </w:rPr>
+        <w:t>Faction – XCOM</w:t>
       </w:r>
       <w:r>
         <w:rPr>
@@ -6429,95 +6215,7 @@
           <w:sz w:val="16"/>
           <w:szCs w:val="16"/>
         </w:rPr>
-        <w:t>Follows special deployment rules. Place tree non-Objective civilian markers out of your opponent's line of sight. The infiltrating player, upon the opponent entering line of sight of one or more of these markers, may declare the relevant model to replace this marker. Must declare the model when the last marker is discovered, if not having done so prior.</w:t>
-      </w:r>
-    </w:p>
-    <w:p>
-      <w:pPr>
-        <w:rPr>
-          <w:rFonts w:ascii="Times New Roman" w:hAnsi="Times New Roman" w:cs="Times New Roman"/>
-          <w:sz w:val="16"/>
-          <w:szCs w:val="16"/>
-        </w:rPr>
-      </w:pPr>
-      <w:r>
-        <w:rPr>
-          <w:rFonts w:ascii="Times New Roman" w:hAnsi="Times New Roman" w:cs="Times New Roman"/>
-          <w:b/>
-          <w:bCs/>
-          <w:sz w:val="16"/>
-          <w:szCs w:val="16"/>
-        </w:rPr>
-        <w:t>Lasso</w:t>
-      </w:r>
-      <w:r>
-        <w:rPr>
-          <w:rFonts w:ascii="Times New Roman" w:hAnsi="Times New Roman" w:cs="Times New Roman"/>
-          <w:sz w:val="16"/>
-          <w:szCs w:val="16"/>
-        </w:rPr>
-        <w:t xml:space="preserve">: </w:t>
-      </w:r>
-      <w:r>
-        <w:rPr>
-          <w:rFonts w:ascii="Times New Roman" w:hAnsi="Times New Roman" w:cs="Times New Roman"/>
-          <w:sz w:val="16"/>
-          <w:szCs w:val="16"/>
-        </w:rPr>
-        <w:t xml:space="preserve">Upon a successful hit, the target is pulled </w:t>
-      </w:r>
-      <w:proofErr w:type="gramStart"/>
-      <w:r>
-        <w:rPr>
-          <w:rFonts w:ascii="Times New Roman" w:hAnsi="Times New Roman" w:cs="Times New Roman"/>
-          <w:sz w:val="16"/>
-          <w:szCs w:val="16"/>
-        </w:rPr>
-        <w:t>in to</w:t>
-      </w:r>
-      <w:proofErr w:type="gramEnd"/>
-      <w:r>
-        <w:rPr>
-          <w:rFonts w:ascii="Times New Roman" w:hAnsi="Times New Roman" w:cs="Times New Roman"/>
-          <w:sz w:val="16"/>
-          <w:szCs w:val="16"/>
-        </w:rPr>
-        <w:t xml:space="preserve"> engagement with the firer.</w:t>
-      </w:r>
-    </w:p>
-    <w:p>
-      <w:pPr>
-        <w:rPr>
-          <w:rFonts w:ascii="Times New Roman" w:hAnsi="Times New Roman" w:cs="Times New Roman"/>
-          <w:sz w:val="16"/>
-          <w:szCs w:val="16"/>
-        </w:rPr>
-      </w:pPr>
-      <w:r>
-        <w:rPr>
-          <w:rFonts w:ascii="Times New Roman" w:hAnsi="Times New Roman" w:cs="Times New Roman"/>
-          <w:b/>
-          <w:bCs/>
-          <w:sz w:val="16"/>
-          <w:szCs w:val="16"/>
-        </w:rPr>
-        <w:t>Marching Order</w:t>
-      </w:r>
-      <w:r>
-        <w:rPr>
-          <w:rFonts w:ascii="Times New Roman" w:hAnsi="Times New Roman" w:cs="Times New Roman"/>
-          <w:sz w:val="16"/>
-          <w:szCs w:val="16"/>
-        </w:rPr>
-        <w:t xml:space="preserve">: </w:t>
-      </w:r>
-      <w:r>
-        <w:rPr>
-          <w:rFonts w:ascii="Times New Roman" w:hAnsi="Times New Roman" w:cs="Times New Roman"/>
-          <w:sz w:val="16"/>
-          <w:szCs w:val="16"/>
-        </w:rPr>
-        <w:t xml:space="preserve">Once per game round, the </w:t>
+        <w:t xml:space="preserve">May not deploy any </w:t>
       </w:r>
       <w:r>
         <w:rPr>
@@ -6527,15 +6225,23 @@
           <w:sz w:val="16"/>
           <w:szCs w:val="16"/>
         </w:rPr>
-        <w:t>ADVENT Officer</w:t>
-      </w:r>
-      <w:r>
-        <w:rPr>
-          <w:rFonts w:ascii="Times New Roman" w:hAnsi="Times New Roman" w:cs="Times New Roman"/>
-          <w:sz w:val="16"/>
-          <w:szCs w:val="16"/>
-        </w:rPr>
-        <w:t xml:space="preserve"> may assign an </w:t>
+        <w:t>ADVENT</w:t>
+      </w:r>
+      <w:r>
+        <w:rPr>
+          <w:rFonts w:ascii="Times New Roman" w:hAnsi="Times New Roman" w:cs="Times New Roman"/>
+          <w:sz w:val="16"/>
+          <w:szCs w:val="16"/>
+        </w:rPr>
+        <w:t xml:space="preserve"> faction units. All models </w:t>
+      </w:r>
+      <w:r>
+        <w:rPr>
+          <w:rFonts w:ascii="Times New Roman" w:hAnsi="Times New Roman" w:cs="Times New Roman"/>
+          <w:sz w:val="16"/>
+          <w:szCs w:val="16"/>
+        </w:rPr>
+        <w:t xml:space="preserve">with the </w:t>
       </w:r>
       <w:r>
         <w:rPr>
@@ -6545,15 +6251,136 @@
           <w:sz w:val="16"/>
           <w:szCs w:val="16"/>
         </w:rPr>
-        <w:t>ADVENT Trooper</w:t>
-      </w:r>
-      <w:r>
-        <w:rPr>
-          <w:rFonts w:ascii="Times New Roman" w:hAnsi="Times New Roman" w:cs="Times New Roman"/>
-          <w:sz w:val="16"/>
-          <w:szCs w:val="16"/>
-        </w:rPr>
-        <w:t xml:space="preserve"> an activation die. Target must take their action before the </w:t>
+        <w:t>XCOM</w:t>
+      </w:r>
+      <w:r>
+        <w:rPr>
+          <w:rFonts w:ascii="Times New Roman" w:hAnsi="Times New Roman" w:cs="Times New Roman"/>
+          <w:sz w:val="16"/>
+          <w:szCs w:val="16"/>
+        </w:rPr>
+        <w:t xml:space="preserve"> faction keyword gain an additional </w:t>
+      </w:r>
+      <w:r>
+        <w:rPr>
+          <w:rFonts w:ascii="Segoe UI Symbol" w:hAnsi="Segoe UI Symbol" w:cs="Segoe UI Symbol"/>
+          <w:sz w:val="16"/>
+          <w:szCs w:val="16"/>
+        </w:rPr>
+        <w:t>⛨</w:t>
+      </w:r>
+      <w:r>
+        <w:rPr>
+          <w:rFonts w:ascii="Times New Roman" w:hAnsi="Times New Roman" w:cs="Times New Roman"/>
+          <w:sz w:val="16"/>
+          <w:szCs w:val="16"/>
+        </w:rPr>
+        <w:t xml:space="preserve"> 1 Armour at all times.</w:t>
+      </w:r>
+    </w:p>
+    <w:p>
+      <w:pPr>
+        <w:rPr>
+          <w:rFonts w:ascii="Times New Roman" w:hAnsi="Times New Roman" w:cs="Times New Roman"/>
+          <w:sz w:val="16"/>
+          <w:szCs w:val="16"/>
+        </w:rPr>
+      </w:pPr>
+      <w:r>
+        <w:rPr>
+          <w:rFonts w:ascii="Times New Roman" w:hAnsi="Times New Roman" w:cs="Times New Roman"/>
+          <w:b/>
+          <w:bCs/>
+          <w:sz w:val="16"/>
+          <w:szCs w:val="16"/>
+        </w:rPr>
+        <w:t>Hacker</w:t>
+      </w:r>
+      <w:r>
+        <w:rPr>
+          <w:rFonts w:ascii="Times New Roman" w:hAnsi="Times New Roman" w:cs="Times New Roman"/>
+          <w:sz w:val="16"/>
+          <w:szCs w:val="16"/>
+        </w:rPr>
+        <w:t xml:space="preserve">: </w:t>
+      </w:r>
+      <w:r>
+        <w:rPr>
+          <w:rFonts w:ascii="Times New Roman" w:hAnsi="Times New Roman" w:cs="Times New Roman"/>
+          <w:sz w:val="16"/>
+          <w:szCs w:val="16"/>
+        </w:rPr>
+        <w:t>This model may use [Computer Use] if within 12 Range.</w:t>
+      </w:r>
+    </w:p>
+    <w:p>
+      <w:pPr>
+        <w:rPr>
+          <w:rFonts w:ascii="Times New Roman" w:hAnsi="Times New Roman" w:cs="Times New Roman"/>
+          <w:sz w:val="16"/>
+          <w:szCs w:val="16"/>
+        </w:rPr>
+      </w:pPr>
+      <w:r>
+        <w:rPr>
+          <w:rFonts w:ascii="Times New Roman" w:hAnsi="Times New Roman" w:cs="Times New Roman"/>
+          <w:b/>
+          <w:bCs/>
+          <w:sz w:val="16"/>
+          <w:szCs w:val="16"/>
+        </w:rPr>
+        <w:t>High Explosive</w:t>
+      </w:r>
+      <w:r>
+        <w:rPr>
+          <w:rFonts w:ascii="Times New Roman" w:hAnsi="Times New Roman" w:cs="Times New Roman"/>
+          <w:sz w:val="16"/>
+          <w:szCs w:val="16"/>
+        </w:rPr>
+        <w:t xml:space="preserve">: </w:t>
+      </w:r>
+      <w:r>
+        <w:rPr>
+          <w:rFonts w:ascii="Times New Roman" w:hAnsi="Times New Roman" w:cs="Times New Roman"/>
+          <w:sz w:val="16"/>
+          <w:szCs w:val="16"/>
+        </w:rPr>
+        <w:t>Damage destroys any terrain within 2 Range of the target.</w:t>
+      </w:r>
+    </w:p>
+    <w:p>
+      <w:pPr>
+        <w:rPr>
+          <w:rFonts w:ascii="Times New Roman" w:hAnsi="Times New Roman" w:cs="Times New Roman"/>
+          <w:sz w:val="16"/>
+          <w:szCs w:val="16"/>
+        </w:rPr>
+      </w:pPr>
+      <w:r>
+        <w:rPr>
+          <w:rFonts w:ascii="Times New Roman" w:hAnsi="Times New Roman" w:cs="Times New Roman"/>
+          <w:b/>
+          <w:bCs/>
+          <w:sz w:val="16"/>
+          <w:szCs w:val="16"/>
+        </w:rPr>
+        <w:t>Hard Cover</w:t>
+      </w:r>
+      <w:r>
+        <w:rPr>
+          <w:rFonts w:ascii="Times New Roman" w:hAnsi="Times New Roman" w:cs="Times New Roman"/>
+          <w:sz w:val="16"/>
+          <w:szCs w:val="16"/>
+        </w:rPr>
+        <w:t>: Grants +2 against to hit rolls when shooting. Must be within 1” of the terrain and wholly covered by it.</w:t>
+      </w:r>
+      <w:r>
+        <w:rPr>
+          <w:rFonts w:ascii="Times New Roman" w:hAnsi="Times New Roman" w:cs="Times New Roman"/>
+          <w:sz w:val="16"/>
+          <w:szCs w:val="16"/>
+        </w:rPr>
+        <w:t xml:space="preserve"> Terrain may be passed on a </w:t>
       </w:r>
       <w:r>
         <w:rPr>
@@ -6563,15 +6390,112 @@
           <w:sz w:val="16"/>
           <w:szCs w:val="16"/>
         </w:rPr>
-        <w:t>ADVENT Officer</w:t>
-      </w:r>
-      <w:r>
-        <w:rPr>
-          <w:rFonts w:ascii="Times New Roman" w:hAnsi="Times New Roman" w:cs="Times New Roman"/>
-          <w:sz w:val="16"/>
-          <w:szCs w:val="16"/>
-        </w:rPr>
-        <w:t>, be within 24 Range and line of sight.</w:t>
+        <w:t>Run</w:t>
+      </w:r>
+      <w:r>
+        <w:rPr>
+          <w:rFonts w:ascii="Times New Roman" w:hAnsi="Times New Roman" w:cs="Times New Roman"/>
+          <w:sz w:val="16"/>
+          <w:szCs w:val="16"/>
+        </w:rPr>
+        <w:t xml:space="preserve"> action.</w:t>
+      </w:r>
+    </w:p>
+    <w:p>
+      <w:pPr>
+        <w:rPr>
+          <w:rFonts w:ascii="Times New Roman" w:hAnsi="Times New Roman" w:cs="Times New Roman"/>
+          <w:sz w:val="16"/>
+          <w:szCs w:val="16"/>
+        </w:rPr>
+      </w:pPr>
+      <w:r>
+        <w:rPr>
+          <w:rFonts w:ascii="Times New Roman" w:hAnsi="Times New Roman" w:cs="Times New Roman"/>
+          <w:b/>
+          <w:bCs/>
+          <w:sz w:val="16"/>
+          <w:szCs w:val="16"/>
+        </w:rPr>
+        <w:t>Impassable</w:t>
+      </w:r>
+      <w:r>
+        <w:rPr>
+          <w:rFonts w:ascii="Times New Roman" w:hAnsi="Times New Roman" w:cs="Times New Roman"/>
+          <w:sz w:val="16"/>
+          <w:szCs w:val="16"/>
+        </w:rPr>
+        <w:t>: Terrain may not be passed through.</w:t>
+      </w:r>
+    </w:p>
+    <w:p>
+      <w:pPr>
+        <w:rPr>
+          <w:rFonts w:ascii="Times New Roman" w:hAnsi="Times New Roman" w:cs="Times New Roman"/>
+          <w:sz w:val="16"/>
+          <w:szCs w:val="16"/>
+        </w:rPr>
+      </w:pPr>
+      <w:r>
+        <w:rPr>
+          <w:rFonts w:ascii="Times New Roman" w:hAnsi="Times New Roman" w:cs="Times New Roman"/>
+          <w:b/>
+          <w:bCs/>
+          <w:sz w:val="16"/>
+          <w:szCs w:val="16"/>
+        </w:rPr>
+        <w:t>Infiltrator</w:t>
+      </w:r>
+      <w:r>
+        <w:rPr>
+          <w:rFonts w:ascii="Times New Roman" w:hAnsi="Times New Roman" w:cs="Times New Roman"/>
+          <w:sz w:val="16"/>
+          <w:szCs w:val="16"/>
+        </w:rPr>
+        <w:t xml:space="preserve">: </w:t>
+      </w:r>
+      <w:r>
+        <w:rPr>
+          <w:rFonts w:ascii="Times New Roman" w:hAnsi="Times New Roman" w:cs="Times New Roman"/>
+          <w:sz w:val="16"/>
+          <w:szCs w:val="16"/>
+        </w:rPr>
+        <w:t>Follows special deployment rules. Place tree non-Objective civilian markers out of your opponent's line of sight. The infiltrating player, upon the opponent entering line of sight of one or more of these markers, may declare this model as replacing the now visible marker. Must declare the model when the last marker is discovered, if not having done so prior.</w:t>
+      </w:r>
+    </w:p>
+    <w:p>
+      <w:pPr>
+        <w:rPr>
+          <w:rFonts w:ascii="Times New Roman" w:hAnsi="Times New Roman" w:cs="Times New Roman"/>
+          <w:sz w:val="16"/>
+          <w:szCs w:val="16"/>
+        </w:rPr>
+      </w:pPr>
+      <w:r>
+        <w:rPr>
+          <w:rFonts w:ascii="Times New Roman" w:hAnsi="Times New Roman" w:cs="Times New Roman"/>
+          <w:b/>
+          <w:bCs/>
+          <w:sz w:val="16"/>
+          <w:szCs w:val="16"/>
+        </w:rPr>
+        <w:t>Lasso</w:t>
+      </w:r>
+      <w:r>
+        <w:rPr>
+          <w:rFonts w:ascii="Times New Roman" w:hAnsi="Times New Roman" w:cs="Times New Roman"/>
+          <w:sz w:val="16"/>
+          <w:szCs w:val="16"/>
+        </w:rPr>
+        <w:t xml:space="preserve">: </w:t>
+      </w:r>
+      <w:r>
+        <w:rPr>
+          <w:rFonts w:ascii="Times New Roman" w:hAnsi="Times New Roman" w:cs="Times New Roman"/>
+          <w:sz w:val="16"/>
+          <w:szCs w:val="16"/>
+        </w:rPr>
+        <w:t>Upon a successful hit, the target is pulled in to engagement with the firer.</w:t>
       </w:r>
     </w:p>
     <w:p>
@@ -6739,25 +6663,7 @@
           <w:sz w:val="16"/>
           <w:szCs w:val="16"/>
         </w:rPr>
-        <w:t xml:space="preserve">Eliminates the target's Armour skill test when firing. Instead, ad roll two separate 2D6 to hit skill tests. Both must be passed </w:t>
-      </w:r>
-      <w:proofErr w:type="gramStart"/>
-      <w:r>
-        <w:rPr>
-          <w:rFonts w:ascii="Times New Roman" w:hAnsi="Times New Roman" w:cs="Times New Roman"/>
-          <w:sz w:val="16"/>
-          <w:szCs w:val="16"/>
-        </w:rPr>
-        <w:t>in order to</w:t>
-      </w:r>
-      <w:proofErr w:type="gramEnd"/>
-      <w:r>
-        <w:rPr>
-          <w:rFonts w:ascii="Times New Roman" w:hAnsi="Times New Roman" w:cs="Times New Roman"/>
-          <w:sz w:val="16"/>
-          <w:szCs w:val="16"/>
-        </w:rPr>
-        <w:t xml:space="preserve"> apply damage.</w:t>
+        <w:t>Eliminates the target's Armour skill test when firing. Instead, roll two separate 2D6 to hit skill tests. Both must be passed in order to apply damage.</w:t>
       </w:r>
     </w:p>
     <w:p>

</xml_diff>

<commit_message>
v2.1.5 update: Overhaul of rulebook. - Preparing rulebook for final draft - nearing 3.0 release.
</commit_message>
<xml_diff>
--- a/books/XCOM Enemy Eternal - Commander Rulebook 2.1.docx
+++ b/books/XCOM Enemy Eternal - Commander Rulebook 2.1.docx
@@ -923,413 +923,6 @@
           <w:szCs w:val="16"/>
         </w:rPr>
       </w:pPr>
-    </w:p>
-    <w:p>
-      <w:pPr>
-        <w:rPr>
-          <w:rFonts w:ascii="Times New Roman" w:hAnsi="Times New Roman" w:cs="Times New Roman"/>
-          <w:b/>
-          <w:bCs/>
-          <w:sz w:val="16"/>
-          <w:szCs w:val="16"/>
-        </w:rPr>
-      </w:pPr>
-    </w:p>
-    <w:p>
-      <w:pPr>
-        <w:rPr>
-          <w:rFonts w:ascii="Times New Roman" w:hAnsi="Times New Roman" w:cs="Times New Roman"/>
-          <w:b/>
-          <w:bCs/>
-          <w:sz w:val="16"/>
-          <w:szCs w:val="16"/>
-        </w:rPr>
-      </w:pPr>
-    </w:p>
-    <w:p>
-      <w:pPr>
-        <w:rPr>
-          <w:rFonts w:ascii="Times New Roman" w:hAnsi="Times New Roman" w:cs="Times New Roman"/>
-          <w:b/>
-          <w:bCs/>
-          <w:sz w:val="16"/>
-          <w:szCs w:val="16"/>
-        </w:rPr>
-      </w:pPr>
-    </w:p>
-    <w:p>
-      <w:pPr>
-        <w:rPr>
-          <w:rFonts w:ascii="Times New Roman" w:hAnsi="Times New Roman" w:cs="Times New Roman"/>
-          <w:b/>
-          <w:bCs/>
-          <w:sz w:val="16"/>
-          <w:szCs w:val="16"/>
-        </w:rPr>
-      </w:pPr>
-    </w:p>
-    <w:p>
-      <w:pPr>
-        <w:rPr>
-          <w:rFonts w:ascii="Times New Roman" w:hAnsi="Times New Roman" w:cs="Times New Roman"/>
-          <w:b/>
-          <w:bCs/>
-          <w:sz w:val="16"/>
-          <w:szCs w:val="16"/>
-        </w:rPr>
-      </w:pPr>
-    </w:p>
-    <w:p>
-      <w:pPr>
-        <w:rPr>
-          <w:rFonts w:ascii="Times New Roman" w:hAnsi="Times New Roman" w:cs="Times New Roman"/>
-          <w:b/>
-          <w:bCs/>
-          <w:sz w:val="16"/>
-          <w:szCs w:val="16"/>
-        </w:rPr>
-      </w:pPr>
-    </w:p>
-    <w:p>
-      <w:pPr>
-        <w:rPr>
-          <w:rFonts w:ascii="Times New Roman" w:hAnsi="Times New Roman" w:cs="Times New Roman"/>
-          <w:b/>
-          <w:bCs/>
-          <w:sz w:val="16"/>
-          <w:szCs w:val="16"/>
-        </w:rPr>
-      </w:pPr>
-    </w:p>
-    <w:p>
-      <w:pPr>
-        <w:rPr>
-          <w:rFonts w:ascii="Times New Roman" w:hAnsi="Times New Roman" w:cs="Times New Roman"/>
-          <w:b/>
-          <w:bCs/>
-          <w:sz w:val="16"/>
-          <w:szCs w:val="16"/>
-        </w:rPr>
-      </w:pPr>
-    </w:p>
-    <w:p>
-      <w:pPr>
-        <w:rPr>
-          <w:rFonts w:ascii="Times New Roman" w:hAnsi="Times New Roman" w:cs="Times New Roman"/>
-          <w:b/>
-          <w:bCs/>
-          <w:sz w:val="16"/>
-          <w:szCs w:val="16"/>
-        </w:rPr>
-      </w:pPr>
-    </w:p>
-    <w:p>
-      <w:pPr>
-        <w:rPr>
-          <w:rFonts w:ascii="Times New Roman" w:hAnsi="Times New Roman" w:cs="Times New Roman"/>
-          <w:b/>
-          <w:bCs/>
-          <w:sz w:val="16"/>
-          <w:szCs w:val="16"/>
-        </w:rPr>
-      </w:pPr>
-    </w:p>
-    <w:p>
-      <w:pPr>
-        <w:rPr>
-          <w:rFonts w:ascii="Times New Roman" w:hAnsi="Times New Roman" w:cs="Times New Roman"/>
-          <w:b/>
-          <w:bCs/>
-          <w:sz w:val="16"/>
-          <w:szCs w:val="16"/>
-        </w:rPr>
-      </w:pPr>
-    </w:p>
-    <w:p>
-      <w:pPr>
-        <w:rPr>
-          <w:rFonts w:ascii="Times New Roman" w:hAnsi="Times New Roman" w:cs="Times New Roman"/>
-          <w:b/>
-          <w:bCs/>
-          <w:sz w:val="16"/>
-          <w:szCs w:val="16"/>
-        </w:rPr>
-      </w:pPr>
-    </w:p>
-    <w:p>
-      <w:pPr>
-        <w:rPr>
-          <w:rFonts w:ascii="Times New Roman" w:hAnsi="Times New Roman" w:cs="Times New Roman"/>
-          <w:b/>
-          <w:bCs/>
-          <w:sz w:val="16"/>
-          <w:szCs w:val="16"/>
-        </w:rPr>
-      </w:pPr>
-    </w:p>
-    <w:p>
-      <w:pPr>
-        <w:rPr>
-          <w:rFonts w:ascii="Times New Roman" w:hAnsi="Times New Roman" w:cs="Times New Roman"/>
-          <w:b/>
-          <w:bCs/>
-          <w:sz w:val="16"/>
-          <w:szCs w:val="16"/>
-        </w:rPr>
-      </w:pPr>
-    </w:p>
-    <w:p>
-      <w:pPr>
-        <w:rPr>
-          <w:rFonts w:ascii="Times New Roman" w:hAnsi="Times New Roman" w:cs="Times New Roman"/>
-          <w:b/>
-          <w:bCs/>
-          <w:sz w:val="16"/>
-          <w:szCs w:val="16"/>
-        </w:rPr>
-      </w:pPr>
-    </w:p>
-    <w:p>
-      <w:pPr>
-        <w:rPr>
-          <w:rFonts w:ascii="Times New Roman" w:hAnsi="Times New Roman" w:cs="Times New Roman"/>
-          <w:b/>
-          <w:bCs/>
-          <w:sz w:val="16"/>
-          <w:szCs w:val="16"/>
-        </w:rPr>
-      </w:pPr>
-    </w:p>
-    <w:p>
-      <w:pPr>
-        <w:rPr>
-          <w:rFonts w:ascii="Times New Roman" w:hAnsi="Times New Roman" w:cs="Times New Roman"/>
-          <w:b/>
-          <w:bCs/>
-          <w:sz w:val="16"/>
-          <w:szCs w:val="16"/>
-        </w:rPr>
-      </w:pPr>
-    </w:p>
-    <w:p>
-      <w:pPr>
-        <w:rPr>
-          <w:rFonts w:ascii="Times New Roman" w:hAnsi="Times New Roman" w:cs="Times New Roman"/>
-          <w:b/>
-          <w:bCs/>
-          <w:sz w:val="16"/>
-          <w:szCs w:val="16"/>
-        </w:rPr>
-      </w:pPr>
-    </w:p>
-    <w:p>
-      <w:pPr>
-        <w:rPr>
-          <w:rFonts w:ascii="Times New Roman" w:hAnsi="Times New Roman" w:cs="Times New Roman"/>
-          <w:b/>
-          <w:bCs/>
-          <w:sz w:val="16"/>
-          <w:szCs w:val="16"/>
-        </w:rPr>
-      </w:pPr>
-    </w:p>
-    <w:p>
-      <w:pPr>
-        <w:rPr>
-          <w:rFonts w:ascii="Times New Roman" w:hAnsi="Times New Roman" w:cs="Times New Roman"/>
-          <w:b/>
-          <w:bCs/>
-          <w:sz w:val="16"/>
-          <w:szCs w:val="16"/>
-        </w:rPr>
-      </w:pPr>
-    </w:p>
-    <w:p>
-      <w:pPr>
-        <w:rPr>
-          <w:rFonts w:ascii="Times New Roman" w:hAnsi="Times New Roman" w:cs="Times New Roman"/>
-          <w:b/>
-          <w:bCs/>
-          <w:sz w:val="16"/>
-          <w:szCs w:val="16"/>
-        </w:rPr>
-      </w:pPr>
-    </w:p>
-    <w:p>
-      <w:pPr>
-        <w:rPr>
-          <w:rFonts w:ascii="Times New Roman" w:hAnsi="Times New Roman" w:cs="Times New Roman"/>
-          <w:b/>
-          <w:bCs/>
-          <w:sz w:val="16"/>
-          <w:szCs w:val="16"/>
-        </w:rPr>
-      </w:pPr>
-    </w:p>
-    <w:p>
-      <w:pPr>
-        <w:rPr>
-          <w:rFonts w:ascii="Times New Roman" w:hAnsi="Times New Roman" w:cs="Times New Roman"/>
-          <w:b/>
-          <w:bCs/>
-          <w:sz w:val="16"/>
-          <w:szCs w:val="16"/>
-        </w:rPr>
-      </w:pPr>
-    </w:p>
-    <w:p>
-      <w:pPr>
-        <w:rPr>
-          <w:rFonts w:ascii="Times New Roman" w:hAnsi="Times New Roman" w:cs="Times New Roman"/>
-          <w:b/>
-          <w:bCs/>
-          <w:sz w:val="16"/>
-          <w:szCs w:val="16"/>
-        </w:rPr>
-      </w:pPr>
-    </w:p>
-    <w:p>
-      <w:pPr>
-        <w:rPr>
-          <w:rFonts w:ascii="Times New Roman" w:hAnsi="Times New Roman" w:cs="Times New Roman"/>
-          <w:b/>
-          <w:bCs/>
-          <w:sz w:val="16"/>
-          <w:szCs w:val="16"/>
-        </w:rPr>
-      </w:pPr>
-    </w:p>
-    <w:p>
-      <w:pPr>
-        <w:rPr>
-          <w:rFonts w:ascii="Times New Roman" w:hAnsi="Times New Roman" w:cs="Times New Roman"/>
-          <w:b/>
-          <w:bCs/>
-          <w:sz w:val="16"/>
-          <w:szCs w:val="16"/>
-        </w:rPr>
-      </w:pPr>
-    </w:p>
-    <w:p>
-      <w:pPr>
-        <w:rPr>
-          <w:rFonts w:ascii="Times New Roman" w:hAnsi="Times New Roman" w:cs="Times New Roman"/>
-          <w:b/>
-          <w:bCs/>
-          <w:sz w:val="16"/>
-          <w:szCs w:val="16"/>
-        </w:rPr>
-      </w:pPr>
-    </w:p>
-    <w:p>
-      <w:pPr>
-        <w:rPr>
-          <w:rFonts w:ascii="Times New Roman" w:hAnsi="Times New Roman" w:cs="Times New Roman"/>
-          <w:b/>
-          <w:bCs/>
-          <w:sz w:val="16"/>
-          <w:szCs w:val="16"/>
-        </w:rPr>
-      </w:pPr>
-    </w:p>
-    <w:p>
-      <w:pPr>
-        <w:rPr>
-          <w:rFonts w:ascii="Times New Roman" w:hAnsi="Times New Roman" w:cs="Times New Roman"/>
-          <w:b/>
-          <w:bCs/>
-          <w:sz w:val="16"/>
-          <w:szCs w:val="16"/>
-        </w:rPr>
-      </w:pPr>
-    </w:p>
-    <w:p>
-      <w:pPr>
-        <w:rPr>
-          <w:rFonts w:ascii="Times New Roman" w:hAnsi="Times New Roman" w:cs="Times New Roman"/>
-          <w:b/>
-          <w:bCs/>
-          <w:sz w:val="16"/>
-          <w:szCs w:val="16"/>
-        </w:rPr>
-      </w:pPr>
-    </w:p>
-    <w:p>
-      <w:pPr>
-        <w:rPr>
-          <w:rFonts w:ascii="Times New Roman" w:hAnsi="Times New Roman" w:cs="Times New Roman"/>
-          <w:b/>
-          <w:bCs/>
-          <w:sz w:val="16"/>
-          <w:szCs w:val="16"/>
-        </w:rPr>
-      </w:pPr>
-    </w:p>
-    <w:p>
-      <w:pPr>
-        <w:rPr>
-          <w:rFonts w:ascii="Times New Roman" w:hAnsi="Times New Roman" w:cs="Times New Roman"/>
-          <w:b/>
-          <w:bCs/>
-          <w:sz w:val="16"/>
-          <w:szCs w:val="16"/>
-        </w:rPr>
-      </w:pPr>
-    </w:p>
-    <w:p>
-      <w:pPr>
-        <w:rPr>
-          <w:rFonts w:ascii="Times New Roman" w:hAnsi="Times New Roman" w:cs="Times New Roman"/>
-          <w:b/>
-          <w:bCs/>
-          <w:sz w:val="16"/>
-          <w:szCs w:val="16"/>
-        </w:rPr>
-      </w:pPr>
-    </w:p>
-    <w:p>
-      <w:pPr>
-        <w:rPr>
-          <w:rFonts w:ascii="Times New Roman" w:hAnsi="Times New Roman" w:cs="Times New Roman"/>
-          <w:b/>
-          <w:bCs/>
-          <w:sz w:val="16"/>
-          <w:szCs w:val="16"/>
-        </w:rPr>
-      </w:pPr>
-    </w:p>
-    <w:p>
-      <w:pPr>
-        <w:rPr>
-          <w:rFonts w:ascii="Times New Roman" w:hAnsi="Times New Roman" w:cs="Times New Roman"/>
-          <w:b/>
-          <w:bCs/>
-          <w:sz w:val="16"/>
-          <w:szCs w:val="16"/>
-        </w:rPr>
-      </w:pPr>
-    </w:p>
-    <w:p>
-      <w:pPr>
-        <w:rPr>
-          <w:rFonts w:ascii="Times New Roman" w:hAnsi="Times New Roman" w:cs="Times New Roman"/>
-          <w:b/>
-          <w:bCs/>
-          <w:sz w:val="16"/>
-          <w:szCs w:val="16"/>
-        </w:rPr>
-      </w:pPr>
-    </w:p>
-    <w:p>
-      <w:pPr>
-        <w:rPr>
-          <w:rFonts w:ascii="Times New Roman" w:hAnsi="Times New Roman" w:cs="Times New Roman"/>
-          <w:b/>
-          <w:bCs/>
-          <w:sz w:val="16"/>
-          <w:szCs w:val="16"/>
-        </w:rPr>
-      </w:pPr>
       <w:r>
         <w:rPr>
           <w:rFonts w:ascii="Times New Roman" w:hAnsi="Times New Roman" w:cs="Times New Roman"/>
@@ -1406,6 +999,51 @@
           <w:sz w:val="16"/>
           <w:szCs w:val="16"/>
         </w:rPr>
+        <w:t>Points</w:t>
+      </w:r>
+      <w:r>
+        <w:rPr>
+          <w:rFonts w:ascii="Times New Roman" w:hAnsi="Times New Roman" w:cs="Times New Roman"/>
+          <w:sz w:val="16"/>
+          <w:szCs w:val="16"/>
+        </w:rPr>
+        <w:t>: The points system in use for building Squads is Supplies (</w:t>
+      </w:r>
+      <w:proofErr w:type="spellStart"/>
+      <w:r>
+        <w:rPr>
+          <w:rFonts w:ascii="Times New Roman" w:hAnsi="Times New Roman" w:cs="Times New Roman"/>
+          <w:sz w:val="16"/>
+          <w:szCs w:val="16"/>
+        </w:rPr>
+        <w:t>spl</w:t>
+      </w:r>
+      <w:proofErr w:type="spellEnd"/>
+      <w:r>
+        <w:rPr>
+          <w:rFonts w:ascii="Times New Roman" w:hAnsi="Times New Roman" w:cs="Times New Roman"/>
+          <w:sz w:val="16"/>
+          <w:szCs w:val="16"/>
+        </w:rPr>
+        <w:t>).</w:t>
+      </w:r>
+    </w:p>
+    <w:p>
+      <w:pPr>
+        <w:rPr>
+          <w:rFonts w:ascii="Times New Roman" w:hAnsi="Times New Roman" w:cs="Times New Roman"/>
+          <w:sz w:val="16"/>
+          <w:szCs w:val="16"/>
+        </w:rPr>
+      </w:pPr>
+      <w:r>
+        <w:rPr>
+          <w:rFonts w:ascii="Times New Roman" w:hAnsi="Times New Roman" w:cs="Times New Roman"/>
+          <w:b/>
+          <w:bCs/>
+          <w:sz w:val="16"/>
+          <w:szCs w:val="16"/>
+        </w:rPr>
         <w:t>The Squad</w:t>
       </w:r>
       <w:r>
@@ -1446,7 +1084,15 @@
           <w:sz w:val="16"/>
           <w:szCs w:val="16"/>
         </w:rPr>
-        <w:t>campaign</w:t>
+        <w:t>game</w:t>
+      </w:r>
+      <w:r>
+        <w:rPr>
+          <w:rFonts w:ascii="Times New Roman" w:hAnsi="Times New Roman" w:cs="Times New Roman"/>
+          <w:sz w:val="16"/>
+          <w:szCs w:val="16"/>
+        </w:rPr>
+        <w:t xml:space="preserve"> or campaign</w:t>
       </w:r>
       <w:r>
         <w:rPr>
@@ -1478,15 +1124,39 @@
           <w:sz w:val="16"/>
           <w:szCs w:val="16"/>
         </w:rPr>
-        <w:t xml:space="preserve"> is a good starter game, with </w:t>
-      </w:r>
-      <w:r>
-        <w:rPr>
-          <w:rFonts w:ascii="Times New Roman" w:hAnsi="Times New Roman" w:cs="Times New Roman"/>
-          <w:sz w:val="16"/>
-          <w:szCs w:val="16"/>
-        </w:rPr>
-        <w:t>2000spl+</w:t>
+        <w:t xml:space="preserve"> is a </w:t>
+      </w:r>
+      <w:r>
+        <w:rPr>
+          <w:rFonts w:ascii="Times New Roman" w:hAnsi="Times New Roman" w:cs="Times New Roman"/>
+          <w:sz w:val="16"/>
+          <w:szCs w:val="16"/>
+        </w:rPr>
+        <w:t>standard</w:t>
+      </w:r>
+      <w:r>
+        <w:rPr>
+          <w:rFonts w:ascii="Times New Roman" w:hAnsi="Times New Roman" w:cs="Times New Roman"/>
+          <w:sz w:val="16"/>
+          <w:szCs w:val="16"/>
+        </w:rPr>
+        <w:t xml:space="preserve"> game, with </w:t>
+      </w:r>
+      <w:r>
+        <w:rPr>
+          <w:rFonts w:ascii="Times New Roman" w:hAnsi="Times New Roman" w:cs="Times New Roman"/>
+          <w:sz w:val="16"/>
+          <w:szCs w:val="16"/>
+        </w:rPr>
+        <w:t>1000spl</w:t>
+      </w:r>
+      <w:r>
+        <w:rPr>
+          <w:rFonts w:ascii="Times New Roman" w:hAnsi="Times New Roman" w:cs="Times New Roman"/>
+          <w:sz w:val="16"/>
+          <w:szCs w:val="16"/>
+        </w:rPr>
+        <w:t>+</w:t>
       </w:r>
       <w:r>
         <w:rPr>
@@ -1510,25 +1180,49 @@
           <w:sz w:val="16"/>
           <w:szCs w:val="16"/>
         </w:rPr>
-        <w:t xml:space="preserve"> Squads are persistent from game to game (</w:t>
-      </w:r>
-      <w:r>
-        <w:rPr>
-          <w:rFonts w:ascii="Times New Roman" w:hAnsi="Times New Roman" w:cs="Times New Roman"/>
-          <w:sz w:val="16"/>
-          <w:szCs w:val="16"/>
-        </w:rPr>
-        <w:t xml:space="preserve">see </w:t>
-      </w:r>
-      <w:r>
-        <w:rPr>
-          <w:rFonts w:ascii="Times New Roman" w:hAnsi="Times New Roman" w:cs="Times New Roman"/>
-          <w:b/>
-          <w:bCs/>
-          <w:sz w:val="16"/>
-          <w:szCs w:val="16"/>
-        </w:rPr>
-        <w:t>Reward Cards</w:t>
+        <w:t xml:space="preserve"> If </w:t>
+      </w:r>
+      <w:r>
+        <w:rPr>
+          <w:rFonts w:ascii="Times New Roman" w:hAnsi="Times New Roman" w:cs="Times New Roman"/>
+          <w:sz w:val="16"/>
+          <w:szCs w:val="16"/>
+        </w:rPr>
+        <w:t>a campaign is being played</w:t>
+      </w:r>
+      <w:r>
+        <w:rPr>
+          <w:rFonts w:ascii="Times New Roman" w:hAnsi="Times New Roman" w:cs="Times New Roman"/>
+          <w:sz w:val="16"/>
+          <w:szCs w:val="16"/>
+        </w:rPr>
+        <w:t xml:space="preserve">, </w:t>
+      </w:r>
+      <w:r>
+        <w:rPr>
+          <w:rFonts w:ascii="Times New Roman" w:hAnsi="Times New Roman" w:cs="Times New Roman"/>
+          <w:sz w:val="16"/>
+          <w:szCs w:val="16"/>
+        </w:rPr>
+        <w:t>Squads</w:t>
+      </w:r>
+      <w:r>
+        <w:rPr>
+          <w:rFonts w:ascii="Times New Roman" w:hAnsi="Times New Roman" w:cs="Times New Roman"/>
+          <w:sz w:val="16"/>
+          <w:szCs w:val="16"/>
+        </w:rPr>
+        <w:t xml:space="preserve"> are persistent from game to game (see </w:t>
+      </w:r>
+      <w:r>
+        <w:rPr>
+          <w:rFonts w:ascii="Times New Roman" w:hAnsi="Times New Roman" w:cs="Times New Roman"/>
+          <w:b/>
+          <w:bCs/>
+          <w:sz w:val="16"/>
+          <w:szCs w:val="16"/>
+        </w:rPr>
+        <w:t>Campaign Mode</w:t>
       </w:r>
       <w:r>
         <w:rPr>
@@ -1614,6 +1308,57 @@
           <w:sz w:val="16"/>
           <w:szCs w:val="16"/>
         </w:rPr>
+        <w:t>Faction Selection</w:t>
+      </w:r>
+      <w:r>
+        <w:rPr>
+          <w:rFonts w:ascii="Times New Roman" w:hAnsi="Times New Roman" w:cs="Times New Roman"/>
+          <w:sz w:val="16"/>
+          <w:szCs w:val="16"/>
+        </w:rPr>
+        <w:t>: Players must choose a single Faction to which their Squad belongs.</w:t>
+      </w:r>
+      <w:r>
+        <w:rPr>
+          <w:rFonts w:ascii="Times New Roman" w:hAnsi="Times New Roman" w:cs="Times New Roman"/>
+          <w:sz w:val="16"/>
+          <w:szCs w:val="16"/>
+        </w:rPr>
+        <w:t xml:space="preserve"> Each Faction </w:t>
+      </w:r>
+      <w:r>
+        <w:rPr>
+          <w:rFonts w:ascii="Times New Roman" w:hAnsi="Times New Roman" w:cs="Times New Roman"/>
+          <w:sz w:val="16"/>
+          <w:szCs w:val="16"/>
+        </w:rPr>
+        <w:t>contains</w:t>
+      </w:r>
+      <w:r>
+        <w:rPr>
+          <w:rFonts w:ascii="Times New Roman" w:hAnsi="Times New Roman" w:cs="Times New Roman"/>
+          <w:sz w:val="16"/>
+          <w:szCs w:val="16"/>
+        </w:rPr>
+        <w:t xml:space="preserve"> a single Faction-specific rule that must be adhered to.</w:t>
+      </w:r>
+    </w:p>
+    <w:p>
+      <w:pPr>
+        <w:rPr>
+          <w:rFonts w:ascii="Times New Roman" w:hAnsi="Times New Roman" w:cs="Times New Roman"/>
+          <w:sz w:val="16"/>
+          <w:szCs w:val="16"/>
+        </w:rPr>
+      </w:pPr>
+      <w:r>
+        <w:rPr>
+          <w:rFonts w:ascii="Times New Roman" w:hAnsi="Times New Roman" w:cs="Times New Roman"/>
+          <w:b/>
+          <w:bCs/>
+          <w:sz w:val="16"/>
+          <w:szCs w:val="16"/>
+        </w:rPr>
         <w:t xml:space="preserve">The </w:t>
       </w:r>
       <w:r>
@@ -1648,23 +1393,23 @@
           <w:sz w:val="16"/>
           <w:szCs w:val="16"/>
         </w:rPr>
-        <w:t xml:space="preserve">choose any </w:t>
-      </w:r>
-      <w:r>
-        <w:rPr>
-          <w:rFonts w:ascii="Times New Roman" w:hAnsi="Times New Roman" w:cs="Times New Roman"/>
-          <w:sz w:val="16"/>
-          <w:szCs w:val="16"/>
-        </w:rPr>
-        <w:t xml:space="preserve">one </w:t>
-      </w:r>
-      <w:r>
-        <w:rPr>
-          <w:rFonts w:ascii="Times New Roman" w:hAnsi="Times New Roman" w:cs="Times New Roman"/>
-          <w:sz w:val="16"/>
-          <w:szCs w:val="16"/>
-        </w:rPr>
-        <w:t xml:space="preserve">model to be their </w:t>
+        <w:t xml:space="preserve">choose </w:t>
+      </w:r>
+      <w:r>
+        <w:rPr>
+          <w:rFonts w:ascii="Times New Roman" w:hAnsi="Times New Roman" w:cs="Times New Roman"/>
+          <w:sz w:val="16"/>
+          <w:szCs w:val="16"/>
+        </w:rPr>
+        <w:t xml:space="preserve">one of their Faction’s models </w:t>
+      </w:r>
+      <w:r>
+        <w:rPr>
+          <w:rFonts w:ascii="Times New Roman" w:hAnsi="Times New Roman" w:cs="Times New Roman"/>
+          <w:sz w:val="16"/>
+          <w:szCs w:val="16"/>
+        </w:rPr>
+        <w:t xml:space="preserve">to be their </w:t>
       </w:r>
       <w:r>
         <w:rPr>
@@ -1704,7 +1449,47 @@
           <w:sz w:val="16"/>
           <w:szCs w:val="16"/>
         </w:rPr>
-        <w:t xml:space="preserve"> If the </w:t>
+        <w:t xml:space="preserve"> That unit must be deployed in the Squad as a single </w:t>
+      </w:r>
+      <w:r>
+        <w:rPr>
+          <w:rFonts w:ascii="Times New Roman" w:hAnsi="Times New Roman" w:cs="Times New Roman"/>
+          <w:sz w:val="16"/>
+          <w:szCs w:val="16"/>
+        </w:rPr>
+        <w:t>model and</w:t>
+      </w:r>
+      <w:r>
+        <w:rPr>
+          <w:rFonts w:ascii="Times New Roman" w:hAnsi="Times New Roman" w:cs="Times New Roman"/>
+          <w:sz w:val="16"/>
+          <w:szCs w:val="16"/>
+        </w:rPr>
+        <w:t xml:space="preserve"> must remain a single model.</w:t>
+      </w:r>
+      <w:r>
+        <w:rPr>
+          <w:rFonts w:ascii="Times New Roman" w:hAnsi="Times New Roman" w:cs="Times New Roman"/>
+          <w:sz w:val="16"/>
+          <w:szCs w:val="16"/>
+        </w:rPr>
+        <w:t xml:space="preserve"> This counts as the only selection of that unit choice.</w:t>
+      </w:r>
+      <w:r>
+        <w:rPr>
+          <w:rFonts w:ascii="Times New Roman" w:hAnsi="Times New Roman" w:cs="Times New Roman"/>
+          <w:sz w:val="16"/>
+          <w:szCs w:val="16"/>
+        </w:rPr>
+        <w:t xml:space="preserve"> </w:t>
+      </w:r>
+      <w:r>
+        <w:rPr>
+          <w:rFonts w:ascii="Times New Roman" w:hAnsi="Times New Roman" w:cs="Times New Roman"/>
+          <w:sz w:val="16"/>
+          <w:szCs w:val="16"/>
+        </w:rPr>
+        <w:t xml:space="preserve">If the </w:t>
       </w:r>
       <w:r>
         <w:rPr>
@@ -1720,7 +1505,117 @@
           <w:sz w:val="16"/>
           <w:szCs w:val="16"/>
         </w:rPr>
-        <w:t xml:space="preserve"> is killed, all </w:t>
+        <w:t xml:space="preserve"> is </w:t>
+      </w:r>
+      <w:r>
+        <w:rPr>
+          <w:rFonts w:ascii="Times New Roman" w:hAnsi="Times New Roman" w:cs="Times New Roman"/>
+          <w:sz w:val="16"/>
+          <w:szCs w:val="16"/>
+        </w:rPr>
+        <w:t>destroyed</w:t>
+      </w:r>
+      <w:r>
+        <w:rPr>
+          <w:rFonts w:ascii="Times New Roman" w:hAnsi="Times New Roman" w:cs="Times New Roman"/>
+          <w:sz w:val="16"/>
+          <w:szCs w:val="16"/>
+        </w:rPr>
+        <w:t xml:space="preserve">, all </w:t>
+      </w:r>
+      <w:r>
+        <w:rPr>
+          <w:rFonts w:ascii="Times New Roman" w:hAnsi="Times New Roman" w:cs="Times New Roman"/>
+          <w:sz w:val="16"/>
+          <w:szCs w:val="16"/>
+        </w:rPr>
+        <w:t>other Squad models</w:t>
+      </w:r>
+      <w:r>
+        <w:rPr>
+          <w:rFonts w:ascii="Times New Roman" w:hAnsi="Times New Roman" w:cs="Times New Roman"/>
+          <w:sz w:val="16"/>
+          <w:szCs w:val="16"/>
+        </w:rPr>
+        <w:t xml:space="preserve"> </w:t>
+      </w:r>
+      <w:r>
+        <w:rPr>
+          <w:rFonts w:ascii="Times New Roman" w:hAnsi="Times New Roman" w:cs="Times New Roman"/>
+          <w:sz w:val="16"/>
+          <w:szCs w:val="16"/>
+        </w:rPr>
+        <w:t xml:space="preserve">receive a permanent -1 to </w:t>
+      </w:r>
+      <w:r>
+        <w:rPr>
+          <w:rFonts w:ascii="Times New Roman" w:hAnsi="Times New Roman" w:cs="Times New Roman"/>
+          <w:sz w:val="16"/>
+          <w:szCs w:val="16"/>
+        </w:rPr>
+        <w:t>WILL</w:t>
+      </w:r>
+      <w:r>
+        <w:rPr>
+          <w:rFonts w:ascii="Times New Roman" w:hAnsi="Times New Roman" w:cs="Times New Roman"/>
+          <w:sz w:val="16"/>
+          <w:szCs w:val="16"/>
+        </w:rPr>
+        <w:t xml:space="preserve"> for the duration of that battle.</w:t>
+      </w:r>
+    </w:p>
+    <w:p>
+      <w:pPr>
+        <w:rPr>
+          <w:rFonts w:ascii="Times New Roman" w:hAnsi="Times New Roman" w:cs="Times New Roman"/>
+          <w:b/>
+          <w:bCs/>
+          <w:sz w:val="16"/>
+          <w:szCs w:val="16"/>
+        </w:rPr>
+      </w:pPr>
+      <w:r>
+        <w:rPr>
+          <w:rFonts w:ascii="Times New Roman" w:hAnsi="Times New Roman" w:cs="Times New Roman"/>
+          <w:b/>
+          <w:bCs/>
+          <w:sz w:val="16"/>
+          <w:szCs w:val="16"/>
+        </w:rPr>
+        <w:t>PLAYING THE GAME</w:t>
+      </w:r>
+    </w:p>
+    <w:p>
+      <w:pPr>
+        <w:rPr>
+          <w:rFonts w:ascii="Times New Roman" w:hAnsi="Times New Roman" w:cs="Times New Roman"/>
+          <w:sz w:val="16"/>
+          <w:szCs w:val="16"/>
+        </w:rPr>
+      </w:pPr>
+      <w:r>
+        <w:rPr>
+          <w:rFonts w:ascii="Times New Roman" w:hAnsi="Times New Roman" w:cs="Times New Roman"/>
+          <w:sz w:val="16"/>
+          <w:szCs w:val="16"/>
+        </w:rPr>
+        <w:t xml:space="preserve">Players put </w:t>
+      </w:r>
+      <w:r>
+        <w:rPr>
+          <w:rFonts w:ascii="Times New Roman" w:hAnsi="Times New Roman" w:cs="Times New Roman"/>
+          <w:sz w:val="16"/>
+          <w:szCs w:val="16"/>
+        </w:rPr>
+        <w:t>several</w:t>
+      </w:r>
+      <w:r>
+        <w:rPr>
+          <w:rFonts w:ascii="Times New Roman" w:hAnsi="Times New Roman" w:cs="Times New Roman"/>
+          <w:sz w:val="16"/>
+          <w:szCs w:val="16"/>
+        </w:rPr>
+        <w:t xml:space="preserve"> D6 dice, equal to their number of </w:t>
       </w:r>
       <w:r>
         <w:rPr>
@@ -1736,92 +1631,6 @@
           <w:sz w:val="16"/>
           <w:szCs w:val="16"/>
         </w:rPr>
-        <w:t xml:space="preserve"> units receive a permanent -1 to </w:t>
-      </w:r>
-      <w:r>
-        <w:rPr>
-          <w:rFonts w:ascii="Times New Roman" w:hAnsi="Times New Roman" w:cs="Times New Roman"/>
-          <w:sz w:val="16"/>
-          <w:szCs w:val="16"/>
-        </w:rPr>
-        <w:t>WILL</w:t>
-      </w:r>
-      <w:r>
-        <w:rPr>
-          <w:rFonts w:ascii="Times New Roman" w:hAnsi="Times New Roman" w:cs="Times New Roman"/>
-          <w:sz w:val="16"/>
-          <w:szCs w:val="16"/>
-        </w:rPr>
-        <w:t xml:space="preserve"> for the duration of that battle.</w:t>
-      </w:r>
-    </w:p>
-    <w:p>
-      <w:pPr>
-        <w:rPr>
-          <w:rFonts w:ascii="Times New Roman" w:hAnsi="Times New Roman" w:cs="Times New Roman"/>
-          <w:b/>
-          <w:bCs/>
-          <w:sz w:val="16"/>
-          <w:szCs w:val="16"/>
-        </w:rPr>
-      </w:pPr>
-      <w:r>
-        <w:rPr>
-          <w:rFonts w:ascii="Times New Roman" w:hAnsi="Times New Roman" w:cs="Times New Roman"/>
-          <w:b/>
-          <w:bCs/>
-          <w:sz w:val="16"/>
-          <w:szCs w:val="16"/>
-        </w:rPr>
-        <w:t>PLAYING THE GAME</w:t>
-      </w:r>
-    </w:p>
-    <w:p>
-      <w:pPr>
-        <w:rPr>
-          <w:rFonts w:ascii="Times New Roman" w:hAnsi="Times New Roman" w:cs="Times New Roman"/>
-          <w:sz w:val="16"/>
-          <w:szCs w:val="16"/>
-        </w:rPr>
-      </w:pPr>
-      <w:r>
-        <w:rPr>
-          <w:rFonts w:ascii="Times New Roman" w:hAnsi="Times New Roman" w:cs="Times New Roman"/>
-          <w:sz w:val="16"/>
-          <w:szCs w:val="16"/>
-        </w:rPr>
-        <w:t xml:space="preserve">Players put </w:t>
-      </w:r>
-      <w:r>
-        <w:rPr>
-          <w:rFonts w:ascii="Times New Roman" w:hAnsi="Times New Roman" w:cs="Times New Roman"/>
-          <w:sz w:val="16"/>
-          <w:szCs w:val="16"/>
-        </w:rPr>
-        <w:t>several</w:t>
-      </w:r>
-      <w:r>
-        <w:rPr>
-          <w:rFonts w:ascii="Times New Roman" w:hAnsi="Times New Roman" w:cs="Times New Roman"/>
-          <w:sz w:val="16"/>
-          <w:szCs w:val="16"/>
-        </w:rPr>
-        <w:t xml:space="preserve"> D6 dice, equal to their number of </w:t>
-      </w:r>
-      <w:r>
-        <w:rPr>
-          <w:rFonts w:ascii="Times New Roman" w:hAnsi="Times New Roman" w:cs="Times New Roman"/>
-          <w:sz w:val="16"/>
-          <w:szCs w:val="16"/>
-        </w:rPr>
-        <w:t>Squad</w:t>
-      </w:r>
-      <w:r>
-        <w:rPr>
-          <w:rFonts w:ascii="Times New Roman" w:hAnsi="Times New Roman" w:cs="Times New Roman"/>
-          <w:sz w:val="16"/>
-          <w:szCs w:val="16"/>
-        </w:rPr>
         <w:t xml:space="preserve"> </w:t>
       </w:r>
       <w:r>
@@ -1924,13 +1733,45 @@
           <w:sz w:val="16"/>
           <w:szCs w:val="16"/>
         </w:rPr>
-        <w:t xml:space="preserve"> that hasn’t activated yet, and it must take one action:</w:t>
+        <w:t xml:space="preserve"> that hasn’t activated yet, </w:t>
+      </w:r>
+      <w:r>
+        <w:rPr>
+          <w:rFonts w:ascii="Times New Roman" w:hAnsi="Times New Roman" w:cs="Times New Roman"/>
+          <w:sz w:val="16"/>
+          <w:szCs w:val="16"/>
+        </w:rPr>
+        <w:t xml:space="preserve">and may take one or two </w:t>
+      </w:r>
+      <w:r>
+        <w:rPr>
+          <w:rFonts w:ascii="Times New Roman" w:hAnsi="Times New Roman" w:cs="Times New Roman"/>
+          <w:sz w:val="16"/>
+          <w:szCs w:val="16"/>
+        </w:rPr>
+        <w:t>action</w:t>
+      </w:r>
+      <w:r>
+        <w:rPr>
+          <w:rFonts w:ascii="Times New Roman" w:hAnsi="Times New Roman" w:cs="Times New Roman"/>
+          <w:sz w:val="16"/>
+          <w:szCs w:val="16"/>
+        </w:rPr>
+        <w:t>s</w:t>
+      </w:r>
+      <w:r>
+        <w:rPr>
+          <w:rFonts w:ascii="Times New Roman" w:hAnsi="Times New Roman" w:cs="Times New Roman"/>
+          <w:sz w:val="16"/>
+          <w:szCs w:val="16"/>
+        </w:rPr>
+        <w:t>:</w:t>
       </w:r>
     </w:p>
     <w:tbl>
       <w:tblPr>
         <w:tblStyle w:val="TableGrid"/>
-        <w:tblW w:w="6055" w:type="pct"/>
+        <w:tblW w:w="0" w:type="auto"/>
         <w:tblBorders>
           <w:top w:val="none" w:sz="0" w:space="0" w:color="auto"/>
           <w:left w:val="none" w:sz="0" w:space="0" w:color="auto"/>
@@ -1939,18 +1780,17 @@
           <w:insideH w:val="none" w:sz="0" w:space="0" w:color="auto"/>
           <w:insideV w:val="none" w:sz="0" w:space="0" w:color="auto"/>
         </w:tblBorders>
-        <w:tblLayout w:type="fixed"/>
         <w:tblLook w:val="04A0" w:firstRow="1" w:lastRow="0" w:firstColumn="1" w:lastColumn="0" w:noHBand="0" w:noVBand="1"/>
       </w:tblPr>
       <w:tblGrid>
-        <w:gridCol w:w="993"/>
-        <w:gridCol w:w="850"/>
-        <w:gridCol w:w="1228"/>
+        <w:gridCol w:w="1010"/>
+        <w:gridCol w:w="1781"/>
+        <w:gridCol w:w="1368"/>
       </w:tblGrid>
       <w:tr>
         <w:tc>
           <w:tcPr>
-            <w:tcW w:w="1617" w:type="pct"/>
+            <w:tcW w:w="0" w:type="auto"/>
           </w:tcPr>
           <w:p>
             <w:pPr>
@@ -1976,7 +1816,7 @@
         </w:tc>
         <w:tc>
           <w:tcPr>
-            <w:tcW w:w="1384" w:type="pct"/>
+            <w:tcW w:w="0" w:type="auto"/>
           </w:tcPr>
           <w:p>
             <w:pPr>
@@ -1996,13 +1836,13 @@
                 <w:sz w:val="16"/>
                 <w:szCs w:val="16"/>
               </w:rPr>
-              <w:t>Move</w:t>
+              <w:t>1 Action</w:t>
             </w:r>
           </w:p>
         </w:tc>
         <w:tc>
           <w:tcPr>
-            <w:tcW w:w="1999" w:type="pct"/>
+            <w:tcW w:w="0" w:type="auto"/>
           </w:tcPr>
           <w:p>
             <w:pPr>
@@ -2022,7 +1862,7 @@
                 <w:sz w:val="16"/>
                 <w:szCs w:val="16"/>
               </w:rPr>
-              <w:t>Notes</w:t>
+              <w:t>2 Actions</w:t>
             </w:r>
           </w:p>
         </w:tc>
@@ -2030,7 +1870,7 @@
       <w:tr>
         <w:tc>
           <w:tcPr>
-            <w:tcW w:w="1617" w:type="pct"/>
+            <w:tcW w:w="0" w:type="auto"/>
             <w:shd w:val="clear" w:color="auto" w:fill="D9D9D9" w:themeFill="background1" w:themeFillShade="D9"/>
           </w:tcPr>
           <w:p>
@@ -2051,13 +1891,13 @@
                 <w:sz w:val="16"/>
                 <w:szCs w:val="16"/>
               </w:rPr>
-              <w:t>Fire</w:t>
+              <w:t>Attack</w:t>
             </w:r>
           </w:p>
         </w:tc>
         <w:tc>
           <w:tcPr>
-            <w:tcW w:w="1384" w:type="pct"/>
+            <w:tcW w:w="0" w:type="auto"/>
             <w:shd w:val="clear" w:color="auto" w:fill="D9D9D9" w:themeFill="background1" w:themeFillShade="D9"/>
           </w:tcPr>
           <w:p>
@@ -2074,13 +1914,69 @@
                 <w:sz w:val="16"/>
                 <w:szCs w:val="16"/>
               </w:rPr>
-              <w:t>0”</w:t>
+              <w:t>Use wea</w:t>
+            </w:r>
+            <w:r>
+              <w:rPr>
+                <w:rFonts w:ascii="Times New Roman" w:hAnsi="Times New Roman" w:cs="Times New Roman"/>
+                <w:sz w:val="16"/>
+                <w:szCs w:val="16"/>
+              </w:rPr>
+              <w:t>pon</w:t>
+            </w:r>
+            <w:r>
+              <w:rPr>
+                <w:rFonts w:ascii="Times New Roman" w:hAnsi="Times New Roman" w:cs="Times New Roman"/>
+                <w:sz w:val="16"/>
+                <w:szCs w:val="16"/>
+              </w:rPr>
+              <w:t xml:space="preserve"> w/</w:t>
+            </w:r>
+            <w:r>
+              <w:rPr>
+                <w:rFonts w:ascii="Times New Roman" w:hAnsi="Times New Roman" w:cs="Times New Roman"/>
+                <w:sz w:val="16"/>
+                <w:szCs w:val="16"/>
+              </w:rPr>
+              <w:t xml:space="preserve"> </w:t>
+            </w:r>
+            <w:r>
+              <w:rPr>
+                <w:rFonts w:ascii="Times New Roman" w:hAnsi="Times New Roman" w:cs="Times New Roman"/>
+                <w:sz w:val="16"/>
+                <w:szCs w:val="16"/>
+              </w:rPr>
+              <w:t>-</w:t>
+            </w:r>
+            <w:r>
+              <w:rPr>
+                <w:rFonts w:ascii="Times New Roman" w:hAnsi="Times New Roman" w:cs="Times New Roman"/>
+                <w:sz w:val="16"/>
+                <w:szCs w:val="16"/>
+              </w:rPr>
+              <w:t xml:space="preserve">1 </w:t>
+            </w:r>
+            <w:r>
+              <w:rPr>
+                <w:rFonts w:ascii="Times New Roman" w:hAnsi="Times New Roman" w:cs="Times New Roman"/>
+                <w:sz w:val="16"/>
+                <w:szCs w:val="16"/>
+              </w:rPr>
+              <w:t xml:space="preserve">to </w:t>
+            </w:r>
+            <w:r>
+              <w:rPr>
+                <w:rFonts w:ascii="Times New Roman" w:hAnsi="Times New Roman" w:cs="Times New Roman"/>
+                <w:sz w:val="16"/>
+                <w:szCs w:val="16"/>
+              </w:rPr>
+              <w:t>hit penalty</w:t>
             </w:r>
           </w:p>
         </w:tc>
         <w:tc>
           <w:tcPr>
-            <w:tcW w:w="1999" w:type="pct"/>
+            <w:tcW w:w="0" w:type="auto"/>
             <w:shd w:val="clear" w:color="auto" w:fill="D9D9D9" w:themeFill="background1" w:themeFillShade="D9"/>
           </w:tcPr>
           <w:p>
@@ -2097,7 +1993,7 @@
                 <w:sz w:val="16"/>
                 <w:szCs w:val="16"/>
               </w:rPr>
-              <w:t>Can shoot</w:t>
+              <w:t>Use weapon</w:t>
             </w:r>
           </w:p>
         </w:tc>
@@ -2105,7 +2001,7 @@
       <w:tr>
         <w:tc>
           <w:tcPr>
-            <w:tcW w:w="1617" w:type="pct"/>
+            <w:tcW w:w="0" w:type="auto"/>
           </w:tcPr>
           <w:p>
             <w:pPr>
@@ -2125,13 +2021,13 @@
                 <w:sz w:val="16"/>
                 <w:szCs w:val="16"/>
               </w:rPr>
-              <w:t>Advance</w:t>
+              <w:t>Climb</w:t>
             </w:r>
           </w:p>
         </w:tc>
         <w:tc>
           <w:tcPr>
-            <w:tcW w:w="1384" w:type="pct"/>
+            <w:tcW w:w="0" w:type="auto"/>
           </w:tcPr>
           <w:p>
             <w:pPr>
@@ -2147,13 +2043,29 @@
                 <w:sz w:val="16"/>
                 <w:szCs w:val="16"/>
               </w:rPr>
-              <w:t>Full Mobility</w:t>
+              <w:t>Climb w/ MOBILITY</w:t>
+            </w:r>
+            <w:r>
+              <w:rPr>
+                <w:rFonts w:ascii="Times New Roman" w:hAnsi="Times New Roman" w:cs="Times New Roman"/>
+                <w:sz w:val="16"/>
+                <w:szCs w:val="16"/>
+              </w:rPr>
+              <w:t>. Skill test</w:t>
+            </w:r>
+            <w:r>
+              <w:rPr>
+                <w:rFonts w:ascii="Times New Roman" w:hAnsi="Times New Roman" w:cs="Times New Roman"/>
+                <w:sz w:val="16"/>
+                <w:szCs w:val="16"/>
+              </w:rPr>
+              <w:t xml:space="preserve"> </w:t>
             </w:r>
           </w:p>
         </w:tc>
         <w:tc>
           <w:tcPr>
-            <w:tcW w:w="1999" w:type="pct"/>
+            <w:tcW w:w="0" w:type="auto"/>
           </w:tcPr>
           <w:p>
             <w:pPr>
@@ -2169,7 +2081,7 @@
                 <w:sz w:val="16"/>
                 <w:szCs w:val="16"/>
               </w:rPr>
-              <w:t>Can shoot and move</w:t>
+              <w:t>Climb w/ MOBILITY</w:t>
             </w:r>
           </w:p>
         </w:tc>
@@ -2177,7 +2089,7 @@
       <w:tr>
         <w:tc>
           <w:tcPr>
-            <w:tcW w:w="1617" w:type="pct"/>
+            <w:tcW w:w="0" w:type="auto"/>
             <w:shd w:val="clear" w:color="auto" w:fill="D9D9D9" w:themeFill="background1" w:themeFillShade="D9"/>
           </w:tcPr>
           <w:p>
@@ -2204,7 +2116,7 @@
         </w:tc>
         <w:tc>
           <w:tcPr>
-            <w:tcW w:w="1384" w:type="pct"/>
+            <w:tcW w:w="0" w:type="auto"/>
             <w:shd w:val="clear" w:color="auto" w:fill="D9D9D9" w:themeFill="background1" w:themeFillShade="D9"/>
           </w:tcPr>
           <w:p>
@@ -2221,13 +2133,13 @@
                 <w:sz w:val="16"/>
                 <w:szCs w:val="16"/>
               </w:rPr>
-              <w:t>X2 Mobility</w:t>
+              <w:t>Move w/ MOBILITY</w:t>
             </w:r>
           </w:p>
         </w:tc>
         <w:tc>
           <w:tcPr>
-            <w:tcW w:w="1999" w:type="pct"/>
+            <w:tcW w:w="0" w:type="auto"/>
             <w:shd w:val="clear" w:color="auto" w:fill="D9D9D9" w:themeFill="background1" w:themeFillShade="D9"/>
           </w:tcPr>
           <w:p>
@@ -2244,15 +2156,7 @@
                 <w:sz w:val="16"/>
                 <w:szCs w:val="16"/>
               </w:rPr>
-              <w:t>Can move</w:t>
-            </w:r>
-            <w:r>
-              <w:rPr>
-                <w:rFonts w:ascii="Times New Roman" w:hAnsi="Times New Roman" w:cs="Times New Roman"/>
-                <w:sz w:val="16"/>
-                <w:szCs w:val="16"/>
-              </w:rPr>
-              <w:t xml:space="preserve"> / charge</w:t>
+              <w:t>Move w/ x2 MOBILITY</w:t>
             </w:r>
           </w:p>
         </w:tc>
@@ -2260,7 +2164,7 @@
       <w:tr>
         <w:tc>
           <w:tcPr>
-            <w:tcW w:w="1617" w:type="pct"/>
+            <w:tcW w:w="0" w:type="auto"/>
           </w:tcPr>
           <w:p>
             <w:pPr>
@@ -2286,7 +2190,7 @@
         </w:tc>
         <w:tc>
           <w:tcPr>
-            <w:tcW w:w="1384" w:type="pct"/>
+            <w:tcW w:w="0" w:type="auto"/>
           </w:tcPr>
           <w:p>
             <w:pPr>
@@ -2302,13 +2206,21 @@
                 <w:sz w:val="16"/>
                 <w:szCs w:val="16"/>
               </w:rPr>
-              <w:t>0”</w:t>
+              <w:t>React fire</w:t>
+            </w:r>
+            <w:r>
+              <w:rPr>
+                <w:rFonts w:ascii="Times New Roman" w:hAnsi="Times New Roman" w:cs="Times New Roman"/>
+                <w:sz w:val="16"/>
+                <w:szCs w:val="16"/>
+              </w:rPr>
+              <w:t xml:space="preserve"> to target movement</w:t>
             </w:r>
           </w:p>
         </w:tc>
         <w:tc>
           <w:tcPr>
-            <w:tcW w:w="1999" w:type="pct"/>
+            <w:tcW w:w="0" w:type="auto"/>
           </w:tcPr>
           <w:p>
             <w:pPr>
@@ -2324,31 +2236,7 @@
                 <w:sz w:val="16"/>
                 <w:szCs w:val="16"/>
               </w:rPr>
-              <w:t xml:space="preserve">Can </w:t>
-            </w:r>
-            <w:r>
-              <w:rPr>
-                <w:rFonts w:ascii="Times New Roman" w:hAnsi="Times New Roman" w:cs="Times New Roman"/>
-                <w:sz w:val="16"/>
-                <w:szCs w:val="16"/>
-              </w:rPr>
-              <w:t xml:space="preserve">shoot when </w:t>
-            </w:r>
-            <w:r>
-              <w:rPr>
-                <w:rFonts w:ascii="Times New Roman" w:hAnsi="Times New Roman" w:cs="Times New Roman"/>
-                <w:sz w:val="16"/>
-                <w:szCs w:val="16"/>
-              </w:rPr>
-              <w:t>opponent</w:t>
-            </w:r>
-            <w:r>
-              <w:rPr>
-                <w:rFonts w:ascii="Times New Roman" w:hAnsi="Times New Roman" w:cs="Times New Roman"/>
-                <w:sz w:val="16"/>
-                <w:szCs w:val="16"/>
-              </w:rPr>
-              <w:t xml:space="preserve"> moves</w:t>
+              <w:t>/-</w:t>
             </w:r>
           </w:p>
         </w:tc>
@@ -2356,7 +2244,7 @@
       <w:tr>
         <w:tc>
           <w:tcPr>
-            <w:tcW w:w="1617" w:type="pct"/>
+            <w:tcW w:w="0" w:type="auto"/>
             <w:shd w:val="clear" w:color="auto" w:fill="D9D9D9" w:themeFill="background1" w:themeFillShade="D9"/>
           </w:tcPr>
           <w:p>
@@ -2377,13 +2265,13 @@
                 <w:sz w:val="16"/>
                 <w:szCs w:val="16"/>
               </w:rPr>
-              <w:t>Down</w:t>
+              <w:t>Hunker Down</w:t>
             </w:r>
           </w:p>
         </w:tc>
         <w:tc>
           <w:tcPr>
-            <w:tcW w:w="1384" w:type="pct"/>
+            <w:tcW w:w="0" w:type="auto"/>
             <w:shd w:val="clear" w:color="auto" w:fill="D9D9D9" w:themeFill="background1" w:themeFillShade="D9"/>
           </w:tcPr>
           <w:p>
@@ -2400,13 +2288,13 @@
                 <w:sz w:val="16"/>
                 <w:szCs w:val="16"/>
               </w:rPr>
-              <w:t>0”</w:t>
+              <w:t>/-</w:t>
             </w:r>
           </w:p>
         </w:tc>
         <w:tc>
           <w:tcPr>
-            <w:tcW w:w="1999" w:type="pct"/>
+            <w:tcW w:w="0" w:type="auto"/>
             <w:shd w:val="clear" w:color="auto" w:fill="D9D9D9" w:themeFill="background1" w:themeFillShade="D9"/>
           </w:tcPr>
           <w:p>
@@ -2423,15 +2311,7 @@
                 <w:sz w:val="16"/>
                 <w:szCs w:val="16"/>
               </w:rPr>
-              <w:t xml:space="preserve">+2 </w:t>
-            </w:r>
-            <w:r>
-              <w:rPr>
-                <w:rFonts w:ascii="Times New Roman" w:hAnsi="Times New Roman" w:cs="Times New Roman"/>
-                <w:sz w:val="16"/>
-                <w:szCs w:val="16"/>
-              </w:rPr>
-              <w:t>against to Hit</w:t>
+              <w:t>Go down</w:t>
             </w:r>
           </w:p>
         </w:tc>
@@ -2439,7 +2319,7 @@
       <w:tr>
         <w:tc>
           <w:tcPr>
-            <w:tcW w:w="1617" w:type="pct"/>
+            <w:tcW w:w="0" w:type="auto"/>
           </w:tcPr>
           <w:p>
             <w:pPr>
@@ -2459,13 +2339,13 @@
                 <w:sz w:val="16"/>
                 <w:szCs w:val="16"/>
               </w:rPr>
-              <w:t>Rally</w:t>
+              <w:t>Action</w:t>
             </w:r>
           </w:p>
         </w:tc>
         <w:tc>
           <w:tcPr>
-            <w:tcW w:w="1384" w:type="pct"/>
+            <w:tcW w:w="0" w:type="auto"/>
           </w:tcPr>
           <w:p>
             <w:pPr>
@@ -2481,13 +2361,29 @@
                 <w:sz w:val="16"/>
                 <w:szCs w:val="16"/>
               </w:rPr>
-              <w:t>0”</w:t>
+              <w:t>Use an [Action]</w:t>
+            </w:r>
+            <w:r>
+              <w:rPr>
+                <w:rFonts w:ascii="Times New Roman" w:hAnsi="Times New Roman" w:cs="Times New Roman"/>
+                <w:sz w:val="16"/>
+                <w:szCs w:val="16"/>
+              </w:rPr>
+              <w:t xml:space="preserve"> w/</w:t>
+            </w:r>
+            <w:r>
+              <w:rPr>
+                <w:rFonts w:ascii="Times New Roman" w:hAnsi="Times New Roman" w:cs="Times New Roman"/>
+                <w:sz w:val="16"/>
+                <w:szCs w:val="16"/>
+              </w:rPr>
+              <w:t xml:space="preserve"> -1 skill test penalty</w:t>
             </w:r>
           </w:p>
         </w:tc>
         <w:tc>
           <w:tcPr>
-            <w:tcW w:w="1999" w:type="pct"/>
+            <w:tcW w:w="0" w:type="auto"/>
           </w:tcPr>
           <w:p>
             <w:pPr>
@@ -2503,23 +2399,7 @@
                 <w:sz w:val="16"/>
                 <w:szCs w:val="16"/>
               </w:rPr>
-              <w:t xml:space="preserve">Remove D6 </w:t>
-            </w:r>
-            <w:r>
-              <w:rPr>
-                <w:rFonts w:ascii="Times New Roman" w:hAnsi="Times New Roman" w:cs="Times New Roman"/>
-                <w:sz w:val="16"/>
-                <w:szCs w:val="16"/>
-              </w:rPr>
-              <w:t xml:space="preserve">Suppression </w:t>
-            </w:r>
-            <w:r>
-              <w:rPr>
-                <w:rFonts w:ascii="Times New Roman" w:hAnsi="Times New Roman" w:cs="Times New Roman"/>
-                <w:sz w:val="16"/>
-                <w:szCs w:val="16"/>
-              </w:rPr>
-              <w:t>markers</w:t>
+              <w:t>Use an [Action]</w:t>
             </w:r>
           </w:p>
         </w:tc>
@@ -2610,6 +2490,14 @@
         </w:rPr>
         <w:t xml:space="preserve"> Range may be used in inch measurement or a grid system (square or hexagonal).</w:t>
       </w:r>
+      <w:r>
+        <w:rPr>
+          <w:rFonts w:ascii="Times New Roman" w:hAnsi="Times New Roman" w:cs="Times New Roman"/>
+          <w:sz w:val="16"/>
+          <w:szCs w:val="16"/>
+        </w:rPr>
+        <w:t xml:space="preserve"> We recommend using inch measurement as a default!</w:t>
+      </w:r>
     </w:p>
     <w:p>
       <w:pPr>
@@ -2648,7 +2536,17 @@
           <w:sz w:val="16"/>
           <w:szCs w:val="16"/>
         </w:rPr>
-        <w:t>Skill Principle</w:t>
+        <w:t xml:space="preserve">Skill </w:t>
+      </w:r>
+      <w:r>
+        <w:rPr>
+          <w:rFonts w:ascii="Times New Roman" w:hAnsi="Times New Roman" w:cs="Times New Roman"/>
+          <w:b/>
+          <w:bCs/>
+          <w:sz w:val="16"/>
+          <w:szCs w:val="16"/>
+        </w:rPr>
+        <w:t>Test</w:t>
       </w:r>
       <w:r>
         <w:rPr>
@@ -2784,10 +2682,22 @@
       <w:r>
         <w:rPr>
           <w:rFonts w:ascii="Times New Roman" w:hAnsi="Times New Roman" w:cs="Times New Roman"/>
-          <w:sz w:val="16"/>
-          <w:szCs w:val="16"/>
-        </w:rPr>
-        <w:t>skill principle</w:t>
+          <w:i/>
+          <w:iCs/>
+          <w:sz w:val="16"/>
+          <w:szCs w:val="16"/>
+        </w:rPr>
+        <w:t xml:space="preserve">Skill </w:t>
+      </w:r>
+      <w:r>
+        <w:rPr>
+          <w:rFonts w:ascii="Times New Roman" w:hAnsi="Times New Roman" w:cs="Times New Roman"/>
+          <w:i/>
+          <w:iCs/>
+          <w:sz w:val="16"/>
+          <w:szCs w:val="16"/>
+        </w:rPr>
+        <w:t>Test</w:t>
       </w:r>
       <w:r>
         <w:rPr>
@@ -2827,7 +2737,23 @@
           <w:sz w:val="16"/>
           <w:szCs w:val="16"/>
         </w:rPr>
-        <w:t>Whether Damage is applied or not is determined</w:t>
+        <w:t xml:space="preserve">Whether </w:t>
+      </w:r>
+      <w:r>
+        <w:rPr>
+          <w:rFonts w:ascii="Times New Roman" w:hAnsi="Times New Roman" w:cs="Times New Roman"/>
+          <w:sz w:val="16"/>
+          <w:szCs w:val="16"/>
+        </w:rPr>
+        <w:t>Damage</w:t>
+      </w:r>
+      <w:r>
+        <w:rPr>
+          <w:rFonts w:ascii="Times New Roman" w:hAnsi="Times New Roman" w:cs="Times New Roman"/>
+          <w:sz w:val="16"/>
+          <w:szCs w:val="16"/>
+        </w:rPr>
+        <w:t xml:space="preserve"> is applied or not is determined</w:t>
       </w:r>
       <w:r>
         <w:rPr>
@@ -2851,7 +2777,15 @@
           <w:sz w:val="16"/>
           <w:szCs w:val="16"/>
         </w:rPr>
-        <w:t>Armour value</w:t>
+        <w:t>Resistance</w:t>
+      </w:r>
+      <w:r>
+        <w:rPr>
+          <w:rFonts w:ascii="Times New Roman" w:hAnsi="Times New Roman" w:cs="Times New Roman"/>
+          <w:sz w:val="16"/>
+          <w:szCs w:val="16"/>
+        </w:rPr>
+        <w:t xml:space="preserve"> value</w:t>
       </w:r>
       <w:r>
         <w:rPr>
@@ -2875,7 +2809,15 @@
           <w:sz w:val="16"/>
           <w:szCs w:val="16"/>
         </w:rPr>
-        <w:t>Armour skill value or below,</w:t>
+        <w:t>Resistance</w:t>
+      </w:r>
+      <w:r>
+        <w:rPr>
+          <w:rFonts w:ascii="Times New Roman" w:hAnsi="Times New Roman" w:cs="Times New Roman"/>
+          <w:sz w:val="16"/>
+          <w:szCs w:val="16"/>
+        </w:rPr>
+        <w:t xml:space="preserve"> skill value or below,</w:t>
       </w:r>
       <w:r>
         <w:rPr>
@@ -2923,7 +2865,33 @@
           <w:sz w:val="16"/>
           <w:szCs w:val="16"/>
         </w:rPr>
-        <w:t xml:space="preserve"> the Wounds skill value reaches 0, the target model dies.</w:t>
+        <w:t xml:space="preserve"> the Wounds skill value reaches 0, the target model </w:t>
+      </w:r>
+      <w:proofErr w:type="spellStart"/>
+      <w:r>
+        <w:rPr>
+          <w:rFonts w:ascii="Times New Roman" w:hAnsi="Times New Roman" w:cs="Times New Roman"/>
+          <w:sz w:val="16"/>
+          <w:szCs w:val="16"/>
+        </w:rPr>
+        <w:t>os</w:t>
+      </w:r>
+      <w:proofErr w:type="spellEnd"/>
+      <w:r>
+        <w:rPr>
+          <w:rFonts w:ascii="Times New Roman" w:hAnsi="Times New Roman" w:cs="Times New Roman"/>
+          <w:sz w:val="16"/>
+          <w:szCs w:val="16"/>
+        </w:rPr>
+        <w:t xml:space="preserve"> destroyed</w:t>
+      </w:r>
+      <w:r>
+        <w:rPr>
+          <w:rFonts w:ascii="Times New Roman" w:hAnsi="Times New Roman" w:cs="Times New Roman"/>
+          <w:sz w:val="16"/>
+          <w:szCs w:val="16"/>
+        </w:rPr>
+        <w:t>.</w:t>
       </w:r>
     </w:p>
     <w:p>
@@ -3006,8 +2974,8 @@
         <w:tblLook w:val="04A0" w:firstRow="1" w:lastRow="0" w:firstColumn="1" w:lastColumn="0" w:noHBand="0" w:noVBand="1"/>
       </w:tblPr>
       <w:tblGrid>
-        <w:gridCol w:w="1516"/>
-        <w:gridCol w:w="1020"/>
+        <w:gridCol w:w="2486"/>
+        <w:gridCol w:w="1673"/>
       </w:tblGrid>
       <w:tr>
         <w:tc>
@@ -3087,7 +3055,27 @@
                 <w:sz w:val="16"/>
                 <w:szCs w:val="16"/>
               </w:rPr>
-              <w:t>Short range (below half range value)</w:t>
+              <w:t xml:space="preserve">Short range (below half </w:t>
+            </w:r>
+            <w:r>
+              <w:rPr>
+                <w:rFonts w:ascii="Times New Roman" w:hAnsi="Times New Roman" w:cs="Times New Roman"/>
+                <w:i/>
+                <w:iCs/>
+                <w:sz w:val="16"/>
+                <w:szCs w:val="16"/>
+              </w:rPr>
+              <w:t xml:space="preserve">Range </w:t>
+            </w:r>
+            <w:r>
+              <w:rPr>
+                <w:rFonts w:ascii="Times New Roman" w:hAnsi="Times New Roman" w:cs="Times New Roman"/>
+                <w:i/>
+                <w:iCs/>
+                <w:sz w:val="16"/>
+                <w:szCs w:val="16"/>
+              </w:rPr>
+              <w:t>value)</w:t>
             </w:r>
           </w:p>
         </w:tc>
@@ -3189,7 +3177,27 @@
                 <w:sz w:val="16"/>
                 <w:szCs w:val="16"/>
               </w:rPr>
-              <w:t>Long range (half range value and above)</w:t>
+              <w:t>Long range (half</w:t>
+            </w:r>
+            <w:r>
+              <w:rPr>
+                <w:rFonts w:ascii="Times New Roman" w:hAnsi="Times New Roman" w:cs="Times New Roman"/>
+                <w:i/>
+                <w:iCs/>
+                <w:sz w:val="16"/>
+                <w:szCs w:val="16"/>
+              </w:rPr>
+              <w:t xml:space="preserve"> Range</w:t>
+            </w:r>
+            <w:r>
+              <w:rPr>
+                <w:rFonts w:ascii="Times New Roman" w:hAnsi="Times New Roman" w:cs="Times New Roman"/>
+                <w:i/>
+                <w:iCs/>
+                <w:sz w:val="16"/>
+                <w:szCs w:val="16"/>
+              </w:rPr>
+              <w:t xml:space="preserve"> value and above)</w:t>
             </w:r>
           </w:p>
         </w:tc>
@@ -3342,8 +3350,29 @@
                 <w:sz w:val="16"/>
                 <w:szCs w:val="16"/>
               </w:rPr>
-              <w:t>Target is Down</w:t>
-            </w:r>
+              <w:t xml:space="preserve">Target is </w:t>
+            </w:r>
+            <w:r>
+              <w:rPr>
+                <w:rFonts w:ascii="Times New Roman" w:hAnsi="Times New Roman" w:cs="Times New Roman"/>
+                <w:i/>
+                <w:iCs/>
+                <w:sz w:val="16"/>
+                <w:szCs w:val="16"/>
+              </w:rPr>
+              <w:t>down</w:t>
+            </w:r>
+          </w:p>
+          <w:p>
+            <w:pPr>
+              <w:rPr>
+                <w:rFonts w:ascii="Times New Roman" w:hAnsi="Times New Roman" w:cs="Times New Roman"/>
+                <w:i/>
+                <w:iCs/>
+                <w:sz w:val="16"/>
+                <w:szCs w:val="16"/>
+              </w:rPr>
+            </w:pPr>
           </w:p>
         </w:tc>
         <w:tc>
@@ -3374,17 +3403,6 @@
       <w:pPr>
         <w:rPr>
           <w:rFonts w:ascii="Times New Roman" w:hAnsi="Times New Roman" w:cs="Times New Roman"/>
-          <w:b/>
-          <w:bCs/>
-          <w:sz w:val="16"/>
-          <w:szCs w:val="16"/>
-        </w:rPr>
-      </w:pPr>
-    </w:p>
-    <w:p>
-      <w:pPr>
-        <w:rPr>
-          <w:rFonts w:ascii="Times New Roman" w:hAnsi="Times New Roman" w:cs="Times New Roman"/>
           <w:sz w:val="16"/>
           <w:szCs w:val="16"/>
         </w:rPr>
@@ -3413,15 +3431,47 @@
           <w:sz w:val="16"/>
           <w:szCs w:val="16"/>
         </w:rPr>
-        <w:t xml:space="preserve"> When attacking with a 0 Range weapon (charging), base contact must be made with the target. </w:t>
-      </w:r>
-      <w:r>
-        <w:rPr>
-          <w:rFonts w:ascii="Times New Roman" w:hAnsi="Times New Roman" w:cs="Times New Roman"/>
-          <w:sz w:val="16"/>
-          <w:szCs w:val="16"/>
-        </w:rPr>
-        <w:t>All steps are followed as per shooting, with the exception that the above modifiers are not applied.</w:t>
+        <w:t xml:space="preserve"> When attacking with a 0 Range weapon (charging), base contact must be made with the </w:t>
+      </w:r>
+      <w:r>
+        <w:rPr>
+          <w:rFonts w:ascii="Times New Roman" w:hAnsi="Times New Roman" w:cs="Times New Roman"/>
+          <w:sz w:val="16"/>
+          <w:szCs w:val="16"/>
+        </w:rPr>
+        <w:t>target</w:t>
+      </w:r>
+      <w:r>
+        <w:rPr>
+          <w:rFonts w:ascii="Times New Roman" w:hAnsi="Times New Roman" w:cs="Times New Roman"/>
+          <w:sz w:val="16"/>
+          <w:szCs w:val="16"/>
+        </w:rPr>
+        <w:t xml:space="preserve">. </w:t>
+      </w:r>
+      <w:r>
+        <w:rPr>
+          <w:rFonts w:ascii="Times New Roman" w:hAnsi="Times New Roman" w:cs="Times New Roman"/>
+          <w:sz w:val="16"/>
+          <w:szCs w:val="16"/>
+        </w:rPr>
+        <w:t xml:space="preserve">All steps are followed as per shooting, with the exception that the above </w:t>
+      </w:r>
+      <w:r>
+        <w:rPr>
+          <w:rFonts w:ascii="Times New Roman" w:hAnsi="Times New Roman" w:cs="Times New Roman"/>
+          <w:sz w:val="16"/>
+          <w:szCs w:val="16"/>
+        </w:rPr>
+        <w:t>to hit modifiers</w:t>
+      </w:r>
+      <w:r>
+        <w:rPr>
+          <w:rFonts w:ascii="Times New Roman" w:hAnsi="Times New Roman" w:cs="Times New Roman"/>
+          <w:sz w:val="16"/>
+          <w:szCs w:val="16"/>
+        </w:rPr>
+        <w:t xml:space="preserve"> are not applied.</w:t>
       </w:r>
       <w:r>
         <w:rPr>
@@ -3454,6 +3504,14 @@
           <w:szCs w:val="16"/>
         </w:rPr>
         <w:t>.</w:t>
+      </w:r>
+      <w:r>
+        <w:rPr>
+          <w:rFonts w:ascii="Times New Roman" w:hAnsi="Times New Roman" w:cs="Times New Roman"/>
+          <w:sz w:val="16"/>
+          <w:szCs w:val="16"/>
+        </w:rPr>
+        <w:t xml:space="preserve"> The weapon’s Damage type is reduced to 2.</w:t>
       </w:r>
     </w:p>
     <w:p>
@@ -3552,8 +3610,8 @@
         <w:tblLook w:val="04A0" w:firstRow="1" w:lastRow="0" w:firstColumn="1" w:lastColumn="0" w:noHBand="0" w:noVBand="1"/>
       </w:tblPr>
       <w:tblGrid>
-        <w:gridCol w:w="1516"/>
-        <w:gridCol w:w="1020"/>
+        <w:gridCol w:w="2486"/>
+        <w:gridCol w:w="1673"/>
       </w:tblGrid>
       <w:tr>
         <w:tc>
@@ -3633,7 +3691,17 @@
                 <w:sz w:val="16"/>
                 <w:szCs w:val="16"/>
               </w:rPr>
-              <w:t>Target is Down</w:t>
+              <w:t xml:space="preserve">Target is </w:t>
+            </w:r>
+            <w:r>
+              <w:rPr>
+                <w:rFonts w:ascii="Times New Roman" w:hAnsi="Times New Roman" w:cs="Times New Roman"/>
+                <w:i/>
+                <w:iCs/>
+                <w:sz w:val="16"/>
+                <w:szCs w:val="16"/>
+              </w:rPr>
+              <w:t>down</w:t>
             </w:r>
           </w:p>
           <w:p>
@@ -3697,7 +3765,39 @@
           <w:sz w:val="16"/>
           <w:szCs w:val="16"/>
         </w:rPr>
-        <w:t>: An engaged model may only attack an engaged target or flee – both on a Run order. If a model flees</w:t>
+        <w:t xml:space="preserve">: An engaged model may only attack an engaged target or flee – </w:t>
+      </w:r>
+      <w:r>
+        <w:rPr>
+          <w:rFonts w:ascii="Times New Roman" w:hAnsi="Times New Roman" w:cs="Times New Roman"/>
+          <w:sz w:val="16"/>
+          <w:szCs w:val="16"/>
+        </w:rPr>
+        <w:t xml:space="preserve">on an Attack </w:t>
+      </w:r>
+      <w:r>
+        <w:rPr>
+          <w:rFonts w:ascii="Times New Roman" w:hAnsi="Times New Roman" w:cs="Times New Roman"/>
+          <w:sz w:val="16"/>
+          <w:szCs w:val="16"/>
+        </w:rPr>
+        <w:t>or</w:t>
+      </w:r>
+      <w:r>
+        <w:rPr>
+          <w:rFonts w:ascii="Times New Roman" w:hAnsi="Times New Roman" w:cs="Times New Roman"/>
+          <w:sz w:val="16"/>
+          <w:szCs w:val="16"/>
+        </w:rPr>
+        <w:t xml:space="preserve"> Climb/Move action, respectively</w:t>
+      </w:r>
+      <w:r>
+        <w:rPr>
+          <w:rFonts w:ascii="Times New Roman" w:hAnsi="Times New Roman" w:cs="Times New Roman"/>
+          <w:sz w:val="16"/>
+          <w:szCs w:val="16"/>
+        </w:rPr>
+        <w:t>. If a model flees</w:t>
       </w:r>
       <w:r>
         <w:rPr>
@@ -3715,107 +3815,93 @@
         </w:rPr>
         <w:t>otherwise still engaged).</w:t>
       </w:r>
-    </w:p>
-    <w:p>
-      <w:pPr>
-        <w:rPr>
-          <w:rFonts w:ascii="Times New Roman" w:hAnsi="Times New Roman" w:cs="Times New Roman"/>
-          <w:b/>
-          <w:bCs/>
-          <w:sz w:val="16"/>
-          <w:szCs w:val="16"/>
-        </w:rPr>
-      </w:pPr>
-      <w:r>
-        <w:rPr>
-          <w:rFonts w:ascii="Times New Roman" w:hAnsi="Times New Roman" w:cs="Times New Roman"/>
-          <w:b/>
-          <w:bCs/>
-          <w:sz w:val="16"/>
-          <w:szCs w:val="16"/>
-        </w:rPr>
-        <w:t>SUPPRESSION</w:t>
-      </w:r>
-    </w:p>
-    <w:p>
-      <w:pPr>
-        <w:rPr>
-          <w:rFonts w:ascii="Times New Roman" w:hAnsi="Times New Roman" w:cs="Times New Roman"/>
-          <w:sz w:val="16"/>
-          <w:szCs w:val="16"/>
-        </w:rPr>
-      </w:pPr>
-      <w:r>
-        <w:rPr>
-          <w:rFonts w:ascii="Times New Roman" w:hAnsi="Times New Roman" w:cs="Times New Roman"/>
-          <w:sz w:val="16"/>
-          <w:szCs w:val="16"/>
-        </w:rPr>
-        <w:t>Suppression</w:t>
-      </w:r>
-      <w:r>
-        <w:rPr>
-          <w:rFonts w:ascii="Times New Roman" w:hAnsi="Times New Roman" w:cs="Times New Roman"/>
-          <w:sz w:val="16"/>
-          <w:szCs w:val="16"/>
-        </w:rPr>
-        <w:t xml:space="preserve"> markers are applied when a </w:t>
-      </w:r>
-      <w:r>
-        <w:rPr>
-          <w:rFonts w:ascii="Times New Roman" w:hAnsi="Times New Roman" w:cs="Times New Roman"/>
-          <w:sz w:val="16"/>
-          <w:szCs w:val="16"/>
-        </w:rPr>
-        <w:t>model</w:t>
-      </w:r>
-      <w:r>
-        <w:rPr>
-          <w:rFonts w:ascii="Times New Roman" w:hAnsi="Times New Roman" w:cs="Times New Roman"/>
-          <w:sz w:val="16"/>
-          <w:szCs w:val="16"/>
-        </w:rPr>
-        <w:t xml:space="preserve"> successfully </w:t>
-      </w:r>
-      <w:r>
-        <w:rPr>
-          <w:rFonts w:ascii="Times New Roman" w:hAnsi="Times New Roman" w:cs="Times New Roman"/>
-          <w:sz w:val="16"/>
-          <w:szCs w:val="16"/>
-        </w:rPr>
-        <w:t>hits</w:t>
-      </w:r>
-      <w:r>
-        <w:rPr>
-          <w:rFonts w:ascii="Times New Roman" w:hAnsi="Times New Roman" w:cs="Times New Roman"/>
-          <w:sz w:val="16"/>
-          <w:szCs w:val="16"/>
-        </w:rPr>
-        <w:t xml:space="preserve"> another </w:t>
-      </w:r>
-      <w:r>
-        <w:rPr>
-          <w:rFonts w:ascii="Times New Roman" w:hAnsi="Times New Roman" w:cs="Times New Roman"/>
-          <w:sz w:val="16"/>
-          <w:szCs w:val="16"/>
-        </w:rPr>
-        <w:t>model</w:t>
-      </w:r>
-      <w:r>
-        <w:rPr>
-          <w:rFonts w:ascii="Times New Roman" w:hAnsi="Times New Roman" w:cs="Times New Roman"/>
-          <w:sz w:val="16"/>
-          <w:szCs w:val="16"/>
-        </w:rPr>
-        <w:t xml:space="preserve"> while shooting. If at least one </w:t>
-      </w:r>
-      <w:r>
-        <w:rPr>
-          <w:rFonts w:ascii="Times New Roman" w:hAnsi="Times New Roman" w:cs="Times New Roman"/>
-          <w:sz w:val="16"/>
-          <w:szCs w:val="16"/>
-        </w:rPr>
-        <w:t>Suppression</w:t>
+      <w:r>
+        <w:rPr>
+          <w:rFonts w:ascii="Times New Roman" w:hAnsi="Times New Roman" w:cs="Times New Roman"/>
+          <w:sz w:val="16"/>
+          <w:szCs w:val="16"/>
+        </w:rPr>
+        <w:t xml:space="preserve"> This is done on an Attack, or Move/Climb then Attack, respectively. All </w:t>
+      </w:r>
+      <w:proofErr w:type="spellStart"/>
+      <w:r>
+        <w:rPr>
+          <w:rFonts w:ascii="Times New Roman" w:hAnsi="Times New Roman" w:cs="Times New Roman"/>
+          <w:sz w:val="16"/>
+          <w:szCs w:val="16"/>
+        </w:rPr>
+        <w:t>ations</w:t>
+      </w:r>
+      <w:proofErr w:type="spellEnd"/>
+      <w:r>
+        <w:rPr>
+          <w:rFonts w:ascii="Times New Roman" w:hAnsi="Times New Roman" w:cs="Times New Roman"/>
+          <w:sz w:val="16"/>
+          <w:szCs w:val="16"/>
+        </w:rPr>
+        <w:t xml:space="preserve"> while engaged count as 2 Actions – </w:t>
+      </w:r>
+      <w:r>
+        <w:rPr>
+          <w:rFonts w:ascii="Times New Roman" w:hAnsi="Times New Roman" w:cs="Times New Roman"/>
+          <w:sz w:val="16"/>
+          <w:szCs w:val="16"/>
+        </w:rPr>
+        <w:t>and thus end that model’s turn at their end.</w:t>
+      </w:r>
+    </w:p>
+    <w:p>
+      <w:pPr>
+        <w:rPr>
+          <w:rFonts w:ascii="Times New Roman" w:hAnsi="Times New Roman" w:cs="Times New Roman"/>
+          <w:b/>
+          <w:bCs/>
+          <w:sz w:val="16"/>
+          <w:szCs w:val="16"/>
+        </w:rPr>
+      </w:pPr>
+      <w:r>
+        <w:rPr>
+          <w:rFonts w:ascii="Times New Roman" w:hAnsi="Times New Roman" w:cs="Times New Roman"/>
+          <w:b/>
+          <w:bCs/>
+          <w:sz w:val="16"/>
+          <w:szCs w:val="16"/>
+        </w:rPr>
+        <w:t>TERRAIN</w:t>
+      </w:r>
+    </w:p>
+    <w:p>
+      <w:pPr>
+        <w:rPr>
+          <w:rFonts w:ascii="Times New Roman" w:hAnsi="Times New Roman" w:cs="Times New Roman"/>
+          <w:sz w:val="16"/>
+          <w:szCs w:val="16"/>
+        </w:rPr>
+      </w:pPr>
+      <w:r>
+        <w:rPr>
+          <w:rFonts w:ascii="Times New Roman" w:hAnsi="Times New Roman" w:cs="Times New Roman"/>
+          <w:sz w:val="16"/>
+          <w:szCs w:val="16"/>
+        </w:rPr>
+        <w:t xml:space="preserve">Terrain comes in one of </w:t>
+      </w:r>
+      <w:r>
+        <w:rPr>
+          <w:rFonts w:ascii="Times New Roman" w:hAnsi="Times New Roman" w:cs="Times New Roman"/>
+          <w:sz w:val="16"/>
+          <w:szCs w:val="16"/>
+        </w:rPr>
+        <w:t>four</w:t>
+      </w:r>
+      <w:r>
+        <w:rPr>
+          <w:rFonts w:ascii="Times New Roman" w:hAnsi="Times New Roman" w:cs="Times New Roman"/>
+          <w:sz w:val="16"/>
+          <w:szCs w:val="16"/>
+        </w:rPr>
+        <w:t xml:space="preserve"> forms:</w:t>
       </w:r>
       <w:r>
         <w:rPr>
@@ -3824,174 +3910,6 @@
           <w:szCs w:val="16"/>
         </w:rPr>
         <w:t xml:space="preserve"> </w:t>
-      </w:r>
-      <w:r>
-        <w:rPr>
-          <w:rFonts w:ascii="Times New Roman" w:hAnsi="Times New Roman" w:cs="Times New Roman"/>
-          <w:sz w:val="16"/>
-          <w:szCs w:val="16"/>
-        </w:rPr>
-        <w:t>marker</w:t>
-      </w:r>
-      <w:r>
-        <w:rPr>
-          <w:rFonts w:ascii="Times New Roman" w:hAnsi="Times New Roman" w:cs="Times New Roman"/>
-          <w:sz w:val="16"/>
-          <w:szCs w:val="16"/>
-        </w:rPr>
-        <w:t xml:space="preserve"> is applied to a </w:t>
-      </w:r>
-      <w:r>
-        <w:rPr>
-          <w:rFonts w:ascii="Times New Roman" w:hAnsi="Times New Roman" w:cs="Times New Roman"/>
-          <w:sz w:val="16"/>
-          <w:szCs w:val="16"/>
-        </w:rPr>
-        <w:t>model</w:t>
-      </w:r>
-      <w:r>
-        <w:rPr>
-          <w:rFonts w:ascii="Times New Roman" w:hAnsi="Times New Roman" w:cs="Times New Roman"/>
-          <w:sz w:val="16"/>
-          <w:szCs w:val="16"/>
-        </w:rPr>
-        <w:t xml:space="preserve">, they must take a </w:t>
-      </w:r>
-      <w:r>
-        <w:rPr>
-          <w:rFonts w:ascii="Times New Roman" w:hAnsi="Times New Roman" w:cs="Times New Roman"/>
-          <w:sz w:val="16"/>
-          <w:szCs w:val="16"/>
-        </w:rPr>
-        <w:t>WILL skill</w:t>
-      </w:r>
-      <w:r>
-        <w:rPr>
-          <w:rFonts w:ascii="Times New Roman" w:hAnsi="Times New Roman" w:cs="Times New Roman"/>
-          <w:sz w:val="16"/>
-          <w:szCs w:val="16"/>
-        </w:rPr>
-        <w:t xml:space="preserve"> </w:t>
-      </w:r>
-      <w:r>
-        <w:rPr>
-          <w:rFonts w:ascii="Times New Roman" w:hAnsi="Times New Roman" w:cs="Times New Roman"/>
-          <w:sz w:val="16"/>
-          <w:szCs w:val="16"/>
-        </w:rPr>
-        <w:t>test before taking any action</w:t>
-      </w:r>
-      <w:r>
-        <w:rPr>
-          <w:rFonts w:ascii="Times New Roman" w:hAnsi="Times New Roman" w:cs="Times New Roman"/>
-          <w:sz w:val="16"/>
-          <w:szCs w:val="16"/>
-        </w:rPr>
-        <w:t xml:space="preserve">. </w:t>
-      </w:r>
-      <w:r>
-        <w:rPr>
-          <w:rFonts w:ascii="Times New Roman" w:hAnsi="Times New Roman" w:cs="Times New Roman"/>
-          <w:sz w:val="16"/>
-          <w:szCs w:val="16"/>
-        </w:rPr>
-        <w:t xml:space="preserve">Each </w:t>
-      </w:r>
-      <w:r>
-        <w:rPr>
-          <w:rFonts w:ascii="Times New Roman" w:hAnsi="Times New Roman" w:cs="Times New Roman"/>
-          <w:sz w:val="16"/>
-          <w:szCs w:val="16"/>
-        </w:rPr>
-        <w:t>Suppression</w:t>
-      </w:r>
-      <w:r>
-        <w:rPr>
-          <w:rFonts w:ascii="Times New Roman" w:hAnsi="Times New Roman" w:cs="Times New Roman"/>
-          <w:sz w:val="16"/>
-          <w:szCs w:val="16"/>
-        </w:rPr>
-        <w:t xml:space="preserve"> </w:t>
-      </w:r>
-      <w:r>
-        <w:rPr>
-          <w:rFonts w:ascii="Times New Roman" w:hAnsi="Times New Roman" w:cs="Times New Roman"/>
-          <w:sz w:val="16"/>
-          <w:szCs w:val="16"/>
-        </w:rPr>
-        <w:t xml:space="preserve">marker applied reduces a </w:t>
-      </w:r>
-      <w:r>
-        <w:rPr>
-          <w:rFonts w:ascii="Times New Roman" w:hAnsi="Times New Roman" w:cs="Times New Roman"/>
-          <w:sz w:val="16"/>
-          <w:szCs w:val="16"/>
-        </w:rPr>
-        <w:t>model’s</w:t>
-      </w:r>
-      <w:r>
-        <w:rPr>
-          <w:rFonts w:ascii="Times New Roman" w:hAnsi="Times New Roman" w:cs="Times New Roman"/>
-          <w:sz w:val="16"/>
-          <w:szCs w:val="16"/>
-        </w:rPr>
-        <w:t xml:space="preserve"> </w:t>
-      </w:r>
-      <w:r>
-        <w:rPr>
-          <w:rFonts w:ascii="Times New Roman" w:hAnsi="Times New Roman" w:cs="Times New Roman"/>
-          <w:sz w:val="16"/>
-          <w:szCs w:val="16"/>
-        </w:rPr>
-        <w:t>WILL</w:t>
-      </w:r>
-      <w:r>
-        <w:rPr>
-          <w:rFonts w:ascii="Times New Roman" w:hAnsi="Times New Roman" w:cs="Times New Roman"/>
-          <w:sz w:val="16"/>
-          <w:szCs w:val="16"/>
-        </w:rPr>
-        <w:t xml:space="preserve"> by 1. If a </w:t>
-      </w:r>
-      <w:r>
-        <w:rPr>
-          <w:rFonts w:ascii="Times New Roman" w:hAnsi="Times New Roman" w:cs="Times New Roman"/>
-          <w:sz w:val="16"/>
-          <w:szCs w:val="16"/>
-        </w:rPr>
-        <w:t>Suppression</w:t>
-      </w:r>
-      <w:r>
-        <w:rPr>
-          <w:rFonts w:ascii="Times New Roman" w:hAnsi="Times New Roman" w:cs="Times New Roman"/>
-          <w:sz w:val="16"/>
-          <w:szCs w:val="16"/>
-        </w:rPr>
-        <w:t xml:space="preserve"> </w:t>
-      </w:r>
-      <w:r>
-        <w:rPr>
-          <w:rFonts w:ascii="Times New Roman" w:hAnsi="Times New Roman" w:cs="Times New Roman"/>
-          <w:sz w:val="16"/>
-          <w:szCs w:val="16"/>
-        </w:rPr>
-        <w:t xml:space="preserve">test is failed, the </w:t>
-      </w:r>
-      <w:r>
-        <w:rPr>
-          <w:rFonts w:ascii="Times New Roman" w:hAnsi="Times New Roman" w:cs="Times New Roman"/>
-          <w:sz w:val="16"/>
-          <w:szCs w:val="16"/>
-        </w:rPr>
-        <w:t>model</w:t>
-      </w:r>
-      <w:r>
-        <w:rPr>
-          <w:rFonts w:ascii="Times New Roman" w:hAnsi="Times New Roman" w:cs="Times New Roman"/>
-          <w:sz w:val="16"/>
-          <w:szCs w:val="16"/>
-        </w:rPr>
-        <w:t xml:space="preserve"> takes a </w:t>
       </w:r>
       <w:r>
         <w:rPr>
@@ -4001,47 +3919,15 @@
           <w:sz w:val="16"/>
           <w:szCs w:val="16"/>
         </w:rPr>
-        <w:t>Down</w:t>
-      </w:r>
-      <w:r>
-        <w:rPr>
-          <w:rFonts w:ascii="Times New Roman" w:hAnsi="Times New Roman" w:cs="Times New Roman"/>
-          <w:sz w:val="16"/>
-          <w:szCs w:val="16"/>
-        </w:rPr>
-        <w:t xml:space="preserve"> action.</w:t>
-      </w:r>
-      <w:r>
-        <w:rPr>
-          <w:rFonts w:ascii="Times New Roman" w:hAnsi="Times New Roman" w:cs="Times New Roman"/>
-          <w:sz w:val="16"/>
-          <w:szCs w:val="16"/>
-        </w:rPr>
-        <w:t xml:space="preserve"> </w:t>
-      </w:r>
-      <w:r>
-        <w:rPr>
-          <w:rFonts w:ascii="Times New Roman" w:hAnsi="Times New Roman" w:cs="Times New Roman"/>
-          <w:sz w:val="16"/>
-          <w:szCs w:val="16"/>
-        </w:rPr>
-        <w:t>Suppression</w:t>
-      </w:r>
-      <w:r>
-        <w:rPr>
-          <w:rFonts w:ascii="Times New Roman" w:hAnsi="Times New Roman" w:cs="Times New Roman"/>
-          <w:sz w:val="16"/>
-          <w:szCs w:val="16"/>
-        </w:rPr>
-        <w:t xml:space="preserve"> </w:t>
-      </w:r>
-      <w:r>
-        <w:rPr>
-          <w:rFonts w:ascii="Times New Roman" w:hAnsi="Times New Roman" w:cs="Times New Roman"/>
-          <w:sz w:val="16"/>
-          <w:szCs w:val="16"/>
-        </w:rPr>
-        <w:t xml:space="preserve">tests do not apply to the </w:t>
+        <w:t>Hard Cover</w:t>
+      </w:r>
+      <w:r>
+        <w:rPr>
+          <w:rFonts w:ascii="Times New Roman" w:hAnsi="Times New Roman" w:cs="Times New Roman"/>
+          <w:sz w:val="16"/>
+          <w:szCs w:val="16"/>
+        </w:rPr>
+        <w:t xml:space="preserve">, </w:t>
       </w:r>
       <w:r>
         <w:rPr>
@@ -4051,77 +3937,15 @@
           <w:sz w:val="16"/>
           <w:szCs w:val="16"/>
         </w:rPr>
-        <w:t>Rally</w:t>
-      </w:r>
-      <w:r>
-        <w:rPr>
-          <w:rFonts w:ascii="Times New Roman" w:hAnsi="Times New Roman" w:cs="Times New Roman"/>
-          <w:sz w:val="16"/>
-          <w:szCs w:val="16"/>
-        </w:rPr>
-        <w:t xml:space="preserve"> action.</w:t>
-      </w:r>
-    </w:p>
-    <w:p>
-      <w:pPr>
-        <w:rPr>
-          <w:rFonts w:ascii="Times New Roman" w:hAnsi="Times New Roman" w:cs="Times New Roman"/>
-          <w:b/>
-          <w:bCs/>
-          <w:sz w:val="16"/>
-          <w:szCs w:val="16"/>
-        </w:rPr>
-      </w:pPr>
-      <w:r>
-        <w:rPr>
-          <w:rFonts w:ascii="Times New Roman" w:hAnsi="Times New Roman" w:cs="Times New Roman"/>
-          <w:b/>
-          <w:bCs/>
-          <w:sz w:val="16"/>
-          <w:szCs w:val="16"/>
-        </w:rPr>
-        <w:t>TERRAIN</w:t>
-      </w:r>
-    </w:p>
-    <w:p>
-      <w:pPr>
-        <w:rPr>
-          <w:rFonts w:ascii="Times New Roman" w:hAnsi="Times New Roman" w:cs="Times New Roman"/>
-          <w:sz w:val="16"/>
-          <w:szCs w:val="16"/>
-        </w:rPr>
-      </w:pPr>
-      <w:r>
-        <w:rPr>
-          <w:rFonts w:ascii="Times New Roman" w:hAnsi="Times New Roman" w:cs="Times New Roman"/>
-          <w:sz w:val="16"/>
-          <w:szCs w:val="16"/>
-        </w:rPr>
-        <w:t xml:space="preserve">Terrain comes in one of </w:t>
-      </w:r>
-      <w:r>
-        <w:rPr>
-          <w:rFonts w:ascii="Times New Roman" w:hAnsi="Times New Roman" w:cs="Times New Roman"/>
-          <w:sz w:val="16"/>
-          <w:szCs w:val="16"/>
-        </w:rPr>
-        <w:t>four</w:t>
-      </w:r>
-      <w:r>
-        <w:rPr>
-          <w:rFonts w:ascii="Times New Roman" w:hAnsi="Times New Roman" w:cs="Times New Roman"/>
-          <w:sz w:val="16"/>
-          <w:szCs w:val="16"/>
-        </w:rPr>
-        <w:t xml:space="preserve"> forms:</w:t>
-      </w:r>
-      <w:r>
-        <w:rPr>
-          <w:rFonts w:ascii="Times New Roman" w:hAnsi="Times New Roman" w:cs="Times New Roman"/>
-          <w:sz w:val="16"/>
-          <w:szCs w:val="16"/>
-        </w:rPr>
-        <w:t xml:space="preserve"> </w:t>
+        <w:t>Impassable</w:t>
+      </w:r>
+      <w:r>
+        <w:rPr>
+          <w:rFonts w:ascii="Times New Roman" w:hAnsi="Times New Roman" w:cs="Times New Roman"/>
+          <w:sz w:val="16"/>
+          <w:szCs w:val="16"/>
+        </w:rPr>
+        <w:t xml:space="preserve">, </w:t>
       </w:r>
       <w:r>
         <w:rPr>
@@ -4131,15 +3955,31 @@
           <w:sz w:val="16"/>
           <w:szCs w:val="16"/>
         </w:rPr>
-        <w:t>Hard Cover</w:t>
-      </w:r>
-      <w:r>
-        <w:rPr>
-          <w:rFonts w:ascii="Times New Roman" w:hAnsi="Times New Roman" w:cs="Times New Roman"/>
-          <w:sz w:val="16"/>
-          <w:szCs w:val="16"/>
-        </w:rPr>
-        <w:t xml:space="preserve">, </w:t>
+        <w:t>Obstacle</w:t>
+      </w:r>
+      <w:r>
+        <w:rPr>
+          <w:rFonts w:ascii="Times New Roman" w:hAnsi="Times New Roman" w:cs="Times New Roman"/>
+          <w:sz w:val="16"/>
+          <w:szCs w:val="16"/>
+        </w:rPr>
+        <w:t>,</w:t>
+      </w:r>
+      <w:r>
+        <w:rPr>
+          <w:rFonts w:ascii="Times New Roman" w:hAnsi="Times New Roman" w:cs="Times New Roman"/>
+          <w:sz w:val="16"/>
+          <w:szCs w:val="16"/>
+        </w:rPr>
+        <w:t xml:space="preserve"> </w:t>
+      </w:r>
+      <w:r>
+        <w:rPr>
+          <w:rFonts w:ascii="Times New Roman" w:hAnsi="Times New Roman" w:cs="Times New Roman"/>
+          <w:sz w:val="16"/>
+          <w:szCs w:val="16"/>
+        </w:rPr>
+        <w:t xml:space="preserve">and </w:t>
       </w:r>
       <w:r>
         <w:rPr>
@@ -4149,15 +3989,119 @@
           <w:sz w:val="16"/>
           <w:szCs w:val="16"/>
         </w:rPr>
-        <w:t>Impassable</w:t>
-      </w:r>
-      <w:r>
-        <w:rPr>
-          <w:rFonts w:ascii="Times New Roman" w:hAnsi="Times New Roman" w:cs="Times New Roman"/>
-          <w:sz w:val="16"/>
-          <w:szCs w:val="16"/>
-        </w:rPr>
-        <w:t xml:space="preserve">, </w:t>
+        <w:t>Soft Cover</w:t>
+      </w:r>
+      <w:r>
+        <w:rPr>
+          <w:rFonts w:ascii="Times New Roman" w:hAnsi="Times New Roman" w:cs="Times New Roman"/>
+          <w:sz w:val="16"/>
+          <w:szCs w:val="16"/>
+        </w:rPr>
+        <w:t>.</w:t>
+      </w:r>
+    </w:p>
+    <w:p>
+      <w:pPr>
+        <w:rPr>
+          <w:rFonts w:ascii="Times New Roman" w:hAnsi="Times New Roman" w:cs="Times New Roman"/>
+          <w:b/>
+          <w:bCs/>
+          <w:sz w:val="16"/>
+          <w:szCs w:val="16"/>
+        </w:rPr>
+      </w:pPr>
+      <w:r>
+        <w:rPr>
+          <w:rFonts w:ascii="Times New Roman" w:hAnsi="Times New Roman" w:cs="Times New Roman"/>
+          <w:b/>
+          <w:bCs/>
+          <w:sz w:val="16"/>
+          <w:szCs w:val="16"/>
+        </w:rPr>
+        <w:t>MODIFIERS</w:t>
+      </w:r>
+    </w:p>
+    <w:p>
+      <w:pPr>
+        <w:rPr>
+          <w:rFonts w:ascii="Times New Roman" w:hAnsi="Times New Roman" w:cs="Times New Roman"/>
+          <w:sz w:val="16"/>
+          <w:szCs w:val="16"/>
+        </w:rPr>
+      </w:pPr>
+      <w:r>
+        <w:rPr>
+          <w:rFonts w:ascii="Times New Roman" w:hAnsi="Times New Roman" w:cs="Times New Roman"/>
+          <w:b/>
+          <w:bCs/>
+          <w:sz w:val="16"/>
+          <w:szCs w:val="16"/>
+        </w:rPr>
+        <w:t>Modifier</w:t>
+      </w:r>
+      <w:r>
+        <w:rPr>
+          <w:rFonts w:ascii="Times New Roman" w:hAnsi="Times New Roman" w:cs="Times New Roman"/>
+          <w:sz w:val="16"/>
+          <w:szCs w:val="16"/>
+        </w:rPr>
+        <w:t>:</w:t>
+      </w:r>
+      <w:r>
+        <w:rPr>
+          <w:rFonts w:ascii="Times New Roman" w:hAnsi="Times New Roman" w:cs="Times New Roman"/>
+          <w:sz w:val="16"/>
+          <w:szCs w:val="16"/>
+        </w:rPr>
+        <w:t xml:space="preserve"> </w:t>
+      </w:r>
+      <w:r>
+        <w:rPr>
+          <w:rFonts w:ascii="Times New Roman" w:hAnsi="Times New Roman" w:cs="Times New Roman"/>
+          <w:sz w:val="16"/>
+          <w:szCs w:val="16"/>
+        </w:rPr>
+        <w:t>Any effect</w:t>
+      </w:r>
+      <w:r>
+        <w:rPr>
+          <w:rFonts w:ascii="Times New Roman" w:hAnsi="Times New Roman" w:cs="Times New Roman"/>
+          <w:sz w:val="16"/>
+          <w:szCs w:val="16"/>
+        </w:rPr>
+        <w:t xml:space="preserve"> derived from an ability</w:t>
+      </w:r>
+      <w:r>
+        <w:rPr>
+          <w:rFonts w:ascii="Times New Roman" w:hAnsi="Times New Roman" w:cs="Times New Roman"/>
+          <w:sz w:val="16"/>
+          <w:szCs w:val="16"/>
+        </w:rPr>
+        <w:t xml:space="preserve">, rule </w:t>
+      </w:r>
+      <w:r>
+        <w:rPr>
+          <w:rFonts w:ascii="Times New Roman" w:hAnsi="Times New Roman" w:cs="Times New Roman"/>
+          <w:sz w:val="16"/>
+          <w:szCs w:val="16"/>
+        </w:rPr>
+        <w:t xml:space="preserve">or </w:t>
+      </w:r>
+      <w:r>
+        <w:rPr>
+          <w:rFonts w:ascii="Times New Roman" w:hAnsi="Times New Roman" w:cs="Times New Roman"/>
+          <w:sz w:val="16"/>
+          <w:szCs w:val="16"/>
+        </w:rPr>
+        <w:t>special rule. They are applied as and when indicated.</w:t>
+      </w:r>
+      <w:r>
+        <w:rPr>
+          <w:rFonts w:ascii="Times New Roman" w:hAnsi="Times New Roman" w:cs="Times New Roman"/>
+          <w:sz w:val="16"/>
+          <w:szCs w:val="16"/>
+        </w:rPr>
+        <w:t xml:space="preserve"> Where there is confusion, refer to </w:t>
       </w:r>
       <w:r>
         <w:rPr>
@@ -4167,15 +4111,161 @@
           <w:sz w:val="16"/>
           <w:szCs w:val="16"/>
         </w:rPr>
-        <w:t>Obstacle</w:t>
-      </w:r>
-      <w:r>
-        <w:rPr>
-          <w:rFonts w:ascii="Times New Roman" w:hAnsi="Times New Roman" w:cs="Times New Roman"/>
-          <w:sz w:val="16"/>
-          <w:szCs w:val="16"/>
-        </w:rPr>
-        <w:t>,</w:t>
+        <w:t>the most important rule</w:t>
+      </w:r>
+      <w:r>
+        <w:rPr>
+          <w:rFonts w:ascii="Times New Roman" w:hAnsi="Times New Roman" w:cs="Times New Roman"/>
+          <w:sz w:val="16"/>
+          <w:szCs w:val="16"/>
+        </w:rPr>
+        <w:t xml:space="preserve"> in </w:t>
+      </w:r>
+      <w:r>
+        <w:rPr>
+          <w:rFonts w:ascii="Times New Roman" w:hAnsi="Times New Roman" w:cs="Times New Roman"/>
+          <w:b/>
+          <w:bCs/>
+          <w:sz w:val="16"/>
+          <w:szCs w:val="16"/>
+        </w:rPr>
+        <w:t>General Principles</w:t>
+      </w:r>
+      <w:r>
+        <w:rPr>
+          <w:rFonts w:ascii="Times New Roman" w:hAnsi="Times New Roman" w:cs="Times New Roman"/>
+          <w:sz w:val="16"/>
+          <w:szCs w:val="16"/>
+        </w:rPr>
+        <w:t>.</w:t>
+      </w:r>
+    </w:p>
+    <w:p>
+      <w:pPr>
+        <w:rPr>
+          <w:rFonts w:ascii="Times New Roman" w:hAnsi="Times New Roman" w:cs="Times New Roman"/>
+          <w:sz w:val="16"/>
+          <w:szCs w:val="16"/>
+        </w:rPr>
+      </w:pPr>
+      <w:r>
+        <w:rPr>
+          <w:rFonts w:ascii="Times New Roman" w:hAnsi="Times New Roman" w:cs="Times New Roman"/>
+          <w:sz w:val="16"/>
+          <w:szCs w:val="16"/>
+        </w:rPr>
+        <w:t>GAME MODES - BATTLE</w:t>
+      </w:r>
+    </w:p>
+    <w:p>
+      <w:pPr>
+        <w:rPr>
+          <w:rFonts w:ascii="Times New Roman" w:hAnsi="Times New Roman" w:cs="Times New Roman"/>
+          <w:sz w:val="16"/>
+          <w:szCs w:val="16"/>
+        </w:rPr>
+      </w:pPr>
+      <w:r>
+        <w:rPr>
+          <w:rFonts w:ascii="Times New Roman" w:hAnsi="Times New Roman" w:cs="Times New Roman"/>
+          <w:b/>
+          <w:bCs/>
+          <w:sz w:val="16"/>
+          <w:szCs w:val="16"/>
+        </w:rPr>
+        <w:t>Battle Mode</w:t>
+      </w:r>
+      <w:r>
+        <w:rPr>
+          <w:rFonts w:ascii="Times New Roman" w:hAnsi="Times New Roman" w:cs="Times New Roman"/>
+          <w:sz w:val="16"/>
+          <w:szCs w:val="16"/>
+        </w:rPr>
+        <w:t xml:space="preserve">: game mode without any persistence from game to game. Each player builds their Squad – spending Supplies to </w:t>
+      </w:r>
+      <w:r>
+        <w:rPr>
+          <w:rFonts w:ascii="Times New Roman" w:hAnsi="Times New Roman" w:cs="Times New Roman"/>
+          <w:sz w:val="16"/>
+          <w:szCs w:val="16"/>
+        </w:rPr>
+        <w:t>build the strongest force they can deploy. This is the typical setup more wargamers will understand as the ‘regular’ game mode.</w:t>
+      </w:r>
+    </w:p>
+    <w:p>
+      <w:pPr>
+        <w:rPr>
+          <w:rFonts w:ascii="Times New Roman" w:hAnsi="Times New Roman" w:cs="Times New Roman"/>
+          <w:sz w:val="16"/>
+          <w:szCs w:val="16"/>
+        </w:rPr>
+      </w:pPr>
+      <w:r>
+        <w:rPr>
+          <w:rFonts w:ascii="Times New Roman" w:hAnsi="Times New Roman" w:cs="Times New Roman"/>
+          <w:sz w:val="16"/>
+          <w:szCs w:val="16"/>
+        </w:rPr>
+        <w:t>GAME MODES - CAMPAIGN</w:t>
+      </w:r>
+    </w:p>
+    <w:p>
+      <w:pPr>
+        <w:rPr>
+          <w:rFonts w:ascii="Times New Roman" w:hAnsi="Times New Roman" w:cs="Times New Roman"/>
+          <w:sz w:val="16"/>
+          <w:szCs w:val="16"/>
+        </w:rPr>
+      </w:pPr>
+      <w:r>
+        <w:rPr>
+          <w:rFonts w:ascii="Times New Roman" w:hAnsi="Times New Roman" w:cs="Times New Roman"/>
+          <w:sz w:val="16"/>
+          <w:szCs w:val="16"/>
+        </w:rPr>
+        <w:t xml:space="preserve">Campaign Mode: game mode with persistence and a base-building </w:t>
+      </w:r>
+      <w:r>
+        <w:rPr>
+          <w:rFonts w:ascii="Times New Roman" w:hAnsi="Times New Roman" w:cs="Times New Roman"/>
+          <w:sz w:val="16"/>
+          <w:szCs w:val="16"/>
+        </w:rPr>
+        <w:t xml:space="preserve">addition. Players build their Squads without any upgrades – using base loadouts derived from the pre-defined AI </w:t>
+      </w:r>
+      <w:r>
+        <w:rPr>
+          <w:rFonts w:ascii="Times New Roman" w:hAnsi="Times New Roman" w:cs="Times New Roman"/>
+          <w:sz w:val="16"/>
+          <w:szCs w:val="16"/>
+        </w:rPr>
+        <w:lastRenderedPageBreak/>
+        <w:t>loadout of each unit. Squads remain the same from game to game, only upgrading weapons and levels when rewards grant them the ability to do so. Every part of a battle – from model destruction to discovering rare rewards, is carried over to the next battle.</w:t>
+      </w:r>
+    </w:p>
+    <w:p>
+      <w:pPr>
+        <w:rPr>
+          <w:rFonts w:ascii="Times New Roman" w:hAnsi="Times New Roman" w:cs="Times New Roman"/>
+          <w:sz w:val="16"/>
+          <w:szCs w:val="16"/>
+        </w:rPr>
+      </w:pPr>
+      <w:r>
+        <w:rPr>
+          <w:rFonts w:ascii="Times New Roman" w:hAnsi="Times New Roman" w:cs="Times New Roman"/>
+          <w:sz w:val="16"/>
+          <w:szCs w:val="16"/>
+        </w:rPr>
+        <w:t xml:space="preserve">Reward Deck: </w:t>
+      </w:r>
+      <w:r>
+        <w:rPr>
+          <w:rFonts w:ascii="Times New Roman" w:hAnsi="Times New Roman" w:cs="Times New Roman"/>
+          <w:sz w:val="16"/>
+          <w:szCs w:val="16"/>
+        </w:rPr>
+        <w:t>Allows the drawing</w:t>
       </w:r>
       <w:r>
         <w:rPr>
@@ -4191,169 +4281,31 @@
           <w:sz w:val="16"/>
           <w:szCs w:val="16"/>
         </w:rPr>
-        <w:t xml:space="preserve">and </w:t>
-      </w:r>
-      <w:r>
-        <w:rPr>
-          <w:rFonts w:ascii="Times New Roman" w:hAnsi="Times New Roman" w:cs="Times New Roman"/>
-          <w:i/>
-          <w:iCs/>
-          <w:sz w:val="16"/>
-          <w:szCs w:val="16"/>
-        </w:rPr>
-        <w:t>Soft Cover</w:t>
-      </w:r>
-      <w:r>
-        <w:rPr>
-          <w:rFonts w:ascii="Times New Roman" w:hAnsi="Times New Roman" w:cs="Times New Roman"/>
-          <w:sz w:val="16"/>
-          <w:szCs w:val="16"/>
-        </w:rPr>
-        <w:t>.</w:t>
-      </w:r>
-    </w:p>
-    <w:p>
-      <w:pPr>
-        <w:rPr>
-          <w:rFonts w:ascii="Times New Roman" w:hAnsi="Times New Roman" w:cs="Times New Roman"/>
-          <w:b/>
-          <w:bCs/>
-          <w:sz w:val="16"/>
-          <w:szCs w:val="16"/>
-        </w:rPr>
-      </w:pPr>
-      <w:r>
-        <w:rPr>
-          <w:rFonts w:ascii="Times New Roman" w:hAnsi="Times New Roman" w:cs="Times New Roman"/>
-          <w:b/>
-          <w:bCs/>
-          <w:sz w:val="16"/>
-          <w:szCs w:val="16"/>
-        </w:rPr>
-        <w:t>MODIFIERS</w:t>
-      </w:r>
-    </w:p>
-    <w:p>
-      <w:pPr>
-        <w:rPr>
-          <w:rFonts w:ascii="Times New Roman" w:hAnsi="Times New Roman" w:cs="Times New Roman"/>
-          <w:sz w:val="16"/>
-          <w:szCs w:val="16"/>
-        </w:rPr>
-      </w:pPr>
-      <w:r>
-        <w:rPr>
-          <w:rFonts w:ascii="Times New Roman" w:hAnsi="Times New Roman" w:cs="Times New Roman"/>
-          <w:sz w:val="16"/>
-          <w:szCs w:val="16"/>
-        </w:rPr>
-        <w:t>Modifiers are any effect derived from an ability</w:t>
-      </w:r>
-      <w:r>
-        <w:rPr>
-          <w:rFonts w:ascii="Times New Roman" w:hAnsi="Times New Roman" w:cs="Times New Roman"/>
-          <w:sz w:val="16"/>
-          <w:szCs w:val="16"/>
-        </w:rPr>
-        <w:t xml:space="preserve">, rule </w:t>
-      </w:r>
-      <w:r>
-        <w:rPr>
-          <w:rFonts w:ascii="Times New Roman" w:hAnsi="Times New Roman" w:cs="Times New Roman"/>
-          <w:sz w:val="16"/>
-          <w:szCs w:val="16"/>
-        </w:rPr>
-        <w:t xml:space="preserve">or </w:t>
-      </w:r>
-      <w:r>
-        <w:rPr>
-          <w:rFonts w:ascii="Times New Roman" w:hAnsi="Times New Roman" w:cs="Times New Roman"/>
-          <w:sz w:val="16"/>
-          <w:szCs w:val="16"/>
-        </w:rPr>
-        <w:t>special rule. They are applied as and when indicated.</w:t>
-      </w:r>
-      <w:r>
-        <w:rPr>
-          <w:rFonts w:ascii="Times New Roman" w:hAnsi="Times New Roman" w:cs="Times New Roman"/>
-          <w:sz w:val="16"/>
-          <w:szCs w:val="16"/>
-        </w:rPr>
-        <w:t xml:space="preserve"> Where there is confusion, refer to </w:t>
-      </w:r>
-      <w:r>
-        <w:rPr>
-          <w:rFonts w:ascii="Times New Roman" w:hAnsi="Times New Roman" w:cs="Times New Roman"/>
-          <w:i/>
-          <w:iCs/>
-          <w:sz w:val="16"/>
-          <w:szCs w:val="16"/>
-        </w:rPr>
-        <w:t>the most important rule</w:t>
-      </w:r>
-      <w:r>
-        <w:rPr>
-          <w:rFonts w:ascii="Times New Roman" w:hAnsi="Times New Roman" w:cs="Times New Roman"/>
-          <w:sz w:val="16"/>
-          <w:szCs w:val="16"/>
-        </w:rPr>
-        <w:t xml:space="preserve"> in </w:t>
-      </w:r>
-      <w:r>
-        <w:rPr>
-          <w:rFonts w:ascii="Times New Roman" w:hAnsi="Times New Roman" w:cs="Times New Roman"/>
-          <w:b/>
-          <w:bCs/>
-          <w:sz w:val="16"/>
-          <w:szCs w:val="16"/>
-        </w:rPr>
-        <w:t>General Principles</w:t>
-      </w:r>
-      <w:r>
-        <w:rPr>
-          <w:rFonts w:ascii="Times New Roman" w:hAnsi="Times New Roman" w:cs="Times New Roman"/>
-          <w:sz w:val="16"/>
-          <w:szCs w:val="16"/>
-        </w:rPr>
-        <w:t>.</w:t>
-      </w:r>
-    </w:p>
-    <w:p>
-      <w:pPr>
-        <w:rPr>
-          <w:rFonts w:ascii="Times New Roman" w:hAnsi="Times New Roman" w:cs="Times New Roman"/>
-          <w:b/>
-          <w:bCs/>
-          <w:sz w:val="16"/>
-          <w:szCs w:val="16"/>
-        </w:rPr>
-      </w:pPr>
-      <w:r>
-        <w:rPr>
-          <w:rFonts w:ascii="Times New Roman" w:hAnsi="Times New Roman" w:cs="Times New Roman"/>
-          <w:b/>
-          <w:bCs/>
-          <w:sz w:val="16"/>
-          <w:szCs w:val="16"/>
-        </w:rPr>
-        <w:t>REWARD CARDS</w:t>
-      </w:r>
-    </w:p>
-    <w:p>
-      <w:pPr>
-        <w:rPr>
-          <w:rFonts w:ascii="Times New Roman" w:hAnsi="Times New Roman" w:cs="Times New Roman"/>
-          <w:sz w:val="16"/>
-          <w:szCs w:val="16"/>
-        </w:rPr>
-      </w:pPr>
-      <w:r>
-        <w:rPr>
-          <w:rFonts w:ascii="Times New Roman" w:hAnsi="Times New Roman" w:cs="Times New Roman"/>
-          <w:sz w:val="16"/>
-          <w:szCs w:val="16"/>
-        </w:rPr>
-        <w:t xml:space="preserve">When applicable (usually after a battle has concluded) you may draw 1-3 Reward Cards. These are used to unlock equipment for your Squad – better weapons, armour, weapon attachments and experience. These can </w:t>
+        <w:t>of</w:t>
+      </w:r>
+      <w:r>
+        <w:rPr>
+          <w:rFonts w:ascii="Times New Roman" w:hAnsi="Times New Roman" w:cs="Times New Roman"/>
+          <w:sz w:val="16"/>
+          <w:szCs w:val="16"/>
+        </w:rPr>
+        <w:t xml:space="preserve"> Reward Cards</w:t>
+      </w:r>
+      <w:r>
+        <w:rPr>
+          <w:rFonts w:ascii="Times New Roman" w:hAnsi="Times New Roman" w:cs="Times New Roman"/>
+          <w:sz w:val="16"/>
+          <w:szCs w:val="16"/>
+        </w:rPr>
+        <w:t xml:space="preserve"> after a</w:t>
+      </w:r>
+      <w:r>
+        <w:rPr>
+          <w:rFonts w:ascii="Times New Roman" w:hAnsi="Times New Roman" w:cs="Times New Roman"/>
+          <w:sz w:val="16"/>
+          <w:szCs w:val="16"/>
+        </w:rPr>
+        <w:t xml:space="preserve">. These are used to unlock equipment for your Squad – better weapons, armour, weapon attachments and experience. These can </w:t>
       </w:r>
       <w:r>
         <w:rPr>
@@ -4386,6 +4338,14 @@
           <w:szCs w:val="16"/>
         </w:rPr>
         <w:t xml:space="preserve"> one reward is given per draw, regardless of number of cards.</w:t>
+      </w:r>
+      <w:r>
+        <w:rPr>
+          <w:rFonts w:ascii="Times New Roman" w:hAnsi="Times New Roman" w:cs="Times New Roman"/>
+          <w:sz w:val="16"/>
+          <w:szCs w:val="16"/>
+        </w:rPr>
+        <w:t xml:space="preserve"> Players in co-operative play get a reward each, but still share the same Reward Cards pulled.</w:t>
       </w:r>
     </w:p>
     <w:p>
@@ -4428,8 +4388,8 @@
         <w:tblLook w:val="04A0" w:firstRow="1" w:lastRow="0" w:firstColumn="1" w:lastColumn="0" w:noHBand="0" w:noVBand="1"/>
       </w:tblPr>
       <w:tblGrid>
-        <w:gridCol w:w="1516"/>
-        <w:gridCol w:w="1020"/>
+        <w:gridCol w:w="2486"/>
+        <w:gridCol w:w="1673"/>
       </w:tblGrid>
       <w:tr>
         <w:tc>
@@ -4560,7 +4520,17 @@
                 <w:sz w:val="16"/>
                 <w:szCs w:val="16"/>
               </w:rPr>
-              <w:t>X/X</w:t>
+              <w:t>X/</w:t>
+            </w:r>
+            <w:r>
+              <w:rPr>
+                <w:rFonts w:ascii="Times New Roman" w:hAnsi="Times New Roman" w:cs="Times New Roman"/>
+                <w:i/>
+                <w:iCs/>
+                <w:sz w:val="16"/>
+                <w:szCs w:val="16"/>
+              </w:rPr>
+              <w:t>X</w:t>
             </w:r>
           </w:p>
         </w:tc>
@@ -4611,7 +4581,17 @@
                 <w:sz w:val="16"/>
                 <w:szCs w:val="16"/>
               </w:rPr>
-              <w:t>X/X/X</w:t>
+              <w:t>X/</w:t>
+            </w:r>
+            <w:r>
+              <w:rPr>
+                <w:rFonts w:ascii="Times New Roman" w:hAnsi="Times New Roman" w:cs="Times New Roman"/>
+                <w:i/>
+                <w:iCs/>
+                <w:sz w:val="16"/>
+                <w:szCs w:val="16"/>
+              </w:rPr>
+              <w:t>X/X</w:t>
             </w:r>
           </w:p>
         </w:tc>
@@ -4670,7 +4650,39 @@
           <w:sz w:val="16"/>
           <w:szCs w:val="16"/>
         </w:rPr>
-        <w:t xml:space="preserve"> a relevant playing card suite in order to choose a reward from a given category.</w:t>
+        <w:t xml:space="preserve"> a relevant playing card </w:t>
+      </w:r>
+      <w:r>
+        <w:rPr>
+          <w:rFonts w:ascii="Times New Roman" w:hAnsi="Times New Roman" w:cs="Times New Roman"/>
+          <w:sz w:val="16"/>
+          <w:szCs w:val="16"/>
+        </w:rPr>
+        <w:t>suit</w:t>
+      </w:r>
+      <w:r>
+        <w:rPr>
+          <w:rFonts w:ascii="Times New Roman" w:hAnsi="Times New Roman" w:cs="Times New Roman"/>
+          <w:sz w:val="16"/>
+          <w:szCs w:val="16"/>
+        </w:rPr>
+        <w:t xml:space="preserve"> </w:t>
+      </w:r>
+      <w:r>
+        <w:rPr>
+          <w:rFonts w:ascii="Times New Roman" w:hAnsi="Times New Roman" w:cs="Times New Roman"/>
+          <w:sz w:val="16"/>
+          <w:szCs w:val="16"/>
+        </w:rPr>
+        <w:t>to</w:t>
+      </w:r>
+      <w:r>
+        <w:rPr>
+          <w:rFonts w:ascii="Times New Roman" w:hAnsi="Times New Roman" w:cs="Times New Roman"/>
+          <w:sz w:val="16"/>
+          <w:szCs w:val="16"/>
+        </w:rPr>
+        <w:t xml:space="preserve"> choose a reward from a given category.</w:t>
       </w:r>
     </w:p>
     <w:p>
@@ -4693,49 +4705,145 @@
         </w:rPr>
         <w:t>AI MODE</w:t>
       </w:r>
-    </w:p>
-    <w:p>
-      <w:pPr>
-        <w:rPr>
-          <w:rFonts w:ascii="Times New Roman" w:hAnsi="Times New Roman" w:cs="Times New Roman"/>
-          <w:b/>
-          <w:bCs/>
-          <w:sz w:val="16"/>
-          <w:szCs w:val="16"/>
-        </w:rPr>
-      </w:pPr>
-      <w:r>
-        <w:rPr>
-          <w:rFonts w:ascii="Times New Roman" w:hAnsi="Times New Roman" w:cs="Times New Roman"/>
-          <w:b/>
-          <w:bCs/>
-          <w:sz w:val="16"/>
-          <w:szCs w:val="16"/>
-        </w:rPr>
-        <w:t>An AI mode is available, for solo or co-operative play. AI Squads follows the same activation rules as a player, with actions determined by a single D6 roll. AI models react differently depending on their unit, with further behavioural change if they are wounded.</w:t>
-      </w:r>
-    </w:p>
-    <w:p>
-      <w:pPr>
-        <w:rPr>
-          <w:rFonts w:ascii="Times New Roman" w:hAnsi="Times New Roman" w:cs="Times New Roman"/>
-          <w:sz w:val="16"/>
-          <w:szCs w:val="16"/>
-        </w:rPr>
-      </w:pPr>
-      <w:r>
-        <w:rPr>
-          <w:rFonts w:ascii="Times New Roman" w:hAnsi="Times New Roman" w:cs="Times New Roman"/>
-          <w:sz w:val="16"/>
-          <w:szCs w:val="16"/>
-        </w:rPr>
-        <w:t>The below details all available AI actions:</w:t>
+      <w:r>
+        <w:rPr>
+          <w:rFonts w:ascii="Times New Roman" w:hAnsi="Times New Roman" w:cs="Times New Roman"/>
+          <w:b/>
+          <w:bCs/>
+          <w:sz w:val="16"/>
+          <w:szCs w:val="16"/>
+        </w:rPr>
+        <w:tab/>
+      </w:r>
+    </w:p>
+    <w:p>
+      <w:pPr>
+        <w:rPr>
+          <w:rFonts w:ascii="Times New Roman" w:hAnsi="Times New Roman" w:cs="Times New Roman"/>
+          <w:sz w:val="16"/>
+          <w:szCs w:val="16"/>
+        </w:rPr>
+      </w:pPr>
+      <w:r>
+        <w:rPr>
+          <w:rFonts w:ascii="Times New Roman" w:hAnsi="Times New Roman" w:cs="Times New Roman"/>
+          <w:b/>
+          <w:bCs/>
+          <w:sz w:val="16"/>
+          <w:szCs w:val="16"/>
+        </w:rPr>
+        <w:t>AI Mode</w:t>
+      </w:r>
+      <w:r>
+        <w:rPr>
+          <w:rFonts w:ascii="Times New Roman" w:hAnsi="Times New Roman" w:cs="Times New Roman"/>
+          <w:sz w:val="16"/>
+          <w:szCs w:val="16"/>
+        </w:rPr>
+        <w:t xml:space="preserve">: </w:t>
+      </w:r>
+      <w:r>
+        <w:rPr>
+          <w:rFonts w:ascii="Times New Roman" w:hAnsi="Times New Roman" w:cs="Times New Roman"/>
+          <w:sz w:val="16"/>
+          <w:szCs w:val="16"/>
+        </w:rPr>
+        <w:t>Available</w:t>
+      </w:r>
+      <w:r>
+        <w:rPr>
+          <w:rFonts w:ascii="Times New Roman" w:hAnsi="Times New Roman" w:cs="Times New Roman"/>
+          <w:sz w:val="16"/>
+          <w:szCs w:val="16"/>
+        </w:rPr>
+        <w:t xml:space="preserve"> for solo or co-operative play. AI Squads follows the same activation rules as a player</w:t>
+      </w:r>
+      <w:r>
+        <w:rPr>
+          <w:rFonts w:ascii="Times New Roman" w:hAnsi="Times New Roman" w:cs="Times New Roman"/>
+          <w:sz w:val="16"/>
+          <w:szCs w:val="16"/>
+        </w:rPr>
+        <w:t xml:space="preserve"> -</w:t>
+      </w:r>
+      <w:r>
+        <w:rPr>
+          <w:rFonts w:ascii="Times New Roman" w:hAnsi="Times New Roman" w:cs="Times New Roman"/>
+          <w:sz w:val="16"/>
+          <w:szCs w:val="16"/>
+        </w:rPr>
+        <w:t xml:space="preserve"> </w:t>
+      </w:r>
+      <w:r>
+        <w:rPr>
+          <w:rFonts w:ascii="Times New Roman" w:hAnsi="Times New Roman" w:cs="Times New Roman"/>
+          <w:sz w:val="16"/>
+          <w:szCs w:val="16"/>
+        </w:rPr>
+        <w:t xml:space="preserve">along </w:t>
+      </w:r>
+      <w:r>
+        <w:rPr>
+          <w:rFonts w:ascii="Times New Roman" w:hAnsi="Times New Roman" w:cs="Times New Roman"/>
+          <w:sz w:val="16"/>
+          <w:szCs w:val="16"/>
+        </w:rPr>
+        <w:t>with actions</w:t>
+      </w:r>
+      <w:r>
+        <w:rPr>
+          <w:rFonts w:ascii="Times New Roman" w:hAnsi="Times New Roman" w:cs="Times New Roman"/>
+          <w:sz w:val="16"/>
+          <w:szCs w:val="16"/>
+        </w:rPr>
+        <w:t xml:space="preserve"> </w:t>
+      </w:r>
+      <w:r>
+        <w:rPr>
+          <w:rFonts w:ascii="Times New Roman" w:hAnsi="Times New Roman" w:cs="Times New Roman"/>
+          <w:sz w:val="16"/>
+          <w:szCs w:val="16"/>
+        </w:rPr>
+        <w:t xml:space="preserve">being </w:t>
+      </w:r>
+      <w:r>
+        <w:rPr>
+          <w:rFonts w:ascii="Times New Roman" w:hAnsi="Times New Roman" w:cs="Times New Roman"/>
+          <w:sz w:val="16"/>
+          <w:szCs w:val="16"/>
+        </w:rPr>
+        <w:t>determined by a single D6 roll. AI models react differently depending on their unit, with further behavioural change if they are wounded.</w:t>
+      </w:r>
+    </w:p>
+    <w:p>
+      <w:pPr>
+        <w:rPr>
+          <w:rFonts w:ascii="Times New Roman" w:hAnsi="Times New Roman" w:cs="Times New Roman"/>
+          <w:sz w:val="16"/>
+          <w:szCs w:val="16"/>
+        </w:rPr>
+      </w:pPr>
+      <w:r>
+        <w:rPr>
+          <w:rFonts w:ascii="Times New Roman" w:hAnsi="Times New Roman" w:cs="Times New Roman"/>
+          <w:sz w:val="16"/>
+          <w:szCs w:val="16"/>
+        </w:rPr>
+        <w:t>The below details all available AI actions</w:t>
+      </w:r>
+      <w:r>
+        <w:rPr>
+          <w:rFonts w:ascii="Times New Roman" w:hAnsi="Times New Roman" w:cs="Times New Roman"/>
+          <w:sz w:val="16"/>
+          <w:szCs w:val="16"/>
+        </w:rPr>
+        <w:t xml:space="preserve"> – and their order of priority (from left to right):</w:t>
       </w:r>
     </w:p>
     <w:tbl>
       <w:tblPr>
         <w:tblStyle w:val="TableGrid"/>
-        <w:tblW w:w="3827" w:type="dxa"/>
+        <w:tblW w:w="0" w:type="auto"/>
         <w:tblBorders>
           <w:top w:val="none" w:sz="0" w:space="0" w:color="auto"/>
           <w:left w:val="none" w:sz="0" w:space="0" w:color="auto"/>
@@ -4744,19 +4852,18 @@
           <w:insideH w:val="none" w:sz="0" w:space="0" w:color="auto"/>
           <w:insideV w:val="none" w:sz="0" w:space="0" w:color="auto"/>
         </w:tblBorders>
-        <w:tblLayout w:type="fixed"/>
         <w:tblLook w:val="04A0" w:firstRow="1" w:lastRow="0" w:firstColumn="1" w:lastColumn="0" w:noHBand="0" w:noVBand="1"/>
       </w:tblPr>
       <w:tblGrid>
-        <w:gridCol w:w="750"/>
-        <w:gridCol w:w="918"/>
-        <w:gridCol w:w="1294"/>
-        <w:gridCol w:w="865"/>
+        <w:gridCol w:w="670"/>
+        <w:gridCol w:w="1678"/>
+        <w:gridCol w:w="996"/>
+        <w:gridCol w:w="815"/>
       </w:tblGrid>
       <w:tr>
         <w:tc>
           <w:tcPr>
-            <w:tcW w:w="750" w:type="dxa"/>
+            <w:tcW w:w="0" w:type="auto"/>
           </w:tcPr>
           <w:p>
             <w:pPr>
@@ -4782,7 +4889,7 @@
         </w:tc>
         <w:tc>
           <w:tcPr>
-            <w:tcW w:w="918" w:type="dxa"/>
+            <w:tcW w:w="0" w:type="auto"/>
           </w:tcPr>
           <w:p>
             <w:pPr>
@@ -4802,13 +4909,13 @@
                 <w:sz w:val="16"/>
                 <w:szCs w:val="16"/>
               </w:rPr>
-              <w:t>No !*</w:t>
+              <w:t>Actions</w:t>
             </w:r>
           </w:p>
         </w:tc>
         <w:tc>
           <w:tcPr>
-            <w:tcW w:w="1294" w:type="dxa"/>
+            <w:tcW w:w="0" w:type="auto"/>
           </w:tcPr>
           <w:p>
             <w:pPr>
@@ -4834,7 +4941,7 @@
         </w:tc>
         <w:tc>
           <w:tcPr>
-            <w:tcW w:w="865" w:type="dxa"/>
+            <w:tcW w:w="0" w:type="auto"/>
           </w:tcPr>
           <w:p>
             <w:pPr>
@@ -4862,7 +4969,7 @@
       <w:tr>
         <w:tc>
           <w:tcPr>
-            <w:tcW w:w="750" w:type="dxa"/>
+            <w:tcW w:w="0" w:type="auto"/>
             <w:shd w:val="clear" w:color="auto" w:fill="D9D9D9" w:themeFill="background1" w:themeFillShade="D9"/>
           </w:tcPr>
           <w:p>
@@ -4889,7 +4996,7 @@
         </w:tc>
         <w:tc>
           <w:tcPr>
-            <w:tcW w:w="918" w:type="dxa"/>
+            <w:tcW w:w="0" w:type="auto"/>
             <w:shd w:val="clear" w:color="auto" w:fill="D9D9D9" w:themeFill="background1" w:themeFillShade="D9"/>
           </w:tcPr>
           <w:p>
@@ -4914,13 +5021,13 @@
                 <w:sz w:val="16"/>
                 <w:szCs w:val="16"/>
               </w:rPr>
-              <w:t xml:space="preserve"> </w:t>
+              <w:t xml:space="preserve"> and Climb/Move</w:t>
             </w:r>
           </w:p>
         </w:tc>
         <w:tc>
           <w:tcPr>
-            <w:tcW w:w="1294" w:type="dxa"/>
+            <w:tcW w:w="0" w:type="auto"/>
             <w:shd w:val="clear" w:color="auto" w:fill="D9D9D9" w:themeFill="background1" w:themeFillShade="D9"/>
           </w:tcPr>
           <w:p>
@@ -4943,7 +5050,7 @@
         </w:tc>
         <w:tc>
           <w:tcPr>
-            <w:tcW w:w="865" w:type="dxa"/>
+            <w:tcW w:w="0" w:type="auto"/>
             <w:shd w:val="clear" w:color="auto" w:fill="D9D9D9" w:themeFill="background1" w:themeFillShade="D9"/>
           </w:tcPr>
           <w:p>
@@ -4960,7 +5067,7 @@
                 <w:sz w:val="16"/>
                 <w:szCs w:val="16"/>
               </w:rPr>
-              <w:t>Reckless</w:t>
+              <w:t>Ignore cover</w:t>
             </w:r>
           </w:p>
         </w:tc>
@@ -4968,7 +5075,7 @@
       <w:tr>
         <w:tc>
           <w:tcPr>
-            <w:tcW w:w="750" w:type="dxa"/>
+            <w:tcW w:w="0" w:type="auto"/>
           </w:tcPr>
           <w:p>
             <w:pPr>
@@ -4994,7 +5101,7 @@
         </w:tc>
         <w:tc>
           <w:tcPr>
-            <w:tcW w:w="918" w:type="dxa"/>
+            <w:tcW w:w="0" w:type="auto"/>
           </w:tcPr>
           <w:p>
             <w:pPr>
@@ -5010,13 +5117,13 @@
                 <w:sz w:val="16"/>
                 <w:szCs w:val="16"/>
               </w:rPr>
-              <w:t>Defend</w:t>
+              <w:t>Protect a friendly target</w:t>
             </w:r>
           </w:p>
         </w:tc>
         <w:tc>
           <w:tcPr>
-            <w:tcW w:w="1294" w:type="dxa"/>
+            <w:tcW w:w="0" w:type="auto"/>
           </w:tcPr>
           <w:p>
             <w:pPr>
@@ -5038,7 +5145,7 @@
         </w:tc>
         <w:tc>
           <w:tcPr>
-            <w:tcW w:w="865" w:type="dxa"/>
+            <w:tcW w:w="0" w:type="auto"/>
           </w:tcPr>
           <w:p>
             <w:pPr>
@@ -5054,7 +5161,7 @@
                 <w:sz w:val="16"/>
                 <w:szCs w:val="16"/>
               </w:rPr>
-              <w:t>Reckless</w:t>
+              <w:t>Ignore cover</w:t>
             </w:r>
           </w:p>
         </w:tc>
@@ -5062,7 +5169,7 @@
       <w:tr>
         <w:tc>
           <w:tcPr>
-            <w:tcW w:w="750" w:type="dxa"/>
+            <w:tcW w:w="0" w:type="auto"/>
             <w:shd w:val="clear" w:color="auto" w:fill="D9D9D9" w:themeFill="background1" w:themeFillShade="D9"/>
           </w:tcPr>
           <w:p>
@@ -5089,7 +5196,7 @@
         </w:tc>
         <w:tc>
           <w:tcPr>
-            <w:tcW w:w="918" w:type="dxa"/>
+            <w:tcW w:w="0" w:type="auto"/>
             <w:shd w:val="clear" w:color="auto" w:fill="D9D9D9" w:themeFill="background1" w:themeFillShade="D9"/>
           </w:tcPr>
           <w:p>
@@ -5106,13 +5213,13 @@
                 <w:sz w:val="16"/>
                 <w:szCs w:val="16"/>
               </w:rPr>
-              <w:t>Fallback</w:t>
+              <w:t>Climb/Move away from target</w:t>
             </w:r>
           </w:p>
         </w:tc>
         <w:tc>
           <w:tcPr>
-            <w:tcW w:w="1294" w:type="dxa"/>
+            <w:tcW w:w="0" w:type="auto"/>
             <w:shd w:val="clear" w:color="auto" w:fill="D9D9D9" w:themeFill="background1" w:themeFillShade="D9"/>
           </w:tcPr>
           <w:p>
@@ -5135,7 +5242,7 @@
         </w:tc>
         <w:tc>
           <w:tcPr>
-            <w:tcW w:w="865" w:type="dxa"/>
+            <w:tcW w:w="0" w:type="auto"/>
             <w:shd w:val="clear" w:color="auto" w:fill="D9D9D9" w:themeFill="background1" w:themeFillShade="D9"/>
           </w:tcPr>
           <w:p>
@@ -5152,7 +5259,7 @@
                 <w:sz w:val="16"/>
                 <w:szCs w:val="16"/>
               </w:rPr>
-              <w:t>Reckless</w:t>
+              <w:t>Ignore cover</w:t>
             </w:r>
           </w:p>
         </w:tc>
@@ -5160,7 +5267,7 @@
       <w:tr>
         <w:tc>
           <w:tcPr>
-            <w:tcW w:w="750" w:type="dxa"/>
+            <w:tcW w:w="0" w:type="auto"/>
           </w:tcPr>
           <w:p>
             <w:pPr>
@@ -5186,7 +5293,7 @@
         </w:tc>
         <w:tc>
           <w:tcPr>
-            <w:tcW w:w="918" w:type="dxa"/>
+            <w:tcW w:w="0" w:type="auto"/>
           </w:tcPr>
           <w:p>
             <w:pPr>
@@ -5202,13 +5309,13 @@
                 <w:sz w:val="16"/>
                 <w:szCs w:val="16"/>
               </w:rPr>
-              <w:t>Move</w:t>
+              <w:t>Climb/Move</w:t>
             </w:r>
           </w:p>
         </w:tc>
         <w:tc>
           <w:tcPr>
-            <w:tcW w:w="1294" w:type="dxa"/>
+            <w:tcW w:w="0" w:type="auto"/>
           </w:tcPr>
           <w:p>
             <w:pPr>
@@ -5230,7 +5337,7 @@
         </w:tc>
         <w:tc>
           <w:tcPr>
-            <w:tcW w:w="865" w:type="dxa"/>
+            <w:tcW w:w="0" w:type="auto"/>
           </w:tcPr>
           <w:p>
             <w:pPr>
@@ -5246,7 +5353,7 @@
                 <w:sz w:val="16"/>
                 <w:szCs w:val="16"/>
               </w:rPr>
-              <w:t>Reckless</w:t>
+              <w:t>Ignore cover</w:t>
             </w:r>
           </w:p>
         </w:tc>
@@ -5254,7 +5361,7 @@
       <w:tr>
         <w:tc>
           <w:tcPr>
-            <w:tcW w:w="750" w:type="dxa"/>
+            <w:tcW w:w="0" w:type="auto"/>
             <w:shd w:val="clear" w:color="auto" w:fill="D9D9D9" w:themeFill="background1" w:themeFillShade="D9"/>
           </w:tcPr>
           <w:p>
@@ -5281,7 +5388,7 @@
         </w:tc>
         <w:tc>
           <w:tcPr>
-            <w:tcW w:w="918" w:type="dxa"/>
+            <w:tcW w:w="0" w:type="auto"/>
             <w:shd w:val="clear" w:color="auto" w:fill="D9D9D9" w:themeFill="background1" w:themeFillShade="D9"/>
           </w:tcPr>
           <w:p>
@@ -5298,13 +5405,21 @@
                 <w:sz w:val="16"/>
                 <w:szCs w:val="16"/>
               </w:rPr>
-              <w:t>Objective</w:t>
+              <w:t>Any action to complete Objective</w:t>
+            </w:r>
+            <w:r>
+              <w:rPr>
+                <w:rFonts w:ascii="Times New Roman" w:hAnsi="Times New Roman" w:cs="Times New Roman"/>
+                <w:sz w:val="16"/>
+                <w:szCs w:val="16"/>
+              </w:rPr>
+              <w:t>s</w:t>
             </w:r>
           </w:p>
         </w:tc>
         <w:tc>
           <w:tcPr>
-            <w:tcW w:w="1294" w:type="dxa"/>
+            <w:tcW w:w="0" w:type="auto"/>
             <w:shd w:val="clear" w:color="auto" w:fill="D9D9D9" w:themeFill="background1" w:themeFillShade="D9"/>
           </w:tcPr>
           <w:p>
@@ -5327,7 +5442,7 @@
         </w:tc>
         <w:tc>
           <w:tcPr>
-            <w:tcW w:w="865" w:type="dxa"/>
+            <w:tcW w:w="0" w:type="auto"/>
             <w:shd w:val="clear" w:color="auto" w:fill="D9D9D9" w:themeFill="background1" w:themeFillShade="D9"/>
           </w:tcPr>
           <w:p>
@@ -5344,7 +5459,7 @@
                 <w:sz w:val="16"/>
                 <w:szCs w:val="16"/>
               </w:rPr>
-              <w:t>Reckless</w:t>
+              <w:t>Ignore cover</w:t>
             </w:r>
           </w:p>
         </w:tc>
@@ -5354,21 +5469,402 @@
       <w:pPr>
         <w:rPr>
           <w:rFonts w:ascii="Times New Roman" w:hAnsi="Times New Roman" w:cs="Times New Roman"/>
-          <w:b/>
-          <w:bCs/>
-          <w:sz w:val="16"/>
-          <w:szCs w:val="16"/>
-        </w:rPr>
-      </w:pPr>
-      <w:r>
-        <w:rPr>
-          <w:rFonts w:ascii="Times New Roman" w:hAnsi="Times New Roman" w:cs="Times New Roman"/>
-          <w:b/>
-          <w:bCs/>
-          <w:sz w:val="16"/>
-          <w:szCs w:val="16"/>
-        </w:rPr>
-        <w:lastRenderedPageBreak/>
+          <w:sz w:val="16"/>
+          <w:szCs w:val="16"/>
+        </w:rPr>
+      </w:pPr>
+      <w:r>
+        <w:rPr>
+          <w:rFonts w:ascii="Times New Roman" w:hAnsi="Times New Roman" w:cs="Times New Roman"/>
+          <w:b/>
+          <w:bCs/>
+          <w:sz w:val="16"/>
+          <w:szCs w:val="16"/>
+        </w:rPr>
+        <w:t>AI Difficulty</w:t>
+      </w:r>
+      <w:r>
+        <w:rPr>
+          <w:rFonts w:ascii="Times New Roman" w:hAnsi="Times New Roman" w:cs="Times New Roman"/>
+          <w:sz w:val="16"/>
+          <w:szCs w:val="16"/>
+        </w:rPr>
+        <w:t>:</w:t>
+      </w:r>
+      <w:r>
+        <w:rPr>
+          <w:rFonts w:ascii="Times New Roman" w:hAnsi="Times New Roman" w:cs="Times New Roman"/>
+          <w:sz w:val="16"/>
+          <w:szCs w:val="16"/>
+        </w:rPr>
+        <w:t xml:space="preserve"> </w:t>
+      </w:r>
+      <w:r>
+        <w:rPr>
+          <w:rFonts w:ascii="Times New Roman" w:hAnsi="Times New Roman" w:cs="Times New Roman"/>
+          <w:sz w:val="16"/>
+          <w:szCs w:val="16"/>
+        </w:rPr>
+        <w:t xml:space="preserve">Players may adjust their level of risk – and enjoyment, by choosing one of four difficulty modes: Easy, Normal, Hard and </w:t>
+      </w:r>
+      <w:r>
+        <w:rPr>
+          <w:rFonts w:ascii="Times New Roman" w:hAnsi="Times New Roman" w:cs="Times New Roman"/>
+          <w:sz w:val="16"/>
+          <w:szCs w:val="16"/>
+        </w:rPr>
+        <w:t xml:space="preserve">Realistic. </w:t>
+      </w:r>
+      <w:r>
+        <w:rPr>
+          <w:rFonts w:ascii="Times New Roman" w:hAnsi="Times New Roman" w:cs="Times New Roman"/>
+          <w:sz w:val="16"/>
+          <w:szCs w:val="16"/>
+        </w:rPr>
+        <w:t xml:space="preserve">Each of the four </w:t>
+      </w:r>
+      <w:proofErr w:type="spellStart"/>
+      <w:r>
+        <w:rPr>
+          <w:rFonts w:ascii="Times New Roman" w:hAnsi="Times New Roman" w:cs="Times New Roman"/>
+          <w:sz w:val="16"/>
+          <w:szCs w:val="16"/>
+        </w:rPr>
+        <w:t>doffocitoes</w:t>
+      </w:r>
+      <w:proofErr w:type="spellEnd"/>
+      <w:r>
+        <w:rPr>
+          <w:rFonts w:ascii="Times New Roman" w:hAnsi="Times New Roman" w:cs="Times New Roman"/>
+          <w:sz w:val="16"/>
+          <w:szCs w:val="16"/>
+        </w:rPr>
+        <w:t xml:space="preserve"> affect gameplay by reducing or increasing the number of activations the opposing AI Squad gets.</w:t>
+      </w:r>
+    </w:p>
+    <w:p>
+      <w:pPr>
+        <w:rPr>
+          <w:rFonts w:ascii="Times New Roman" w:hAnsi="Times New Roman" w:cs="Times New Roman"/>
+          <w:sz w:val="16"/>
+          <w:szCs w:val="16"/>
+        </w:rPr>
+      </w:pPr>
+      <w:r>
+        <w:rPr>
+          <w:rFonts w:ascii="Times New Roman" w:hAnsi="Times New Roman" w:cs="Times New Roman"/>
+          <w:sz w:val="16"/>
+          <w:szCs w:val="16"/>
+        </w:rPr>
+        <w:t>The following details all available AI difficulties:</w:t>
+      </w:r>
+    </w:p>
+    <w:tbl>
+      <w:tblPr>
+        <w:tblStyle w:val="TableGrid"/>
+        <w:tblW w:w="0" w:type="auto"/>
+        <w:tblBorders>
+          <w:top w:val="none" w:sz="0" w:space="0" w:color="auto"/>
+          <w:left w:val="none" w:sz="0" w:space="0" w:color="auto"/>
+          <w:bottom w:val="none" w:sz="0" w:space="0" w:color="auto"/>
+          <w:right w:val="none" w:sz="0" w:space="0" w:color="auto"/>
+          <w:insideH w:val="none" w:sz="0" w:space="0" w:color="auto"/>
+          <w:insideV w:val="none" w:sz="0" w:space="0" w:color="auto"/>
+        </w:tblBorders>
+        <w:tblLook w:val="04A0" w:firstRow="1" w:lastRow="0" w:firstColumn="1" w:lastColumn="0" w:noHBand="0" w:noVBand="1"/>
+      </w:tblPr>
+      <w:tblGrid>
+        <w:gridCol w:w="865"/>
+        <w:gridCol w:w="2164"/>
+      </w:tblGrid>
+      <w:tr>
+        <w:tc>
+          <w:tcPr>
+            <w:tcW w:w="0" w:type="auto"/>
+          </w:tcPr>
+          <w:p>
+            <w:pPr>
+              <w:rPr>
+                <w:rFonts w:ascii="Times New Roman" w:hAnsi="Times New Roman" w:cs="Times New Roman"/>
+                <w:b/>
+                <w:bCs/>
+                <w:sz w:val="16"/>
+                <w:szCs w:val="16"/>
+              </w:rPr>
+            </w:pPr>
+            <w:r>
+              <w:rPr>
+                <w:rFonts w:ascii="Times New Roman" w:hAnsi="Times New Roman" w:cs="Times New Roman"/>
+                <w:b/>
+                <w:bCs/>
+                <w:sz w:val="16"/>
+                <w:szCs w:val="16"/>
+              </w:rPr>
+              <w:t>Difficulty</w:t>
+            </w:r>
+          </w:p>
+        </w:tc>
+        <w:tc>
+          <w:tcPr>
+            <w:tcW w:w="0" w:type="auto"/>
+          </w:tcPr>
+          <w:p>
+            <w:pPr>
+              <w:rPr>
+                <w:rFonts w:ascii="Times New Roman" w:hAnsi="Times New Roman" w:cs="Times New Roman"/>
+                <w:b/>
+                <w:bCs/>
+                <w:sz w:val="16"/>
+                <w:szCs w:val="16"/>
+              </w:rPr>
+            </w:pPr>
+            <w:r>
+              <w:rPr>
+                <w:rFonts w:ascii="Times New Roman" w:hAnsi="Times New Roman" w:cs="Times New Roman"/>
+                <w:b/>
+                <w:bCs/>
+                <w:sz w:val="16"/>
+                <w:szCs w:val="16"/>
+              </w:rPr>
+              <w:t>Activation Adjustment</w:t>
+            </w:r>
+          </w:p>
+        </w:tc>
+      </w:tr>
+      <w:tr>
+        <w:tc>
+          <w:tcPr>
+            <w:tcW w:w="0" w:type="auto"/>
+            <w:shd w:val="clear" w:color="auto" w:fill="D9D9D9" w:themeFill="background1" w:themeFillShade="D9"/>
+          </w:tcPr>
+          <w:p>
+            <w:pPr>
+              <w:rPr>
+                <w:rFonts w:ascii="Times New Roman" w:hAnsi="Times New Roman" w:cs="Times New Roman"/>
+                <w:i/>
+                <w:iCs/>
+                <w:sz w:val="16"/>
+                <w:szCs w:val="16"/>
+              </w:rPr>
+            </w:pPr>
+            <w:r>
+              <w:rPr>
+                <w:rFonts w:ascii="Times New Roman" w:hAnsi="Times New Roman" w:cs="Times New Roman"/>
+                <w:i/>
+                <w:iCs/>
+                <w:sz w:val="16"/>
+                <w:szCs w:val="16"/>
+              </w:rPr>
+              <w:t>Easy</w:t>
+            </w:r>
+          </w:p>
+        </w:tc>
+        <w:tc>
+          <w:tcPr>
+            <w:tcW w:w="0" w:type="auto"/>
+            <w:shd w:val="clear" w:color="auto" w:fill="D9D9D9" w:themeFill="background1" w:themeFillShade="D9"/>
+          </w:tcPr>
+          <w:p>
+            <w:pPr>
+              <w:rPr>
+                <w:rFonts w:ascii="Times New Roman" w:hAnsi="Times New Roman" w:cs="Times New Roman"/>
+                <w:sz w:val="16"/>
+                <w:szCs w:val="16"/>
+              </w:rPr>
+            </w:pPr>
+            <w:r>
+              <w:rPr>
+                <w:rFonts w:ascii="Times New Roman" w:hAnsi="Times New Roman" w:cs="Times New Roman"/>
+                <w:sz w:val="16"/>
+                <w:szCs w:val="16"/>
+              </w:rPr>
+              <w:t>-2 activations per game round</w:t>
+            </w:r>
+          </w:p>
+        </w:tc>
+      </w:tr>
+      <w:tr>
+        <w:tc>
+          <w:tcPr>
+            <w:tcW w:w="0" w:type="auto"/>
+          </w:tcPr>
+          <w:p>
+            <w:pPr>
+              <w:rPr>
+                <w:rFonts w:ascii="Times New Roman" w:hAnsi="Times New Roman" w:cs="Times New Roman"/>
+                <w:i/>
+                <w:iCs/>
+                <w:sz w:val="16"/>
+                <w:szCs w:val="16"/>
+              </w:rPr>
+            </w:pPr>
+            <w:r>
+              <w:rPr>
+                <w:rFonts w:ascii="Times New Roman" w:hAnsi="Times New Roman" w:cs="Times New Roman"/>
+                <w:i/>
+                <w:iCs/>
+                <w:sz w:val="16"/>
+                <w:szCs w:val="16"/>
+              </w:rPr>
+              <w:t>Normal</w:t>
+            </w:r>
+          </w:p>
+        </w:tc>
+        <w:tc>
+          <w:tcPr>
+            <w:tcW w:w="0" w:type="auto"/>
+          </w:tcPr>
+          <w:p>
+            <w:pPr>
+              <w:rPr>
+                <w:rFonts w:ascii="Times New Roman" w:hAnsi="Times New Roman" w:cs="Times New Roman"/>
+                <w:sz w:val="16"/>
+                <w:szCs w:val="16"/>
+              </w:rPr>
+            </w:pPr>
+            <w:r>
+              <w:rPr>
+                <w:rFonts w:ascii="Times New Roman" w:hAnsi="Times New Roman" w:cs="Times New Roman"/>
+                <w:sz w:val="16"/>
+                <w:szCs w:val="16"/>
+              </w:rPr>
+              <w:t>-1 activations per game round</w:t>
+            </w:r>
+          </w:p>
+        </w:tc>
+      </w:tr>
+      <w:tr>
+        <w:tc>
+          <w:tcPr>
+            <w:tcW w:w="0" w:type="auto"/>
+            <w:shd w:val="clear" w:color="auto" w:fill="D9D9D9" w:themeFill="background1" w:themeFillShade="D9"/>
+          </w:tcPr>
+          <w:p>
+            <w:pPr>
+              <w:rPr>
+                <w:rFonts w:ascii="Times New Roman" w:hAnsi="Times New Roman" w:cs="Times New Roman"/>
+                <w:i/>
+                <w:iCs/>
+                <w:sz w:val="16"/>
+                <w:szCs w:val="16"/>
+              </w:rPr>
+            </w:pPr>
+            <w:r>
+              <w:rPr>
+                <w:rFonts w:ascii="Times New Roman" w:hAnsi="Times New Roman" w:cs="Times New Roman"/>
+                <w:i/>
+                <w:iCs/>
+                <w:sz w:val="16"/>
+                <w:szCs w:val="16"/>
+              </w:rPr>
+              <w:t>Hard</w:t>
+            </w:r>
+          </w:p>
+        </w:tc>
+        <w:tc>
+          <w:tcPr>
+            <w:tcW w:w="0" w:type="auto"/>
+            <w:shd w:val="clear" w:color="auto" w:fill="D9D9D9" w:themeFill="background1" w:themeFillShade="D9"/>
+          </w:tcPr>
+          <w:p>
+            <w:pPr>
+              <w:rPr>
+                <w:rFonts w:ascii="Times New Roman" w:hAnsi="Times New Roman" w:cs="Times New Roman"/>
+                <w:sz w:val="16"/>
+                <w:szCs w:val="16"/>
+              </w:rPr>
+            </w:pPr>
+            <w:r>
+              <w:rPr>
+                <w:rFonts w:ascii="Times New Roman" w:hAnsi="Times New Roman" w:cs="Times New Roman"/>
+                <w:sz w:val="16"/>
+                <w:szCs w:val="16"/>
+              </w:rPr>
+              <w:t>/-</w:t>
+            </w:r>
+          </w:p>
+        </w:tc>
+      </w:tr>
+      <w:tr>
+        <w:tc>
+          <w:tcPr>
+            <w:tcW w:w="0" w:type="auto"/>
+          </w:tcPr>
+          <w:p>
+            <w:pPr>
+              <w:rPr>
+                <w:rFonts w:ascii="Times New Roman" w:hAnsi="Times New Roman" w:cs="Times New Roman"/>
+                <w:i/>
+                <w:iCs/>
+                <w:sz w:val="16"/>
+                <w:szCs w:val="16"/>
+              </w:rPr>
+            </w:pPr>
+            <w:r>
+              <w:rPr>
+                <w:rFonts w:ascii="Times New Roman" w:hAnsi="Times New Roman" w:cs="Times New Roman"/>
+                <w:i/>
+                <w:iCs/>
+                <w:sz w:val="16"/>
+                <w:szCs w:val="16"/>
+              </w:rPr>
+              <w:t>Brutal</w:t>
+            </w:r>
+          </w:p>
+          <w:p>
+            <w:pPr>
+              <w:rPr>
+                <w:rFonts w:ascii="Times New Roman" w:hAnsi="Times New Roman" w:cs="Times New Roman"/>
+                <w:i/>
+                <w:iCs/>
+                <w:sz w:val="16"/>
+                <w:szCs w:val="16"/>
+              </w:rPr>
+            </w:pPr>
+          </w:p>
+        </w:tc>
+        <w:tc>
+          <w:tcPr>
+            <w:tcW w:w="0" w:type="auto"/>
+          </w:tcPr>
+          <w:p>
+            <w:pPr>
+              <w:rPr>
+                <w:rFonts w:ascii="Times New Roman" w:hAnsi="Times New Roman" w:cs="Times New Roman"/>
+                <w:sz w:val="16"/>
+                <w:szCs w:val="16"/>
+              </w:rPr>
+            </w:pPr>
+            <w:r>
+              <w:rPr>
+                <w:rFonts w:ascii="Times New Roman" w:hAnsi="Times New Roman" w:cs="Times New Roman"/>
+                <w:sz w:val="16"/>
+                <w:szCs w:val="16"/>
+              </w:rPr>
+              <w:t>+1 activations per game round</w:t>
+            </w:r>
+          </w:p>
+        </w:tc>
+      </w:tr>
+    </w:tbl>
+    <w:p>
+      <w:pPr>
+        <w:rPr>
+          <w:rFonts w:ascii="Times New Roman" w:hAnsi="Times New Roman" w:cs="Times New Roman"/>
+          <w:b/>
+          <w:bCs/>
+          <w:sz w:val="16"/>
+          <w:szCs w:val="16"/>
+        </w:rPr>
+      </w:pPr>
+      <w:r>
+        <w:rPr>
+          <w:rFonts w:ascii="Times New Roman" w:hAnsi="Times New Roman" w:cs="Times New Roman"/>
+          <w:b/>
+          <w:bCs/>
+          <w:sz w:val="16"/>
+          <w:szCs w:val="16"/>
+        </w:rPr>
         <w:t>SPECIAL RULES REFERENCE</w:t>
       </w:r>
     </w:p>
@@ -5918,7 +6414,16 @@
           <w:sz w:val="16"/>
           <w:szCs w:val="16"/>
         </w:rPr>
-        <w:t xml:space="preserve">: Gain an additional </w:t>
+        <w:t xml:space="preserve">: </w:t>
+      </w:r>
+      <w:proofErr w:type="gramStart"/>
+      <w:r>
+        <w:rPr>
+          <w:rFonts w:ascii="Times New Roman" w:hAnsi="Times New Roman" w:cs="Times New Roman"/>
+          <w:sz w:val="16"/>
+          <w:szCs w:val="16"/>
+        </w:rPr>
+        <w:t xml:space="preserve">Gain an additional </w:t>
       </w:r>
       <w:r>
         <w:rPr>
@@ -5934,7 +6439,16 @@
           <w:sz w:val="16"/>
           <w:szCs w:val="16"/>
         </w:rPr>
-        <w:t xml:space="preserve"> 2 Armour at all times.</w:t>
+        <w:t xml:space="preserve"> 2 Armour at all times</w:t>
+      </w:r>
+      <w:proofErr w:type="gramEnd"/>
+      <w:r>
+        <w:rPr>
+          <w:rFonts w:ascii="Times New Roman" w:hAnsi="Times New Roman" w:cs="Times New Roman"/>
+          <w:sz w:val="16"/>
+          <w:szCs w:val="16"/>
+        </w:rPr>
+        <w:t>.</w:t>
       </w:r>
     </w:p>
     <w:p>
@@ -6056,7 +6570,25 @@
           <w:sz w:val="16"/>
           <w:szCs w:val="16"/>
         </w:rPr>
-        <w:t xml:space="preserve"> an activation die. Target must take their action before the </w:t>
+        <w:t xml:space="preserve"> an activation </w:t>
+      </w:r>
+      <w:proofErr w:type="gramStart"/>
+      <w:r>
+        <w:rPr>
+          <w:rFonts w:ascii="Times New Roman" w:hAnsi="Times New Roman" w:cs="Times New Roman"/>
+          <w:sz w:val="16"/>
+          <w:szCs w:val="16"/>
+        </w:rPr>
+        <w:t>die</w:t>
+      </w:r>
+      <w:proofErr w:type="gramEnd"/>
+      <w:r>
+        <w:rPr>
+          <w:rFonts w:ascii="Times New Roman" w:hAnsi="Times New Roman" w:cs="Times New Roman"/>
+          <w:sz w:val="16"/>
+          <w:szCs w:val="16"/>
+        </w:rPr>
+        <w:t xml:space="preserve">. Target must take their action before the </w:t>
       </w:r>
       <w:r>
         <w:rPr>
@@ -6233,15 +6765,7 @@
           <w:sz w:val="16"/>
           <w:szCs w:val="16"/>
         </w:rPr>
-        <w:t xml:space="preserve"> faction units. All models </w:t>
-      </w:r>
-      <w:r>
-        <w:rPr>
-          <w:rFonts w:ascii="Times New Roman" w:hAnsi="Times New Roman" w:cs="Times New Roman"/>
-          <w:sz w:val="16"/>
-          <w:szCs w:val="16"/>
-        </w:rPr>
-        <w:t xml:space="preserve">with the </w:t>
+        <w:t xml:space="preserve"> faction units. All models with the </w:t>
       </w:r>
       <w:r>
         <w:rPr>
@@ -6259,7 +6783,16 @@
           <w:sz w:val="16"/>
           <w:szCs w:val="16"/>
         </w:rPr>
-        <w:t xml:space="preserve"> faction keyword gain an additional </w:t>
+        <w:t xml:space="preserve"> faction keyword </w:t>
+      </w:r>
+      <w:proofErr w:type="gramStart"/>
+      <w:r>
+        <w:rPr>
+          <w:rFonts w:ascii="Times New Roman" w:hAnsi="Times New Roman" w:cs="Times New Roman"/>
+          <w:sz w:val="16"/>
+          <w:szCs w:val="16"/>
+        </w:rPr>
+        <w:t xml:space="preserve">gain an additional </w:t>
       </w:r>
       <w:r>
         <w:rPr>
@@ -6275,7 +6808,16 @@
           <w:sz w:val="16"/>
           <w:szCs w:val="16"/>
         </w:rPr>
-        <w:t xml:space="preserve"> 1 Armour at all times.</w:t>
+        <w:t xml:space="preserve"> 1 Armour at all times</w:t>
+      </w:r>
+      <w:proofErr w:type="gramEnd"/>
+      <w:r>
+        <w:rPr>
+          <w:rFonts w:ascii="Times New Roman" w:hAnsi="Times New Roman" w:cs="Times New Roman"/>
+          <w:sz w:val="16"/>
+          <w:szCs w:val="16"/>
+        </w:rPr>
+        <w:t>.</w:t>
       </w:r>
     </w:p>
     <w:p>
@@ -6495,7 +7037,25 @@
           <w:sz w:val="16"/>
           <w:szCs w:val="16"/>
         </w:rPr>
-        <w:t>Upon a successful hit, the target is pulled in to engagement with the firer.</w:t>
+        <w:t xml:space="preserve">Upon a successful hit, the target is pulled </w:t>
+      </w:r>
+      <w:proofErr w:type="gramStart"/>
+      <w:r>
+        <w:rPr>
+          <w:rFonts w:ascii="Times New Roman" w:hAnsi="Times New Roman" w:cs="Times New Roman"/>
+          <w:sz w:val="16"/>
+          <w:szCs w:val="16"/>
+        </w:rPr>
+        <w:t>in to</w:t>
+      </w:r>
+      <w:proofErr w:type="gramEnd"/>
+      <w:r>
+        <w:rPr>
+          <w:rFonts w:ascii="Times New Roman" w:hAnsi="Times New Roman" w:cs="Times New Roman"/>
+          <w:sz w:val="16"/>
+          <w:szCs w:val="16"/>
+        </w:rPr>
+        <w:t xml:space="preserve"> engagement with the firer.</w:t>
       </w:r>
     </w:p>
     <w:p>
@@ -6612,6 +7172,7 @@
           <w:sz w:val="16"/>
           <w:szCs w:val="16"/>
         </w:rPr>
+        <w:lastRenderedPageBreak/>
         <w:t>Scatter</w:t>
       </w:r>
       <w:r>
@@ -6663,7 +7224,25 @@
           <w:sz w:val="16"/>
           <w:szCs w:val="16"/>
         </w:rPr>
-        <w:t>Eliminates the target's Armour skill test when firing. Instead, roll two separate 2D6 to hit skill tests. Both must be passed in order to apply damage.</w:t>
+        <w:t xml:space="preserve">Eliminates the target's Armour skill test when firing. Instead, roll two separate 2D6 to hit skill tests. Both must be passed </w:t>
+      </w:r>
+      <w:proofErr w:type="gramStart"/>
+      <w:r>
+        <w:rPr>
+          <w:rFonts w:ascii="Times New Roman" w:hAnsi="Times New Roman" w:cs="Times New Roman"/>
+          <w:sz w:val="16"/>
+          <w:szCs w:val="16"/>
+        </w:rPr>
+        <w:t>in order to</w:t>
+      </w:r>
+      <w:proofErr w:type="gramEnd"/>
+      <w:r>
+        <w:rPr>
+          <w:rFonts w:ascii="Times New Roman" w:hAnsi="Times New Roman" w:cs="Times New Roman"/>
+          <w:sz w:val="16"/>
+          <w:szCs w:val="16"/>
+        </w:rPr>
+        <w:t xml:space="preserve"> apply damage.</w:t>
       </w:r>
     </w:p>
     <w:p>
@@ -6810,15 +7389,7 @@
           <w:sz w:val="16"/>
           <w:szCs w:val="16"/>
         </w:rPr>
-        <w:t xml:space="preserve">May fire at targets, from any range, provided a friendly model has line of sight. This model must also </w:t>
-      </w:r>
-      <w:r>
-        <w:rPr>
-          <w:rFonts w:ascii="Times New Roman" w:hAnsi="Times New Roman" w:cs="Times New Roman"/>
-          <w:sz w:val="16"/>
-          <w:szCs w:val="16"/>
-        </w:rPr>
-        <w:t xml:space="preserve">have line of sight. Only applies to weapons with the </w:t>
+        <w:t xml:space="preserve">May fire at targets, from any range, provided a friendly model has line of sight. This model must also have line of sight. Only applies to weapons with the </w:t>
       </w:r>
       <w:r>
         <w:rPr>
@@ -7084,7 +7655,7 @@
       <w:pgSz w:w="11906" w:h="16838"/>
       <w:pgMar w:top="1440" w:right="1440" w:bottom="1440" w:left="1440" w:header="708" w:footer="708" w:gutter="0"/>
       <w:pgNumType w:start="0"/>
-      <w:cols w:num="3" w:space="708"/>
+      <w:cols w:num="2" w:space="708"/>
       <w:titlePg/>
       <w:docGrid w:linePitch="360"/>
     </w:sectPr>

</xml_diff>

<commit_message>
v2.1.6 update: rulebook changes. - Added damage types to rulebook.
</commit_message>
<xml_diff>
--- a/books/XCOM Enemy Eternal - Commander Rulebook 2.1.docx
+++ b/books/XCOM Enemy Eternal - Commander Rulebook 2.1.docx
@@ -50,7 +50,7 @@
                           <a:avLst/>
                         </a:prstGeom>
                         <a:blipFill dpi="0" rotWithShape="1">
-                          <a:blip r:embed="rId8">
+                          <a:blip r:embed="rId9">
                             <a:extLst>
                               <a:ext uri="{28A0092B-C50C-407E-A947-70E740481C1C}">
                                 <a14:useLocalDpi xmlns:a14="http://schemas.microsoft.com/office/drawing/2010/main" val="0"/>
@@ -98,7 +98,7 @@
                 <v:path gradientshapeok="t" o:connecttype="rect"/>
               </v:shapetype>
               <v:shape id="Text Box 3" o:spid="_x0000_s1026" type="#_x0000_t202" style="position:absolute;margin-left:-172.45pt;margin-top:-130.6pt;width:704.9pt;height:932.65pt;z-index:251659264;visibility:visible;mso-wrap-style:square;mso-width-percent:0;mso-height-percent:0;mso-wrap-distance-left:9pt;mso-wrap-distance-top:0;mso-wrap-distance-right:9pt;mso-wrap-distance-bottom:0;mso-position-horizontal:absolute;mso-position-horizontal-relative:text;mso-position-vertical:absolute;mso-position-vertical-relative:text;mso-width-percent:0;mso-height-percent:0;mso-width-relative:margin;mso-height-relative:margin;v-text-anchor:top" o:gfxdata="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" strokeweight=".5pt">
-                <v:fill r:id="rId9" o:title="" recolor="t" rotate="t" type="frame"/>
+                <v:fill r:id="rId10" o:title="" recolor="t" rotate="t" type="frame"/>
                 <v:textbox>
                   <w:txbxContent>
                     <w:p/>
@@ -1007,25 +1007,7 @@
           <w:sz w:val="16"/>
           <w:szCs w:val="16"/>
         </w:rPr>
-        <w:t>: The points system in use for building Squads is Supplies (</w:t>
-      </w:r>
-      <w:proofErr w:type="spellStart"/>
-      <w:r>
-        <w:rPr>
-          <w:rFonts w:ascii="Times New Roman" w:hAnsi="Times New Roman" w:cs="Times New Roman"/>
-          <w:sz w:val="16"/>
-          <w:szCs w:val="16"/>
-        </w:rPr>
-        <w:t>spl</w:t>
-      </w:r>
-      <w:proofErr w:type="spellEnd"/>
-      <w:r>
-        <w:rPr>
-          <w:rFonts w:ascii="Times New Roman" w:hAnsi="Times New Roman" w:cs="Times New Roman"/>
-          <w:sz w:val="16"/>
-          <w:szCs w:val="16"/>
-        </w:rPr>
-        <w:t>).</w:t>
+        <w:t>: The points system in use for building Squads is Supplies (spl).</w:t>
       </w:r>
     </w:p>
     <w:p>
@@ -2867,23 +2849,13 @@
         </w:rPr>
         <w:t xml:space="preserve"> the Wounds skill value reaches 0, the target model </w:t>
       </w:r>
-      <w:proofErr w:type="spellStart"/>
-      <w:r>
-        <w:rPr>
-          <w:rFonts w:ascii="Times New Roman" w:hAnsi="Times New Roman" w:cs="Times New Roman"/>
-          <w:sz w:val="16"/>
-          <w:szCs w:val="16"/>
-        </w:rPr>
-        <w:t>os</w:t>
-      </w:r>
-      <w:proofErr w:type="spellEnd"/>
-      <w:r>
-        <w:rPr>
-          <w:rFonts w:ascii="Times New Roman" w:hAnsi="Times New Roman" w:cs="Times New Roman"/>
-          <w:sz w:val="16"/>
-          <w:szCs w:val="16"/>
-        </w:rPr>
-        <w:t xml:space="preserve"> destroyed</w:t>
+      <w:r>
+        <w:rPr>
+          <w:rFonts w:ascii="Times New Roman" w:hAnsi="Times New Roman" w:cs="Times New Roman"/>
+          <w:sz w:val="16"/>
+          <w:szCs w:val="16"/>
+        </w:rPr>
+        <w:t>os destroyed</w:t>
       </w:r>
       <w:r>
         <w:rPr>
@@ -3821,25 +3793,7 @@
           <w:sz w:val="16"/>
           <w:szCs w:val="16"/>
         </w:rPr>
-        <w:t xml:space="preserve"> This is done on an Attack, or Move/Climb then Attack, respectively. All </w:t>
-      </w:r>
-      <w:proofErr w:type="spellStart"/>
-      <w:r>
-        <w:rPr>
-          <w:rFonts w:ascii="Times New Roman" w:hAnsi="Times New Roman" w:cs="Times New Roman"/>
-          <w:sz w:val="16"/>
-          <w:szCs w:val="16"/>
-        </w:rPr>
-        <w:t>ations</w:t>
-      </w:r>
-      <w:proofErr w:type="spellEnd"/>
-      <w:r>
-        <w:rPr>
-          <w:rFonts w:ascii="Times New Roman" w:hAnsi="Times New Roman" w:cs="Times New Roman"/>
-          <w:sz w:val="16"/>
-          <w:szCs w:val="16"/>
-        </w:rPr>
-        <w:t xml:space="preserve"> while engaged count as 2 Actions – </w:t>
+        <w:t xml:space="preserve"> This is done on an Attack, or Move/Climb then Attack, respectively. All ations while engaged count as 2 Actions – </w:t>
       </w:r>
       <w:r>
         <w:rPr>
@@ -3868,48 +3822,42 @@
           <w:sz w:val="16"/>
           <w:szCs w:val="16"/>
         </w:rPr>
-        <w:t>TERRAIN</w:t>
-      </w:r>
-    </w:p>
-    <w:p>
-      <w:pPr>
-        <w:rPr>
-          <w:rFonts w:ascii="Times New Roman" w:hAnsi="Times New Roman" w:cs="Times New Roman"/>
-          <w:sz w:val="16"/>
-          <w:szCs w:val="16"/>
-        </w:rPr>
-      </w:pPr>
-      <w:r>
-        <w:rPr>
-          <w:rFonts w:ascii="Times New Roman" w:hAnsi="Times New Roman" w:cs="Times New Roman"/>
-          <w:sz w:val="16"/>
-          <w:szCs w:val="16"/>
-        </w:rPr>
-        <w:t xml:space="preserve">Terrain comes in one of </w:t>
-      </w:r>
-      <w:r>
-        <w:rPr>
-          <w:rFonts w:ascii="Times New Roman" w:hAnsi="Times New Roman" w:cs="Times New Roman"/>
-          <w:sz w:val="16"/>
-          <w:szCs w:val="16"/>
-        </w:rPr>
-        <w:t>four</w:t>
-      </w:r>
-      <w:r>
-        <w:rPr>
-          <w:rFonts w:ascii="Times New Roman" w:hAnsi="Times New Roman" w:cs="Times New Roman"/>
-          <w:sz w:val="16"/>
-          <w:szCs w:val="16"/>
-        </w:rPr>
-        <w:t xml:space="preserve"> forms:</w:t>
-      </w:r>
-      <w:r>
-        <w:rPr>
-          <w:rFonts w:ascii="Times New Roman" w:hAnsi="Times New Roman" w:cs="Times New Roman"/>
-          <w:sz w:val="16"/>
-          <w:szCs w:val="16"/>
-        </w:rPr>
-        <w:t xml:space="preserve"> </w:t>
+        <w:t>DAMAGE</w:t>
+      </w:r>
+    </w:p>
+    <w:p>
+      <w:pPr>
+        <w:rPr>
+          <w:rFonts w:ascii="Times New Roman" w:hAnsi="Times New Roman" w:cs="Times New Roman"/>
+          <w:sz w:val="16"/>
+          <w:szCs w:val="16"/>
+        </w:rPr>
+      </w:pPr>
+      <w:r>
+        <w:rPr>
+          <w:rFonts w:ascii="Times New Roman" w:hAnsi="Times New Roman" w:cs="Times New Roman"/>
+          <w:b/>
+          <w:bCs/>
+          <w:sz w:val="16"/>
+          <w:szCs w:val="16"/>
+        </w:rPr>
+        <w:t>Damage Types</w:t>
+      </w:r>
+      <w:r>
+        <w:rPr>
+          <w:rFonts w:ascii="Times New Roman" w:hAnsi="Times New Roman" w:cs="Times New Roman"/>
+          <w:sz w:val="16"/>
+          <w:szCs w:val="16"/>
+        </w:rPr>
+        <w:t>: There are five types of Damag</w:t>
+      </w:r>
+      <w:r>
+        <w:rPr>
+          <w:rFonts w:ascii="Times New Roman" w:hAnsi="Times New Roman" w:cs="Times New Roman"/>
+          <w:sz w:val="16"/>
+          <w:szCs w:val="16"/>
+        </w:rPr>
+        <w:t xml:space="preserve">e: </w:t>
       </w:r>
       <w:r>
         <w:rPr>
@@ -3919,15 +3867,31 @@
           <w:sz w:val="16"/>
           <w:szCs w:val="16"/>
         </w:rPr>
-        <w:t>Hard Cover</w:t>
-      </w:r>
-      <w:r>
-        <w:rPr>
-          <w:rFonts w:ascii="Times New Roman" w:hAnsi="Times New Roman" w:cs="Times New Roman"/>
-          <w:sz w:val="16"/>
-          <w:szCs w:val="16"/>
-        </w:rPr>
-        <w:t xml:space="preserve">, </w:t>
+        <w:t>Plasma</w:t>
+      </w:r>
+      <w:r>
+        <w:rPr>
+          <w:rFonts w:ascii="Times New Roman" w:hAnsi="Times New Roman" w:cs="Times New Roman"/>
+          <w:sz w:val="16"/>
+          <w:szCs w:val="16"/>
+        </w:rPr>
+        <w:t xml:space="preserve"> (</w:t>
+      </w:r>
+      <w:r>
+        <w:rPr>
+          <w:rFonts w:ascii="Segoe UI Symbol" w:hAnsi="Segoe UI Symbol" w:cs="Segoe UI Symbol"/>
+          <w:sz w:val="16"/>
+          <w:szCs w:val="16"/>
+        </w:rPr>
+        <w:t>⚛</w:t>
+      </w:r>
+      <w:r>
+        <w:rPr>
+          <w:rFonts w:ascii="Times New Roman" w:hAnsi="Times New Roman" w:cs="Times New Roman"/>
+          <w:sz w:val="16"/>
+          <w:szCs w:val="16"/>
+        </w:rPr>
+        <w:t xml:space="preserve">), </w:t>
       </w:r>
       <w:r>
         <w:rPr>
@@ -3937,15 +3901,33 @@
           <w:sz w:val="16"/>
           <w:szCs w:val="16"/>
         </w:rPr>
-        <w:t>Impassable</w:t>
-      </w:r>
-      <w:r>
-        <w:rPr>
-          <w:rFonts w:ascii="Times New Roman" w:hAnsi="Times New Roman" w:cs="Times New Roman"/>
-          <w:sz w:val="16"/>
-          <w:szCs w:val="16"/>
-        </w:rPr>
-        <w:t xml:space="preserve">, </w:t>
+        <w:t>Explosive</w:t>
+      </w:r>
+      <w:r>
+        <w:rPr>
+          <w:rFonts w:ascii="Times New Roman" w:hAnsi="Times New Roman" w:cs="Times New Roman"/>
+          <w:sz w:val="16"/>
+          <w:szCs w:val="16"/>
+        </w:rPr>
+        <w:t xml:space="preserve"> (</w:t>
+      </w:r>
+      <w:r>
+        <w:rPr>
+          <w:rFonts w:ascii="Segoe UI Emoji" w:hAnsi="Segoe UI Emoji" w:cs="Segoe UI Emoji"/>
+          <w:b/>
+          <w:bCs/>
+          <w:sz w:val="16"/>
+          <w:szCs w:val="16"/>
+        </w:rPr>
+        <w:t>💥</w:t>
+      </w:r>
+      <w:r>
+        <w:rPr>
+          <w:rFonts w:ascii="Times New Roman" w:hAnsi="Times New Roman" w:cs="Times New Roman"/>
+          <w:sz w:val="16"/>
+          <w:szCs w:val="16"/>
+        </w:rPr>
+        <w:t xml:space="preserve">), </w:t>
       </w:r>
       <w:r>
         <w:rPr>
@@ -3955,31 +3937,33 @@
           <w:sz w:val="16"/>
           <w:szCs w:val="16"/>
         </w:rPr>
-        <w:t>Obstacle</w:t>
-      </w:r>
-      <w:r>
-        <w:rPr>
-          <w:rFonts w:ascii="Times New Roman" w:hAnsi="Times New Roman" w:cs="Times New Roman"/>
-          <w:sz w:val="16"/>
-          <w:szCs w:val="16"/>
-        </w:rPr>
-        <w:t>,</w:t>
-      </w:r>
-      <w:r>
-        <w:rPr>
-          <w:rFonts w:ascii="Times New Roman" w:hAnsi="Times New Roman" w:cs="Times New Roman"/>
-          <w:sz w:val="16"/>
-          <w:szCs w:val="16"/>
-        </w:rPr>
-        <w:t xml:space="preserve"> </w:t>
-      </w:r>
-      <w:r>
-        <w:rPr>
-          <w:rFonts w:ascii="Times New Roman" w:hAnsi="Times New Roman" w:cs="Times New Roman"/>
-          <w:sz w:val="16"/>
-          <w:szCs w:val="16"/>
-        </w:rPr>
-        <w:t xml:space="preserve">and </w:t>
+        <w:t>Physical</w:t>
+      </w:r>
+      <w:r>
+        <w:rPr>
+          <w:rFonts w:ascii="Times New Roman" w:hAnsi="Times New Roman" w:cs="Times New Roman"/>
+          <w:sz w:val="16"/>
+          <w:szCs w:val="16"/>
+        </w:rPr>
+        <w:t xml:space="preserve"> (</w:t>
+      </w:r>
+      <w:r>
+        <w:rPr>
+          <w:rFonts w:ascii="Segoe UI Symbol" w:hAnsi="Segoe UI Symbol" w:cs="Segoe UI Symbol"/>
+          <w:b/>
+          <w:bCs/>
+          <w:sz w:val="16"/>
+          <w:szCs w:val="16"/>
+        </w:rPr>
+        <w:t>⛨</w:t>
+      </w:r>
+      <w:r>
+        <w:rPr>
+          <w:rFonts w:ascii="Times New Roman" w:hAnsi="Times New Roman" w:cs="Times New Roman"/>
+          <w:sz w:val="16"/>
+          <w:szCs w:val="16"/>
+        </w:rPr>
+        <w:t xml:space="preserve">), </w:t>
       </w:r>
       <w:r>
         <w:rPr>
@@ -3989,119 +3973,33 @@
           <w:sz w:val="16"/>
           <w:szCs w:val="16"/>
         </w:rPr>
-        <w:t>Soft Cover</w:t>
-      </w:r>
-      <w:r>
-        <w:rPr>
-          <w:rFonts w:ascii="Times New Roman" w:hAnsi="Times New Roman" w:cs="Times New Roman"/>
-          <w:sz w:val="16"/>
-          <w:szCs w:val="16"/>
-        </w:rPr>
-        <w:t>.</w:t>
-      </w:r>
-    </w:p>
-    <w:p>
-      <w:pPr>
-        <w:rPr>
-          <w:rFonts w:ascii="Times New Roman" w:hAnsi="Times New Roman" w:cs="Times New Roman"/>
-          <w:b/>
-          <w:bCs/>
-          <w:sz w:val="16"/>
-          <w:szCs w:val="16"/>
-        </w:rPr>
-      </w:pPr>
-      <w:r>
-        <w:rPr>
-          <w:rFonts w:ascii="Times New Roman" w:hAnsi="Times New Roman" w:cs="Times New Roman"/>
-          <w:b/>
-          <w:bCs/>
-          <w:sz w:val="16"/>
-          <w:szCs w:val="16"/>
-        </w:rPr>
-        <w:t>MODIFIERS</w:t>
-      </w:r>
-    </w:p>
-    <w:p>
-      <w:pPr>
-        <w:rPr>
-          <w:rFonts w:ascii="Times New Roman" w:hAnsi="Times New Roman" w:cs="Times New Roman"/>
-          <w:sz w:val="16"/>
-          <w:szCs w:val="16"/>
-        </w:rPr>
-      </w:pPr>
-      <w:r>
-        <w:rPr>
-          <w:rFonts w:ascii="Times New Roman" w:hAnsi="Times New Roman" w:cs="Times New Roman"/>
-          <w:b/>
-          <w:bCs/>
-          <w:sz w:val="16"/>
-          <w:szCs w:val="16"/>
-        </w:rPr>
-        <w:t>Modifier</w:t>
-      </w:r>
-      <w:r>
-        <w:rPr>
-          <w:rFonts w:ascii="Times New Roman" w:hAnsi="Times New Roman" w:cs="Times New Roman"/>
-          <w:sz w:val="16"/>
-          <w:szCs w:val="16"/>
-        </w:rPr>
-        <w:t>:</w:t>
-      </w:r>
-      <w:r>
-        <w:rPr>
-          <w:rFonts w:ascii="Times New Roman" w:hAnsi="Times New Roman" w:cs="Times New Roman"/>
-          <w:sz w:val="16"/>
-          <w:szCs w:val="16"/>
-        </w:rPr>
-        <w:t xml:space="preserve"> </w:t>
-      </w:r>
-      <w:r>
-        <w:rPr>
-          <w:rFonts w:ascii="Times New Roman" w:hAnsi="Times New Roman" w:cs="Times New Roman"/>
-          <w:sz w:val="16"/>
-          <w:szCs w:val="16"/>
-        </w:rPr>
-        <w:t>Any effect</w:t>
-      </w:r>
-      <w:r>
-        <w:rPr>
-          <w:rFonts w:ascii="Times New Roman" w:hAnsi="Times New Roman" w:cs="Times New Roman"/>
-          <w:sz w:val="16"/>
-          <w:szCs w:val="16"/>
-        </w:rPr>
-        <w:t xml:space="preserve"> derived from an ability</w:t>
-      </w:r>
-      <w:r>
-        <w:rPr>
-          <w:rFonts w:ascii="Times New Roman" w:hAnsi="Times New Roman" w:cs="Times New Roman"/>
-          <w:sz w:val="16"/>
-          <w:szCs w:val="16"/>
-        </w:rPr>
-        <w:t xml:space="preserve">, rule </w:t>
-      </w:r>
-      <w:r>
-        <w:rPr>
-          <w:rFonts w:ascii="Times New Roman" w:hAnsi="Times New Roman" w:cs="Times New Roman"/>
-          <w:sz w:val="16"/>
-          <w:szCs w:val="16"/>
-        </w:rPr>
-        <w:t xml:space="preserve">or </w:t>
-      </w:r>
-      <w:r>
-        <w:rPr>
-          <w:rFonts w:ascii="Times New Roman" w:hAnsi="Times New Roman" w:cs="Times New Roman"/>
-          <w:sz w:val="16"/>
-          <w:szCs w:val="16"/>
-        </w:rPr>
-        <w:t>special rule. They are applied as and when indicated.</w:t>
-      </w:r>
-      <w:r>
-        <w:rPr>
-          <w:rFonts w:ascii="Times New Roman" w:hAnsi="Times New Roman" w:cs="Times New Roman"/>
-          <w:sz w:val="16"/>
-          <w:szCs w:val="16"/>
-        </w:rPr>
-        <w:t xml:space="preserve"> Where there is confusion, refer to </w:t>
+        <w:t>Electric</w:t>
+      </w:r>
+      <w:r>
+        <w:rPr>
+          <w:rFonts w:ascii="Times New Roman" w:hAnsi="Times New Roman" w:cs="Times New Roman"/>
+          <w:sz w:val="16"/>
+          <w:szCs w:val="16"/>
+        </w:rPr>
+        <w:t xml:space="preserve"> (</w:t>
+      </w:r>
+      <w:r>
+        <w:rPr>
+          <w:rFonts w:ascii="Segoe UI Emoji" w:hAnsi="Segoe UI Emoji" w:cs="Segoe UI Emoji"/>
+          <w:b/>
+          <w:bCs/>
+          <w:sz w:val="16"/>
+          <w:szCs w:val="16"/>
+        </w:rPr>
+        <w:t>⚡</w:t>
+      </w:r>
+      <w:r>
+        <w:rPr>
+          <w:rFonts w:ascii="Times New Roman" w:hAnsi="Times New Roman" w:cs="Times New Roman"/>
+          <w:sz w:val="16"/>
+          <w:szCs w:val="16"/>
+        </w:rPr>
+        <w:t xml:space="preserve">) and </w:t>
       </w:r>
       <w:r>
         <w:rPr>
@@ -4111,6 +4009,1555 @@
           <w:sz w:val="16"/>
           <w:szCs w:val="16"/>
         </w:rPr>
+        <w:t>Poison</w:t>
+      </w:r>
+      <w:r>
+        <w:rPr>
+          <w:rFonts w:ascii="Times New Roman" w:hAnsi="Times New Roman" w:cs="Times New Roman"/>
+          <w:sz w:val="16"/>
+          <w:szCs w:val="16"/>
+        </w:rPr>
+        <w:t xml:space="preserve"> (</w:t>
+      </w:r>
+      <w:r>
+        <w:rPr>
+          <w:rFonts w:ascii="Segoe UI Symbol" w:hAnsi="Segoe UI Symbol" w:cs="Segoe UI Symbol"/>
+          <w:b/>
+          <w:bCs/>
+          <w:sz w:val="16"/>
+          <w:szCs w:val="16"/>
+        </w:rPr>
+        <w:t>☣</w:t>
+      </w:r>
+      <w:r>
+        <w:rPr>
+          <w:rFonts w:ascii="Times New Roman" w:hAnsi="Times New Roman" w:cs="Times New Roman"/>
+          <w:sz w:val="16"/>
+          <w:szCs w:val="16"/>
+        </w:rPr>
+        <w:t>).</w:t>
+      </w:r>
+      <w:r>
+        <w:rPr>
+          <w:rFonts w:ascii="Times New Roman" w:hAnsi="Times New Roman" w:cs="Times New Roman"/>
+          <w:sz w:val="16"/>
+          <w:szCs w:val="16"/>
+        </w:rPr>
+        <w:t xml:space="preserve"> This system is referred to as PEP-EP.</w:t>
+      </w:r>
+      <w:r>
+        <w:rPr>
+          <w:rFonts w:ascii="Times New Roman" w:hAnsi="Times New Roman" w:cs="Times New Roman"/>
+          <w:sz w:val="16"/>
+          <w:szCs w:val="16"/>
+        </w:rPr>
+        <w:t xml:space="preserve"> The PEP follows a rock-paper-scissors style of one-upping the next damage type. The EP, meanwhile, counters one another.</w:t>
+      </w:r>
+    </w:p>
+    <w:p>
+      <w:pPr>
+        <w:rPr>
+          <w:rFonts w:ascii="Times New Roman" w:hAnsi="Times New Roman" w:cs="Times New Roman"/>
+          <w:sz w:val="16"/>
+          <w:szCs w:val="16"/>
+        </w:rPr>
+      </w:pPr>
+      <w:r>
+        <w:rPr>
+          <w:rFonts w:ascii="Times New Roman" w:hAnsi="Times New Roman" w:cs="Times New Roman"/>
+          <w:b/>
+          <w:bCs/>
+          <w:sz w:val="16"/>
+          <w:szCs w:val="16"/>
+        </w:rPr>
+        <w:t>Weapon Damage</w:t>
+      </w:r>
+      <w:r>
+        <w:rPr>
+          <w:rFonts w:ascii="Times New Roman" w:hAnsi="Times New Roman" w:cs="Times New Roman"/>
+          <w:sz w:val="16"/>
+          <w:szCs w:val="16"/>
+        </w:rPr>
+        <w:t xml:space="preserve">: When Damage is applied from a weapon, it is shown as </w:t>
+      </w:r>
+      <w:r>
+        <w:rPr>
+          <w:rFonts w:ascii="Times New Roman" w:hAnsi="Times New Roman" w:cs="Times New Roman"/>
+          <w:sz w:val="16"/>
+          <w:szCs w:val="16"/>
+        </w:rPr>
+        <w:t>X T</w:t>
+      </w:r>
+      <w:r>
+        <w:rPr>
+          <w:rFonts w:ascii="Times New Roman" w:hAnsi="Times New Roman" w:cs="Times New Roman"/>
+          <w:sz w:val="16"/>
+          <w:szCs w:val="16"/>
+        </w:rPr>
+        <w:t xml:space="preserve"> (whereX is the damage value</w:t>
+      </w:r>
+      <w:r>
+        <w:rPr>
+          <w:rFonts w:ascii="Times New Roman" w:hAnsi="Times New Roman" w:cs="Times New Roman"/>
+          <w:sz w:val="16"/>
+          <w:szCs w:val="16"/>
+        </w:rPr>
+        <w:t xml:space="preserve"> and T is the type</w:t>
+      </w:r>
+      <w:r>
+        <w:rPr>
+          <w:rFonts w:ascii="Times New Roman" w:hAnsi="Times New Roman" w:cs="Times New Roman"/>
+          <w:sz w:val="16"/>
+          <w:szCs w:val="16"/>
+        </w:rPr>
+        <w:t>).</w:t>
+      </w:r>
+    </w:p>
+    <w:p>
+      <w:pPr>
+        <w:rPr>
+          <w:rFonts w:ascii="Times New Roman" w:hAnsi="Times New Roman" w:cs="Times New Roman"/>
+          <w:sz w:val="16"/>
+          <w:szCs w:val="16"/>
+        </w:rPr>
+      </w:pPr>
+      <w:r>
+        <w:rPr>
+          <w:rFonts w:ascii="Times New Roman" w:hAnsi="Times New Roman" w:cs="Times New Roman"/>
+          <w:b/>
+          <w:bCs/>
+          <w:sz w:val="16"/>
+          <w:szCs w:val="16"/>
+        </w:rPr>
+        <w:t>Damage Resistance</w:t>
+      </w:r>
+      <w:r>
+        <w:rPr>
+          <w:rFonts w:ascii="Times New Roman" w:hAnsi="Times New Roman" w:cs="Times New Roman"/>
+          <w:sz w:val="16"/>
+          <w:szCs w:val="16"/>
+        </w:rPr>
+        <w:t xml:space="preserve">: Where </w:t>
+      </w:r>
+      <w:r>
+        <w:rPr>
+          <w:rFonts w:ascii="Times New Roman" w:hAnsi="Times New Roman" w:cs="Times New Roman"/>
+          <w:sz w:val="16"/>
+          <w:szCs w:val="16"/>
+        </w:rPr>
+        <w:t>Resistance is calculated in response to damage</w:t>
+      </w:r>
+      <w:r>
+        <w:rPr>
+          <w:rFonts w:ascii="Times New Roman" w:hAnsi="Times New Roman" w:cs="Times New Roman"/>
+          <w:sz w:val="16"/>
+          <w:szCs w:val="16"/>
+        </w:rPr>
+        <w:t xml:space="preserve">, it is shown as </w:t>
+      </w:r>
+      <w:r>
+        <w:rPr>
+          <w:rFonts w:ascii="Times New Roman" w:hAnsi="Times New Roman" w:cs="Times New Roman"/>
+          <w:sz w:val="16"/>
+          <w:szCs w:val="16"/>
+        </w:rPr>
+        <w:t>T X</w:t>
+      </w:r>
+      <w:r>
+        <w:rPr>
+          <w:rFonts w:ascii="Times New Roman" w:hAnsi="Times New Roman" w:cs="Times New Roman"/>
+          <w:sz w:val="16"/>
+          <w:szCs w:val="16"/>
+        </w:rPr>
+        <w:t xml:space="preserve"> (where T is the type and X is the </w:t>
+      </w:r>
+      <w:r>
+        <w:rPr>
+          <w:rFonts w:ascii="Times New Roman" w:hAnsi="Times New Roman" w:cs="Times New Roman"/>
+          <w:sz w:val="16"/>
+          <w:szCs w:val="16"/>
+        </w:rPr>
+        <w:t>resistance</w:t>
+      </w:r>
+      <w:r>
+        <w:rPr>
+          <w:rFonts w:ascii="Times New Roman" w:hAnsi="Times New Roman" w:cs="Times New Roman"/>
+          <w:sz w:val="16"/>
+          <w:szCs w:val="16"/>
+        </w:rPr>
+        <w:t xml:space="preserve"> value).</w:t>
+      </w:r>
+    </w:p>
+    <w:tbl>
+      <w:tblPr>
+        <w:tblStyle w:val="TableGrid"/>
+        <w:tblW w:w="0" w:type="auto"/>
+        <w:tblBorders>
+          <w:top w:val="none" w:sz="0" w:space="0" w:color="auto"/>
+          <w:left w:val="none" w:sz="0" w:space="0" w:color="auto"/>
+          <w:bottom w:val="none" w:sz="0" w:space="0" w:color="auto"/>
+          <w:right w:val="none" w:sz="0" w:space="0" w:color="auto"/>
+          <w:insideH w:val="none" w:sz="0" w:space="0" w:color="auto"/>
+          <w:insideV w:val="none" w:sz="0" w:space="0" w:color="auto"/>
+        </w:tblBorders>
+        <w:tblLook w:val="04A0" w:firstRow="1" w:lastRow="0" w:firstColumn="1" w:lastColumn="0" w:noHBand="0" w:noVBand="1"/>
+      </w:tblPr>
+      <w:tblGrid>
+        <w:gridCol w:w="563"/>
+        <w:gridCol w:w="485"/>
+        <w:gridCol w:w="525"/>
+        <w:gridCol w:w="515"/>
+        <w:gridCol w:w="563"/>
+        <w:gridCol w:w="499"/>
+      </w:tblGrid>
+      <w:tr>
+        <w:tc>
+          <w:tcPr>
+            <w:tcW w:w="0" w:type="auto"/>
+          </w:tcPr>
+          <w:p>
+            <w:pPr>
+              <w:jc w:val="center"/>
+              <w:rPr>
+                <w:rFonts w:ascii="Times New Roman" w:hAnsi="Times New Roman" w:cs="Times New Roman"/>
+                <w:b/>
+                <w:bCs/>
+                <w:sz w:val="16"/>
+                <w:szCs w:val="16"/>
+              </w:rPr>
+            </w:pPr>
+          </w:p>
+        </w:tc>
+        <w:tc>
+          <w:tcPr>
+            <w:tcW w:w="0" w:type="auto"/>
+          </w:tcPr>
+          <w:p>
+            <w:pPr>
+              <w:jc w:val="center"/>
+              <w:rPr>
+                <w:rFonts w:ascii="Times New Roman" w:hAnsi="Times New Roman" w:cs="Times New Roman"/>
+                <w:b/>
+                <w:bCs/>
+                <w:sz w:val="16"/>
+                <w:szCs w:val="16"/>
+              </w:rPr>
+            </w:pPr>
+            <w:r>
+              <w:rPr>
+                <w:rFonts w:ascii="Segoe UI Symbol" w:hAnsi="Segoe UI Symbol" w:cs="Segoe UI Symbol"/>
+                <w:sz w:val="16"/>
+                <w:szCs w:val="16"/>
+              </w:rPr>
+              <w:t>⚛</w:t>
+            </w:r>
+            <w:r>
+              <w:rPr>
+                <w:rFonts w:ascii="Segoe UI Symbol" w:hAnsi="Segoe UI Symbol" w:cs="Segoe UI Symbol"/>
+                <w:sz w:val="16"/>
+                <w:szCs w:val="16"/>
+              </w:rPr>
+              <w:t xml:space="preserve"> </w:t>
+            </w:r>
+            <w:r>
+              <w:rPr>
+                <w:rFonts w:ascii="Segoe UI Symbol" w:hAnsi="Segoe UI Symbol" w:cs="Segoe UI Symbol"/>
+                <w:sz w:val="16"/>
+                <w:szCs w:val="16"/>
+              </w:rPr>
+              <w:t>X</w:t>
+            </w:r>
+          </w:p>
+        </w:tc>
+        <w:tc>
+          <w:tcPr>
+            <w:tcW w:w="0" w:type="auto"/>
+          </w:tcPr>
+          <w:p>
+            <w:pPr>
+              <w:jc w:val="center"/>
+              <w:rPr>
+                <w:rFonts w:ascii="Times New Roman" w:hAnsi="Times New Roman" w:cs="Times New Roman"/>
+                <w:b/>
+                <w:bCs/>
+                <w:sz w:val="16"/>
+                <w:szCs w:val="16"/>
+              </w:rPr>
+            </w:pPr>
+            <w:r>
+              <w:rPr>
+                <w:rFonts w:ascii="Segoe UI Emoji" w:hAnsi="Segoe UI Emoji" w:cs="Segoe UI Emoji"/>
+                <w:b/>
+                <w:bCs/>
+                <w:sz w:val="16"/>
+                <w:szCs w:val="16"/>
+              </w:rPr>
+              <w:t>💥</w:t>
+            </w:r>
+            <w:r>
+              <w:rPr>
+                <w:rFonts w:ascii="Segoe UI Emoji" w:hAnsi="Segoe UI Emoji" w:cs="Segoe UI Emoji"/>
+                <w:b/>
+                <w:bCs/>
+                <w:sz w:val="16"/>
+                <w:szCs w:val="16"/>
+              </w:rPr>
+              <w:t>X</w:t>
+            </w:r>
+          </w:p>
+        </w:tc>
+        <w:tc>
+          <w:tcPr>
+            <w:tcW w:w="0" w:type="auto"/>
+          </w:tcPr>
+          <w:p>
+            <w:pPr>
+              <w:jc w:val="center"/>
+              <w:rPr>
+                <w:rFonts w:ascii="Times New Roman" w:hAnsi="Times New Roman" w:cs="Times New Roman"/>
+                <w:b/>
+                <w:bCs/>
+                <w:sz w:val="16"/>
+                <w:szCs w:val="16"/>
+              </w:rPr>
+            </w:pPr>
+            <w:r>
+              <w:rPr>
+                <w:rFonts w:ascii="Segoe UI Symbol" w:hAnsi="Segoe UI Symbol" w:cs="Segoe UI Symbol"/>
+                <w:b/>
+                <w:bCs/>
+                <w:sz w:val="16"/>
+                <w:szCs w:val="16"/>
+              </w:rPr>
+              <w:t>⛨</w:t>
+            </w:r>
+            <w:r>
+              <w:rPr>
+                <w:rFonts w:ascii="Segoe UI Symbol" w:hAnsi="Segoe UI Symbol" w:cs="Segoe UI Symbol"/>
+                <w:b/>
+                <w:bCs/>
+                <w:sz w:val="16"/>
+                <w:szCs w:val="16"/>
+              </w:rPr>
+              <w:t xml:space="preserve"> </w:t>
+            </w:r>
+            <w:r>
+              <w:rPr>
+                <w:rFonts w:ascii="Segoe UI Symbol" w:hAnsi="Segoe UI Symbol" w:cs="Segoe UI Symbol"/>
+                <w:b/>
+                <w:bCs/>
+                <w:sz w:val="16"/>
+                <w:szCs w:val="16"/>
+              </w:rPr>
+              <w:t>X</w:t>
+            </w:r>
+          </w:p>
+        </w:tc>
+        <w:tc>
+          <w:tcPr>
+            <w:tcW w:w="0" w:type="auto"/>
+          </w:tcPr>
+          <w:p>
+            <w:pPr>
+              <w:jc w:val="center"/>
+              <w:rPr>
+                <w:rFonts w:ascii="Times New Roman" w:hAnsi="Times New Roman" w:cs="Times New Roman"/>
+                <w:b/>
+                <w:bCs/>
+                <w:sz w:val="16"/>
+                <w:szCs w:val="16"/>
+              </w:rPr>
+            </w:pPr>
+            <w:r>
+              <w:rPr>
+                <w:rFonts w:ascii="Segoe UI Emoji" w:hAnsi="Segoe UI Emoji" w:cs="Segoe UI Emoji"/>
+                <w:b/>
+                <w:bCs/>
+                <w:sz w:val="16"/>
+                <w:szCs w:val="16"/>
+              </w:rPr>
+              <w:t>⚡</w:t>
+            </w:r>
+            <w:r>
+              <w:rPr>
+                <w:rFonts w:ascii="Segoe UI Emoji" w:hAnsi="Segoe UI Emoji" w:cs="Segoe UI Emoji"/>
+                <w:b/>
+                <w:bCs/>
+                <w:sz w:val="16"/>
+                <w:szCs w:val="16"/>
+              </w:rPr>
+              <w:t xml:space="preserve"> </w:t>
+            </w:r>
+            <w:r>
+              <w:rPr>
+                <w:rFonts w:ascii="Segoe UI Emoji" w:hAnsi="Segoe UI Emoji" w:cs="Segoe UI Emoji"/>
+                <w:b/>
+                <w:bCs/>
+                <w:sz w:val="16"/>
+                <w:szCs w:val="16"/>
+              </w:rPr>
+              <w:t>X</w:t>
+            </w:r>
+          </w:p>
+        </w:tc>
+        <w:tc>
+          <w:tcPr>
+            <w:tcW w:w="0" w:type="auto"/>
+          </w:tcPr>
+          <w:p>
+            <w:pPr>
+              <w:jc w:val="center"/>
+              <w:rPr>
+                <w:rFonts w:ascii="Times New Roman" w:hAnsi="Times New Roman" w:cs="Times New Roman"/>
+                <w:b/>
+                <w:bCs/>
+                <w:sz w:val="16"/>
+                <w:szCs w:val="16"/>
+              </w:rPr>
+            </w:pPr>
+            <w:r>
+              <w:rPr>
+                <w:rFonts w:ascii="Segoe UI Symbol" w:hAnsi="Segoe UI Symbol" w:cs="Segoe UI Symbol"/>
+                <w:b/>
+                <w:bCs/>
+                <w:sz w:val="16"/>
+                <w:szCs w:val="16"/>
+              </w:rPr>
+              <w:t>☣</w:t>
+            </w:r>
+            <w:r>
+              <w:rPr>
+                <w:rFonts w:ascii="Segoe UI Symbol" w:hAnsi="Segoe UI Symbol" w:cs="Segoe UI Symbol"/>
+                <w:b/>
+                <w:bCs/>
+                <w:sz w:val="16"/>
+                <w:szCs w:val="16"/>
+              </w:rPr>
+              <w:t xml:space="preserve"> </w:t>
+            </w:r>
+            <w:r>
+              <w:rPr>
+                <w:rFonts w:ascii="Segoe UI Symbol" w:hAnsi="Segoe UI Symbol" w:cs="Segoe UI Symbol"/>
+                <w:b/>
+                <w:bCs/>
+                <w:sz w:val="16"/>
+                <w:szCs w:val="16"/>
+              </w:rPr>
+              <w:t>X</w:t>
+            </w:r>
+          </w:p>
+        </w:tc>
+      </w:tr>
+      <w:tr>
+        <w:tc>
+          <w:tcPr>
+            <w:tcW w:w="0" w:type="auto"/>
+            <w:shd w:val="clear" w:color="auto" w:fill="D9D9D9" w:themeFill="background1" w:themeFillShade="D9"/>
+          </w:tcPr>
+          <w:p>
+            <w:pPr>
+              <w:jc w:val="center"/>
+              <w:rPr>
+                <w:rFonts w:ascii="Times New Roman" w:hAnsi="Times New Roman" w:cs="Times New Roman"/>
+                <w:sz w:val="16"/>
+                <w:szCs w:val="16"/>
+              </w:rPr>
+            </w:pPr>
+            <w:r>
+              <w:rPr>
+                <w:rFonts w:ascii="Segoe UI Symbol" w:hAnsi="Segoe UI Symbol" w:cs="Segoe UI Symbol"/>
+                <w:sz w:val="16"/>
+                <w:szCs w:val="16"/>
+              </w:rPr>
+              <w:t>X</w:t>
+            </w:r>
+            <w:r>
+              <w:rPr>
+                <w:rFonts w:ascii="Segoe UI Symbol" w:hAnsi="Segoe UI Symbol" w:cs="Segoe UI Symbol"/>
+                <w:sz w:val="16"/>
+                <w:szCs w:val="16"/>
+              </w:rPr>
+              <w:t xml:space="preserve"> </w:t>
+            </w:r>
+            <w:r>
+              <w:rPr>
+                <w:rFonts w:ascii="Segoe UI Symbol" w:hAnsi="Segoe UI Symbol" w:cs="Segoe UI Symbol"/>
+                <w:sz w:val="16"/>
+                <w:szCs w:val="16"/>
+              </w:rPr>
+              <w:t>⚛</w:t>
+            </w:r>
+          </w:p>
+        </w:tc>
+        <w:tc>
+          <w:tcPr>
+            <w:tcW w:w="0" w:type="auto"/>
+            <w:shd w:val="clear" w:color="auto" w:fill="D9D9D9" w:themeFill="background1" w:themeFillShade="D9"/>
+          </w:tcPr>
+          <w:p>
+            <w:pPr>
+              <w:jc w:val="center"/>
+              <w:rPr>
+                <w:rFonts w:ascii="Times New Roman" w:hAnsi="Times New Roman" w:cs="Times New Roman"/>
+                <w:sz w:val="16"/>
+                <w:szCs w:val="16"/>
+              </w:rPr>
+            </w:pPr>
+            <w:r>
+              <w:rPr>
+                <w:rFonts w:ascii="Times New Roman" w:hAnsi="Times New Roman" w:cs="Times New Roman"/>
+                <w:sz w:val="16"/>
+                <w:szCs w:val="16"/>
+              </w:rPr>
+              <w:t>-</w:t>
+            </w:r>
+          </w:p>
+        </w:tc>
+        <w:tc>
+          <w:tcPr>
+            <w:tcW w:w="0" w:type="auto"/>
+            <w:shd w:val="clear" w:color="auto" w:fill="D9D9D9" w:themeFill="background1" w:themeFillShade="D9"/>
+          </w:tcPr>
+          <w:p>
+            <w:pPr>
+              <w:jc w:val="center"/>
+              <w:rPr>
+                <w:rFonts w:ascii="Times New Roman" w:hAnsi="Times New Roman" w:cs="Times New Roman"/>
+                <w:sz w:val="16"/>
+                <w:szCs w:val="16"/>
+              </w:rPr>
+            </w:pPr>
+            <w:r>
+              <w:rPr>
+                <w:rFonts w:ascii="Times New Roman" w:hAnsi="Times New Roman" w:cs="Times New Roman"/>
+                <w:sz w:val="16"/>
+                <w:szCs w:val="16"/>
+              </w:rPr>
+              <w:t>+</w:t>
+            </w:r>
+          </w:p>
+        </w:tc>
+        <w:tc>
+          <w:tcPr>
+            <w:tcW w:w="0" w:type="auto"/>
+            <w:shd w:val="clear" w:color="auto" w:fill="D9D9D9" w:themeFill="background1" w:themeFillShade="D9"/>
+          </w:tcPr>
+          <w:p>
+            <w:pPr>
+              <w:jc w:val="center"/>
+              <w:rPr>
+                <w:rFonts w:ascii="Times New Roman" w:hAnsi="Times New Roman" w:cs="Times New Roman"/>
+                <w:sz w:val="16"/>
+                <w:szCs w:val="16"/>
+              </w:rPr>
+            </w:pPr>
+            <w:r>
+              <w:rPr>
+                <w:rFonts w:ascii="Times New Roman" w:hAnsi="Times New Roman" w:cs="Times New Roman"/>
+                <w:sz w:val="16"/>
+                <w:szCs w:val="16"/>
+              </w:rPr>
+              <w:t>/-</w:t>
+            </w:r>
+          </w:p>
+        </w:tc>
+        <w:tc>
+          <w:tcPr>
+            <w:tcW w:w="0" w:type="auto"/>
+            <w:shd w:val="clear" w:color="auto" w:fill="D9D9D9" w:themeFill="background1" w:themeFillShade="D9"/>
+          </w:tcPr>
+          <w:p>
+            <w:pPr>
+              <w:jc w:val="center"/>
+              <w:rPr>
+                <w:rFonts w:ascii="Times New Roman" w:hAnsi="Times New Roman" w:cs="Times New Roman"/>
+                <w:sz w:val="16"/>
+                <w:szCs w:val="16"/>
+              </w:rPr>
+            </w:pPr>
+            <w:r>
+              <w:rPr>
+                <w:rFonts w:ascii="Times New Roman" w:hAnsi="Times New Roman" w:cs="Times New Roman"/>
+                <w:sz w:val="16"/>
+                <w:szCs w:val="16"/>
+              </w:rPr>
+              <w:t>/-</w:t>
+            </w:r>
+          </w:p>
+        </w:tc>
+        <w:tc>
+          <w:tcPr>
+            <w:tcW w:w="0" w:type="auto"/>
+            <w:shd w:val="clear" w:color="auto" w:fill="D9D9D9" w:themeFill="background1" w:themeFillShade="D9"/>
+          </w:tcPr>
+          <w:p>
+            <w:pPr>
+              <w:jc w:val="center"/>
+              <w:rPr>
+                <w:rFonts w:ascii="Times New Roman" w:hAnsi="Times New Roman" w:cs="Times New Roman"/>
+                <w:sz w:val="16"/>
+                <w:szCs w:val="16"/>
+              </w:rPr>
+            </w:pPr>
+            <w:r>
+              <w:rPr>
+                <w:rFonts w:ascii="Times New Roman" w:hAnsi="Times New Roman" w:cs="Times New Roman"/>
+                <w:sz w:val="16"/>
+                <w:szCs w:val="16"/>
+              </w:rPr>
+              <w:t>/-</w:t>
+            </w:r>
+          </w:p>
+        </w:tc>
+      </w:tr>
+      <w:tr>
+        <w:tc>
+          <w:tcPr>
+            <w:tcW w:w="0" w:type="auto"/>
+          </w:tcPr>
+          <w:p>
+            <w:pPr>
+              <w:jc w:val="center"/>
+              <w:rPr>
+                <w:rFonts w:ascii="Times New Roman" w:hAnsi="Times New Roman" w:cs="Times New Roman"/>
+                <w:sz w:val="16"/>
+                <w:szCs w:val="16"/>
+              </w:rPr>
+            </w:pPr>
+            <w:r>
+              <w:rPr>
+                <w:rFonts w:ascii="Segoe UI Emoji" w:hAnsi="Segoe UI Emoji" w:cs="Segoe UI Emoji"/>
+                <w:sz w:val="16"/>
+                <w:szCs w:val="16"/>
+              </w:rPr>
+              <w:t>X</w:t>
+            </w:r>
+            <w:r>
+              <w:rPr>
+                <w:rFonts w:ascii="Segoe UI Emoji" w:hAnsi="Segoe UI Emoji" w:cs="Segoe UI Emoji"/>
+                <w:sz w:val="16"/>
+                <w:szCs w:val="16"/>
+              </w:rPr>
+              <w:t>💥</w:t>
+            </w:r>
+          </w:p>
+        </w:tc>
+        <w:tc>
+          <w:tcPr>
+            <w:tcW w:w="0" w:type="auto"/>
+          </w:tcPr>
+          <w:p>
+            <w:pPr>
+              <w:jc w:val="center"/>
+              <w:rPr>
+                <w:rFonts w:ascii="Times New Roman" w:hAnsi="Times New Roman" w:cs="Times New Roman"/>
+                <w:sz w:val="16"/>
+                <w:szCs w:val="16"/>
+              </w:rPr>
+            </w:pPr>
+            <w:r>
+              <w:rPr>
+                <w:rFonts w:ascii="Times New Roman" w:hAnsi="Times New Roman" w:cs="Times New Roman"/>
+                <w:sz w:val="16"/>
+                <w:szCs w:val="16"/>
+              </w:rPr>
+              <w:t>/-</w:t>
+            </w:r>
+          </w:p>
+        </w:tc>
+        <w:tc>
+          <w:tcPr>
+            <w:tcW w:w="0" w:type="auto"/>
+          </w:tcPr>
+          <w:p>
+            <w:pPr>
+              <w:jc w:val="center"/>
+              <w:rPr>
+                <w:rFonts w:ascii="Times New Roman" w:hAnsi="Times New Roman" w:cs="Times New Roman"/>
+                <w:sz w:val="16"/>
+                <w:szCs w:val="16"/>
+              </w:rPr>
+            </w:pPr>
+            <w:r>
+              <w:rPr>
+                <w:rFonts w:ascii="Times New Roman" w:hAnsi="Times New Roman" w:cs="Times New Roman"/>
+                <w:sz w:val="16"/>
+                <w:szCs w:val="16"/>
+              </w:rPr>
+              <w:t>-</w:t>
+            </w:r>
+          </w:p>
+        </w:tc>
+        <w:tc>
+          <w:tcPr>
+            <w:tcW w:w="0" w:type="auto"/>
+          </w:tcPr>
+          <w:p>
+            <w:pPr>
+              <w:jc w:val="center"/>
+              <w:rPr>
+                <w:rFonts w:ascii="Times New Roman" w:hAnsi="Times New Roman" w:cs="Times New Roman"/>
+                <w:sz w:val="16"/>
+                <w:szCs w:val="16"/>
+              </w:rPr>
+            </w:pPr>
+            <w:r>
+              <w:rPr>
+                <w:rFonts w:ascii="Times New Roman" w:hAnsi="Times New Roman" w:cs="Times New Roman"/>
+                <w:sz w:val="16"/>
+                <w:szCs w:val="16"/>
+              </w:rPr>
+              <w:t>+</w:t>
+            </w:r>
+          </w:p>
+        </w:tc>
+        <w:tc>
+          <w:tcPr>
+            <w:tcW w:w="0" w:type="auto"/>
+          </w:tcPr>
+          <w:p>
+            <w:pPr>
+              <w:jc w:val="center"/>
+              <w:rPr>
+                <w:rFonts w:ascii="Times New Roman" w:hAnsi="Times New Roman" w:cs="Times New Roman"/>
+                <w:sz w:val="16"/>
+                <w:szCs w:val="16"/>
+              </w:rPr>
+            </w:pPr>
+            <w:r>
+              <w:rPr>
+                <w:rFonts w:ascii="Times New Roman" w:hAnsi="Times New Roman" w:cs="Times New Roman"/>
+                <w:sz w:val="16"/>
+                <w:szCs w:val="16"/>
+              </w:rPr>
+              <w:t>/-</w:t>
+            </w:r>
+          </w:p>
+        </w:tc>
+        <w:tc>
+          <w:tcPr>
+            <w:tcW w:w="0" w:type="auto"/>
+          </w:tcPr>
+          <w:p>
+            <w:pPr>
+              <w:jc w:val="center"/>
+              <w:rPr>
+                <w:rFonts w:ascii="Times New Roman" w:hAnsi="Times New Roman" w:cs="Times New Roman"/>
+                <w:sz w:val="16"/>
+                <w:szCs w:val="16"/>
+              </w:rPr>
+            </w:pPr>
+            <w:r>
+              <w:rPr>
+                <w:rFonts w:ascii="Times New Roman" w:hAnsi="Times New Roman" w:cs="Times New Roman"/>
+                <w:sz w:val="16"/>
+                <w:szCs w:val="16"/>
+              </w:rPr>
+              <w:t>/-</w:t>
+            </w:r>
+          </w:p>
+        </w:tc>
+      </w:tr>
+      <w:tr>
+        <w:tc>
+          <w:tcPr>
+            <w:tcW w:w="0" w:type="auto"/>
+            <w:shd w:val="clear" w:color="auto" w:fill="D9D9D9" w:themeFill="background1" w:themeFillShade="D9"/>
+          </w:tcPr>
+          <w:p>
+            <w:pPr>
+              <w:jc w:val="center"/>
+              <w:rPr>
+                <w:rFonts w:ascii="Times New Roman" w:hAnsi="Times New Roman" w:cs="Times New Roman"/>
+                <w:sz w:val="16"/>
+                <w:szCs w:val="16"/>
+              </w:rPr>
+            </w:pPr>
+            <w:r>
+              <w:rPr>
+                <w:rFonts w:ascii="Segoe UI Symbol" w:hAnsi="Segoe UI Symbol" w:cs="Segoe UI Symbol"/>
+                <w:sz w:val="16"/>
+                <w:szCs w:val="16"/>
+              </w:rPr>
+              <w:t>X</w:t>
+            </w:r>
+            <w:r>
+              <w:rPr>
+                <w:rFonts w:ascii="Segoe UI Symbol" w:hAnsi="Segoe UI Symbol" w:cs="Segoe UI Symbol"/>
+                <w:sz w:val="16"/>
+                <w:szCs w:val="16"/>
+              </w:rPr>
+              <w:t xml:space="preserve"> </w:t>
+            </w:r>
+            <w:r>
+              <w:rPr>
+                <w:rFonts w:ascii="Segoe UI Symbol" w:hAnsi="Segoe UI Symbol" w:cs="Segoe UI Symbol"/>
+                <w:sz w:val="16"/>
+                <w:szCs w:val="16"/>
+              </w:rPr>
+              <w:t>⛨</w:t>
+            </w:r>
+          </w:p>
+        </w:tc>
+        <w:tc>
+          <w:tcPr>
+            <w:tcW w:w="0" w:type="auto"/>
+            <w:shd w:val="clear" w:color="auto" w:fill="D9D9D9" w:themeFill="background1" w:themeFillShade="D9"/>
+          </w:tcPr>
+          <w:p>
+            <w:pPr>
+              <w:jc w:val="center"/>
+              <w:rPr>
+                <w:rFonts w:ascii="Times New Roman" w:hAnsi="Times New Roman" w:cs="Times New Roman"/>
+                <w:sz w:val="16"/>
+                <w:szCs w:val="16"/>
+              </w:rPr>
+            </w:pPr>
+            <w:r>
+              <w:rPr>
+                <w:rFonts w:ascii="Times New Roman" w:hAnsi="Times New Roman" w:cs="Times New Roman"/>
+                <w:sz w:val="16"/>
+                <w:szCs w:val="16"/>
+              </w:rPr>
+              <w:t>+</w:t>
+            </w:r>
+          </w:p>
+        </w:tc>
+        <w:tc>
+          <w:tcPr>
+            <w:tcW w:w="0" w:type="auto"/>
+            <w:shd w:val="clear" w:color="auto" w:fill="D9D9D9" w:themeFill="background1" w:themeFillShade="D9"/>
+          </w:tcPr>
+          <w:p>
+            <w:pPr>
+              <w:jc w:val="center"/>
+              <w:rPr>
+                <w:rFonts w:ascii="Times New Roman" w:hAnsi="Times New Roman" w:cs="Times New Roman"/>
+                <w:sz w:val="16"/>
+                <w:szCs w:val="16"/>
+              </w:rPr>
+            </w:pPr>
+            <w:r>
+              <w:rPr>
+                <w:rFonts w:ascii="Times New Roman" w:hAnsi="Times New Roman" w:cs="Times New Roman"/>
+                <w:sz w:val="16"/>
+                <w:szCs w:val="16"/>
+              </w:rPr>
+              <w:t>/-</w:t>
+            </w:r>
+          </w:p>
+        </w:tc>
+        <w:tc>
+          <w:tcPr>
+            <w:tcW w:w="0" w:type="auto"/>
+            <w:shd w:val="clear" w:color="auto" w:fill="D9D9D9" w:themeFill="background1" w:themeFillShade="D9"/>
+          </w:tcPr>
+          <w:p>
+            <w:pPr>
+              <w:jc w:val="center"/>
+              <w:rPr>
+                <w:rFonts w:ascii="Times New Roman" w:hAnsi="Times New Roman" w:cs="Times New Roman"/>
+                <w:sz w:val="16"/>
+                <w:szCs w:val="16"/>
+              </w:rPr>
+            </w:pPr>
+            <w:r>
+              <w:rPr>
+                <w:rFonts w:ascii="Times New Roman" w:hAnsi="Times New Roman" w:cs="Times New Roman"/>
+                <w:sz w:val="16"/>
+                <w:szCs w:val="16"/>
+              </w:rPr>
+              <w:t>-</w:t>
+            </w:r>
+          </w:p>
+        </w:tc>
+        <w:tc>
+          <w:tcPr>
+            <w:tcW w:w="0" w:type="auto"/>
+            <w:shd w:val="clear" w:color="auto" w:fill="D9D9D9" w:themeFill="background1" w:themeFillShade="D9"/>
+          </w:tcPr>
+          <w:p>
+            <w:pPr>
+              <w:jc w:val="center"/>
+              <w:rPr>
+                <w:rFonts w:ascii="Times New Roman" w:hAnsi="Times New Roman" w:cs="Times New Roman"/>
+                <w:sz w:val="16"/>
+                <w:szCs w:val="16"/>
+              </w:rPr>
+            </w:pPr>
+            <w:r>
+              <w:rPr>
+                <w:rFonts w:ascii="Times New Roman" w:hAnsi="Times New Roman" w:cs="Times New Roman"/>
+                <w:sz w:val="16"/>
+                <w:szCs w:val="16"/>
+              </w:rPr>
+              <w:t>/-</w:t>
+            </w:r>
+          </w:p>
+        </w:tc>
+        <w:tc>
+          <w:tcPr>
+            <w:tcW w:w="0" w:type="auto"/>
+            <w:shd w:val="clear" w:color="auto" w:fill="D9D9D9" w:themeFill="background1" w:themeFillShade="D9"/>
+          </w:tcPr>
+          <w:p>
+            <w:pPr>
+              <w:jc w:val="center"/>
+              <w:rPr>
+                <w:rFonts w:ascii="Times New Roman" w:hAnsi="Times New Roman" w:cs="Times New Roman"/>
+                <w:sz w:val="16"/>
+                <w:szCs w:val="16"/>
+              </w:rPr>
+            </w:pPr>
+            <w:r>
+              <w:rPr>
+                <w:rFonts w:ascii="Times New Roman" w:hAnsi="Times New Roman" w:cs="Times New Roman"/>
+                <w:sz w:val="16"/>
+                <w:szCs w:val="16"/>
+              </w:rPr>
+              <w:t>/-</w:t>
+            </w:r>
+          </w:p>
+        </w:tc>
+      </w:tr>
+      <w:tr>
+        <w:tc>
+          <w:tcPr>
+            <w:tcW w:w="0" w:type="auto"/>
+          </w:tcPr>
+          <w:p>
+            <w:pPr>
+              <w:jc w:val="center"/>
+              <w:rPr>
+                <w:rFonts w:ascii="Times New Roman" w:hAnsi="Times New Roman" w:cs="Times New Roman"/>
+                <w:sz w:val="16"/>
+                <w:szCs w:val="16"/>
+              </w:rPr>
+            </w:pPr>
+            <w:r>
+              <w:rPr>
+                <w:rFonts w:ascii="Segoe UI Emoji" w:hAnsi="Segoe UI Emoji" w:cs="Segoe UI Emoji"/>
+                <w:sz w:val="16"/>
+                <w:szCs w:val="16"/>
+              </w:rPr>
+              <w:t>X</w:t>
+            </w:r>
+            <w:r>
+              <w:rPr>
+                <w:rFonts w:ascii="Segoe UI Emoji" w:hAnsi="Segoe UI Emoji" w:cs="Segoe UI Emoji"/>
+                <w:sz w:val="16"/>
+                <w:szCs w:val="16"/>
+              </w:rPr>
+              <w:t xml:space="preserve"> </w:t>
+            </w:r>
+            <w:r>
+              <w:rPr>
+                <w:rFonts w:ascii="Segoe UI Emoji" w:hAnsi="Segoe UI Emoji" w:cs="Segoe UI Emoji"/>
+                <w:sz w:val="16"/>
+                <w:szCs w:val="16"/>
+              </w:rPr>
+              <w:t>⚡</w:t>
+            </w:r>
+          </w:p>
+        </w:tc>
+        <w:tc>
+          <w:tcPr>
+            <w:tcW w:w="0" w:type="auto"/>
+          </w:tcPr>
+          <w:p>
+            <w:pPr>
+              <w:jc w:val="center"/>
+              <w:rPr>
+                <w:rFonts w:ascii="Times New Roman" w:hAnsi="Times New Roman" w:cs="Times New Roman"/>
+                <w:sz w:val="16"/>
+                <w:szCs w:val="16"/>
+              </w:rPr>
+            </w:pPr>
+            <w:r>
+              <w:rPr>
+                <w:rFonts w:ascii="Times New Roman" w:hAnsi="Times New Roman" w:cs="Times New Roman"/>
+                <w:sz w:val="16"/>
+                <w:szCs w:val="16"/>
+              </w:rPr>
+              <w:t>/-</w:t>
+            </w:r>
+          </w:p>
+        </w:tc>
+        <w:tc>
+          <w:tcPr>
+            <w:tcW w:w="0" w:type="auto"/>
+          </w:tcPr>
+          <w:p>
+            <w:pPr>
+              <w:jc w:val="center"/>
+              <w:rPr>
+                <w:rFonts w:ascii="Times New Roman" w:hAnsi="Times New Roman" w:cs="Times New Roman"/>
+                <w:sz w:val="16"/>
+                <w:szCs w:val="16"/>
+              </w:rPr>
+            </w:pPr>
+            <w:r>
+              <w:rPr>
+                <w:rFonts w:ascii="Times New Roman" w:hAnsi="Times New Roman" w:cs="Times New Roman"/>
+                <w:sz w:val="16"/>
+                <w:szCs w:val="16"/>
+              </w:rPr>
+              <w:t>/-</w:t>
+            </w:r>
+          </w:p>
+        </w:tc>
+        <w:tc>
+          <w:tcPr>
+            <w:tcW w:w="0" w:type="auto"/>
+          </w:tcPr>
+          <w:p>
+            <w:pPr>
+              <w:jc w:val="center"/>
+              <w:rPr>
+                <w:rFonts w:ascii="Times New Roman" w:hAnsi="Times New Roman" w:cs="Times New Roman"/>
+                <w:sz w:val="16"/>
+                <w:szCs w:val="16"/>
+              </w:rPr>
+            </w:pPr>
+            <w:r>
+              <w:rPr>
+                <w:rFonts w:ascii="Times New Roman" w:hAnsi="Times New Roman" w:cs="Times New Roman"/>
+                <w:sz w:val="16"/>
+                <w:szCs w:val="16"/>
+              </w:rPr>
+              <w:t>/-</w:t>
+            </w:r>
+          </w:p>
+        </w:tc>
+        <w:tc>
+          <w:tcPr>
+            <w:tcW w:w="0" w:type="auto"/>
+          </w:tcPr>
+          <w:p>
+            <w:pPr>
+              <w:jc w:val="center"/>
+              <w:rPr>
+                <w:rFonts w:ascii="Times New Roman" w:hAnsi="Times New Roman" w:cs="Times New Roman"/>
+                <w:sz w:val="16"/>
+                <w:szCs w:val="16"/>
+              </w:rPr>
+            </w:pPr>
+            <w:r>
+              <w:rPr>
+                <w:rFonts w:ascii="Times New Roman" w:hAnsi="Times New Roman" w:cs="Times New Roman"/>
+                <w:sz w:val="16"/>
+                <w:szCs w:val="16"/>
+              </w:rPr>
+              <w:t>-</w:t>
+            </w:r>
+          </w:p>
+        </w:tc>
+        <w:tc>
+          <w:tcPr>
+            <w:tcW w:w="0" w:type="auto"/>
+          </w:tcPr>
+          <w:p>
+            <w:pPr>
+              <w:jc w:val="center"/>
+              <w:rPr>
+                <w:rFonts w:ascii="Times New Roman" w:hAnsi="Times New Roman" w:cs="Times New Roman"/>
+                <w:sz w:val="16"/>
+                <w:szCs w:val="16"/>
+              </w:rPr>
+            </w:pPr>
+            <w:r>
+              <w:rPr>
+                <w:rFonts w:ascii="Times New Roman" w:hAnsi="Times New Roman" w:cs="Times New Roman"/>
+                <w:sz w:val="16"/>
+                <w:szCs w:val="16"/>
+              </w:rPr>
+              <w:t>+</w:t>
+            </w:r>
+          </w:p>
+        </w:tc>
+      </w:tr>
+      <w:tr>
+        <w:tc>
+          <w:tcPr>
+            <w:tcW w:w="0" w:type="auto"/>
+            <w:shd w:val="clear" w:color="auto" w:fill="D9D9D9" w:themeFill="background1" w:themeFillShade="D9"/>
+          </w:tcPr>
+          <w:p>
+            <w:pPr>
+              <w:jc w:val="center"/>
+              <w:rPr>
+                <w:rFonts w:ascii="Times New Roman" w:hAnsi="Times New Roman" w:cs="Times New Roman"/>
+                <w:sz w:val="16"/>
+                <w:szCs w:val="16"/>
+              </w:rPr>
+            </w:pPr>
+            <w:r>
+              <w:rPr>
+                <w:rFonts w:ascii="Segoe UI Symbol" w:hAnsi="Segoe UI Symbol" w:cs="Segoe UI Symbol"/>
+                <w:sz w:val="16"/>
+                <w:szCs w:val="16"/>
+              </w:rPr>
+              <w:t>X</w:t>
+            </w:r>
+            <w:r>
+              <w:rPr>
+                <w:rFonts w:ascii="Segoe UI Symbol" w:hAnsi="Segoe UI Symbol" w:cs="Segoe UI Symbol"/>
+                <w:sz w:val="16"/>
+                <w:szCs w:val="16"/>
+              </w:rPr>
+              <w:t xml:space="preserve"> </w:t>
+            </w:r>
+            <w:r>
+              <w:rPr>
+                <w:rFonts w:ascii="Segoe UI Symbol" w:hAnsi="Segoe UI Symbol" w:cs="Segoe UI Symbol"/>
+                <w:sz w:val="16"/>
+                <w:szCs w:val="16"/>
+              </w:rPr>
+              <w:t>☣</w:t>
+            </w:r>
+          </w:p>
+        </w:tc>
+        <w:tc>
+          <w:tcPr>
+            <w:tcW w:w="0" w:type="auto"/>
+            <w:shd w:val="clear" w:color="auto" w:fill="D9D9D9" w:themeFill="background1" w:themeFillShade="D9"/>
+          </w:tcPr>
+          <w:p>
+            <w:pPr>
+              <w:jc w:val="center"/>
+              <w:rPr>
+                <w:rFonts w:ascii="Times New Roman" w:hAnsi="Times New Roman" w:cs="Times New Roman"/>
+                <w:sz w:val="16"/>
+                <w:szCs w:val="16"/>
+              </w:rPr>
+            </w:pPr>
+            <w:r>
+              <w:rPr>
+                <w:rFonts w:ascii="Times New Roman" w:hAnsi="Times New Roman" w:cs="Times New Roman"/>
+                <w:sz w:val="16"/>
+                <w:szCs w:val="16"/>
+              </w:rPr>
+              <w:t>/-</w:t>
+            </w:r>
+          </w:p>
+        </w:tc>
+        <w:tc>
+          <w:tcPr>
+            <w:tcW w:w="0" w:type="auto"/>
+            <w:shd w:val="clear" w:color="auto" w:fill="D9D9D9" w:themeFill="background1" w:themeFillShade="D9"/>
+          </w:tcPr>
+          <w:p>
+            <w:pPr>
+              <w:jc w:val="center"/>
+              <w:rPr>
+                <w:rFonts w:ascii="Times New Roman" w:hAnsi="Times New Roman" w:cs="Times New Roman"/>
+                <w:sz w:val="16"/>
+                <w:szCs w:val="16"/>
+              </w:rPr>
+            </w:pPr>
+            <w:r>
+              <w:rPr>
+                <w:rFonts w:ascii="Times New Roman" w:hAnsi="Times New Roman" w:cs="Times New Roman"/>
+                <w:sz w:val="16"/>
+                <w:szCs w:val="16"/>
+              </w:rPr>
+              <w:t>/-</w:t>
+            </w:r>
+          </w:p>
+        </w:tc>
+        <w:tc>
+          <w:tcPr>
+            <w:tcW w:w="0" w:type="auto"/>
+            <w:shd w:val="clear" w:color="auto" w:fill="D9D9D9" w:themeFill="background1" w:themeFillShade="D9"/>
+          </w:tcPr>
+          <w:p>
+            <w:pPr>
+              <w:jc w:val="center"/>
+              <w:rPr>
+                <w:rFonts w:ascii="Times New Roman" w:hAnsi="Times New Roman" w:cs="Times New Roman"/>
+                <w:sz w:val="16"/>
+                <w:szCs w:val="16"/>
+              </w:rPr>
+            </w:pPr>
+            <w:r>
+              <w:rPr>
+                <w:rFonts w:ascii="Times New Roman" w:hAnsi="Times New Roman" w:cs="Times New Roman"/>
+                <w:sz w:val="16"/>
+                <w:szCs w:val="16"/>
+              </w:rPr>
+              <w:t>/-</w:t>
+            </w:r>
+          </w:p>
+        </w:tc>
+        <w:tc>
+          <w:tcPr>
+            <w:tcW w:w="0" w:type="auto"/>
+            <w:shd w:val="clear" w:color="auto" w:fill="D9D9D9" w:themeFill="background1" w:themeFillShade="D9"/>
+          </w:tcPr>
+          <w:p>
+            <w:pPr>
+              <w:jc w:val="center"/>
+              <w:rPr>
+                <w:rFonts w:ascii="Times New Roman" w:hAnsi="Times New Roman" w:cs="Times New Roman"/>
+                <w:sz w:val="16"/>
+                <w:szCs w:val="16"/>
+              </w:rPr>
+            </w:pPr>
+            <w:r>
+              <w:rPr>
+                <w:rFonts w:ascii="Times New Roman" w:hAnsi="Times New Roman" w:cs="Times New Roman"/>
+                <w:sz w:val="16"/>
+                <w:szCs w:val="16"/>
+              </w:rPr>
+              <w:t>+</w:t>
+            </w:r>
+          </w:p>
+        </w:tc>
+        <w:tc>
+          <w:tcPr>
+            <w:tcW w:w="0" w:type="auto"/>
+            <w:shd w:val="clear" w:color="auto" w:fill="D9D9D9" w:themeFill="background1" w:themeFillShade="D9"/>
+          </w:tcPr>
+          <w:p>
+            <w:pPr>
+              <w:jc w:val="center"/>
+              <w:rPr>
+                <w:rFonts w:ascii="Times New Roman" w:hAnsi="Times New Roman" w:cs="Times New Roman"/>
+                <w:sz w:val="16"/>
+                <w:szCs w:val="16"/>
+              </w:rPr>
+            </w:pPr>
+            <w:r>
+              <w:rPr>
+                <w:rFonts w:ascii="Times New Roman" w:hAnsi="Times New Roman" w:cs="Times New Roman"/>
+                <w:sz w:val="16"/>
+                <w:szCs w:val="16"/>
+              </w:rPr>
+              <w:t>-</w:t>
+            </w:r>
+          </w:p>
+        </w:tc>
+      </w:tr>
+    </w:tbl>
+    <w:p>
+      <w:pPr>
+        <w:rPr>
+          <w:rFonts w:ascii="Times New Roman" w:hAnsi="Times New Roman" w:cs="Times New Roman"/>
+          <w:sz w:val="16"/>
+          <w:szCs w:val="16"/>
+        </w:rPr>
+      </w:pPr>
+      <w:r>
+        <w:rPr>
+          <w:rFonts w:ascii="Times New Roman" w:hAnsi="Times New Roman" w:cs="Times New Roman"/>
+          <w:sz w:val="16"/>
+          <w:szCs w:val="16"/>
+        </w:rPr>
+        <w:t xml:space="preserve">+ = Resistance is added to </w:t>
+      </w:r>
+      <w:r>
+        <w:rPr>
+          <w:rFonts w:ascii="Times New Roman" w:hAnsi="Times New Roman" w:cs="Times New Roman"/>
+          <w:sz w:val="16"/>
+          <w:szCs w:val="16"/>
+        </w:rPr>
+        <w:t>damage. -</w:t>
+      </w:r>
+      <w:r>
+        <w:rPr>
+          <w:rFonts w:ascii="Times New Roman" w:hAnsi="Times New Roman" w:cs="Times New Roman"/>
+          <w:sz w:val="16"/>
+          <w:szCs w:val="16"/>
+        </w:rPr>
+        <w:t xml:space="preserve"> = Resistance is subtracted from </w:t>
+      </w:r>
+      <w:r>
+        <w:rPr>
+          <w:rFonts w:ascii="Times New Roman" w:hAnsi="Times New Roman" w:cs="Times New Roman"/>
+          <w:sz w:val="16"/>
+          <w:szCs w:val="16"/>
+        </w:rPr>
+        <w:t>damage. /</w:t>
+      </w:r>
+      <w:r>
+        <w:rPr>
+          <w:rFonts w:ascii="Times New Roman" w:hAnsi="Times New Roman" w:cs="Times New Roman"/>
+          <w:sz w:val="16"/>
+          <w:szCs w:val="16"/>
+        </w:rPr>
+        <w:t>- = Resistance is ignored by damage</w:t>
+      </w:r>
+      <w:r>
+        <w:rPr>
+          <w:rFonts w:ascii="Times New Roman" w:hAnsi="Times New Roman" w:cs="Times New Roman"/>
+          <w:sz w:val="16"/>
+          <w:szCs w:val="16"/>
+        </w:rPr>
+        <w:t>.</w:t>
+      </w:r>
+    </w:p>
+    <w:p>
+      <w:pPr>
+        <w:rPr>
+          <w:rFonts w:ascii="Times New Roman" w:hAnsi="Times New Roman" w:cs="Times New Roman"/>
+          <w:b/>
+          <w:bCs/>
+          <w:sz w:val="16"/>
+          <w:szCs w:val="16"/>
+        </w:rPr>
+      </w:pPr>
+      <w:r>
+        <w:rPr>
+          <w:rFonts w:ascii="Times New Roman" w:hAnsi="Times New Roman" w:cs="Times New Roman"/>
+          <w:b/>
+          <w:bCs/>
+          <w:sz w:val="16"/>
+          <w:szCs w:val="16"/>
+        </w:rPr>
+        <w:lastRenderedPageBreak/>
+        <w:t>TERRAIN</w:t>
+      </w:r>
+    </w:p>
+    <w:p>
+      <w:pPr>
+        <w:rPr>
+          <w:rFonts w:ascii="Times New Roman" w:hAnsi="Times New Roman" w:cs="Times New Roman"/>
+          <w:sz w:val="16"/>
+          <w:szCs w:val="16"/>
+        </w:rPr>
+      </w:pPr>
+      <w:r>
+        <w:rPr>
+          <w:rFonts w:ascii="Times New Roman" w:hAnsi="Times New Roman" w:cs="Times New Roman"/>
+          <w:sz w:val="16"/>
+          <w:szCs w:val="16"/>
+        </w:rPr>
+        <w:t xml:space="preserve">Terrain comes in one of </w:t>
+      </w:r>
+      <w:r>
+        <w:rPr>
+          <w:rFonts w:ascii="Times New Roman" w:hAnsi="Times New Roman" w:cs="Times New Roman"/>
+          <w:sz w:val="16"/>
+          <w:szCs w:val="16"/>
+        </w:rPr>
+        <w:t>four</w:t>
+      </w:r>
+      <w:r>
+        <w:rPr>
+          <w:rFonts w:ascii="Times New Roman" w:hAnsi="Times New Roman" w:cs="Times New Roman"/>
+          <w:sz w:val="16"/>
+          <w:szCs w:val="16"/>
+        </w:rPr>
+        <w:t xml:space="preserve"> forms:</w:t>
+      </w:r>
+      <w:r>
+        <w:rPr>
+          <w:rFonts w:ascii="Times New Roman" w:hAnsi="Times New Roman" w:cs="Times New Roman"/>
+          <w:sz w:val="16"/>
+          <w:szCs w:val="16"/>
+        </w:rPr>
+        <w:t xml:space="preserve"> </w:t>
+      </w:r>
+      <w:r>
+        <w:rPr>
+          <w:rFonts w:ascii="Times New Roman" w:hAnsi="Times New Roman" w:cs="Times New Roman"/>
+          <w:i/>
+          <w:iCs/>
+          <w:sz w:val="16"/>
+          <w:szCs w:val="16"/>
+        </w:rPr>
+        <w:t>Hard Cover</w:t>
+      </w:r>
+      <w:r>
+        <w:rPr>
+          <w:rFonts w:ascii="Times New Roman" w:hAnsi="Times New Roman" w:cs="Times New Roman"/>
+          <w:sz w:val="16"/>
+          <w:szCs w:val="16"/>
+        </w:rPr>
+        <w:t xml:space="preserve">, </w:t>
+      </w:r>
+      <w:r>
+        <w:rPr>
+          <w:rFonts w:ascii="Times New Roman" w:hAnsi="Times New Roman" w:cs="Times New Roman"/>
+          <w:i/>
+          <w:iCs/>
+          <w:sz w:val="16"/>
+          <w:szCs w:val="16"/>
+        </w:rPr>
+        <w:t>Impassable</w:t>
+      </w:r>
+      <w:r>
+        <w:rPr>
+          <w:rFonts w:ascii="Times New Roman" w:hAnsi="Times New Roman" w:cs="Times New Roman"/>
+          <w:sz w:val="16"/>
+          <w:szCs w:val="16"/>
+        </w:rPr>
+        <w:t xml:space="preserve">, </w:t>
+      </w:r>
+      <w:r>
+        <w:rPr>
+          <w:rFonts w:ascii="Times New Roman" w:hAnsi="Times New Roman" w:cs="Times New Roman"/>
+          <w:i/>
+          <w:iCs/>
+          <w:sz w:val="16"/>
+          <w:szCs w:val="16"/>
+        </w:rPr>
+        <w:t>Obstacle</w:t>
+      </w:r>
+      <w:r>
+        <w:rPr>
+          <w:rFonts w:ascii="Times New Roman" w:hAnsi="Times New Roman" w:cs="Times New Roman"/>
+          <w:sz w:val="16"/>
+          <w:szCs w:val="16"/>
+        </w:rPr>
+        <w:t>,</w:t>
+      </w:r>
+      <w:r>
+        <w:rPr>
+          <w:rFonts w:ascii="Times New Roman" w:hAnsi="Times New Roman" w:cs="Times New Roman"/>
+          <w:sz w:val="16"/>
+          <w:szCs w:val="16"/>
+        </w:rPr>
+        <w:t xml:space="preserve"> </w:t>
+      </w:r>
+      <w:r>
+        <w:rPr>
+          <w:rFonts w:ascii="Times New Roman" w:hAnsi="Times New Roman" w:cs="Times New Roman"/>
+          <w:sz w:val="16"/>
+          <w:szCs w:val="16"/>
+        </w:rPr>
+        <w:t xml:space="preserve">and </w:t>
+      </w:r>
+      <w:r>
+        <w:rPr>
+          <w:rFonts w:ascii="Times New Roman" w:hAnsi="Times New Roman" w:cs="Times New Roman"/>
+          <w:i/>
+          <w:iCs/>
+          <w:sz w:val="16"/>
+          <w:szCs w:val="16"/>
+        </w:rPr>
+        <w:t>Soft Cover</w:t>
+      </w:r>
+      <w:r>
+        <w:rPr>
+          <w:rFonts w:ascii="Times New Roman" w:hAnsi="Times New Roman" w:cs="Times New Roman"/>
+          <w:sz w:val="16"/>
+          <w:szCs w:val="16"/>
+        </w:rPr>
+        <w:t>.</w:t>
+      </w:r>
+    </w:p>
+    <w:p>
+      <w:pPr>
+        <w:rPr>
+          <w:rFonts w:ascii="Times New Roman" w:hAnsi="Times New Roman" w:cs="Times New Roman"/>
+          <w:b/>
+          <w:bCs/>
+          <w:sz w:val="16"/>
+          <w:szCs w:val="16"/>
+        </w:rPr>
+      </w:pPr>
+      <w:r>
+        <w:rPr>
+          <w:rFonts w:ascii="Times New Roman" w:hAnsi="Times New Roman" w:cs="Times New Roman"/>
+          <w:b/>
+          <w:bCs/>
+          <w:sz w:val="16"/>
+          <w:szCs w:val="16"/>
+        </w:rPr>
+        <w:t>MODIFIERS</w:t>
+      </w:r>
+    </w:p>
+    <w:p>
+      <w:pPr>
+        <w:rPr>
+          <w:rFonts w:ascii="Times New Roman" w:hAnsi="Times New Roman" w:cs="Times New Roman"/>
+          <w:sz w:val="16"/>
+          <w:szCs w:val="16"/>
+        </w:rPr>
+      </w:pPr>
+      <w:r>
+        <w:rPr>
+          <w:rFonts w:ascii="Times New Roman" w:hAnsi="Times New Roman" w:cs="Times New Roman"/>
+          <w:b/>
+          <w:bCs/>
+          <w:sz w:val="16"/>
+          <w:szCs w:val="16"/>
+        </w:rPr>
+        <w:t>Modifier</w:t>
+      </w:r>
+      <w:r>
+        <w:rPr>
+          <w:rFonts w:ascii="Times New Roman" w:hAnsi="Times New Roman" w:cs="Times New Roman"/>
+          <w:sz w:val="16"/>
+          <w:szCs w:val="16"/>
+        </w:rPr>
+        <w:t>:</w:t>
+      </w:r>
+      <w:r>
+        <w:rPr>
+          <w:rFonts w:ascii="Times New Roman" w:hAnsi="Times New Roman" w:cs="Times New Roman"/>
+          <w:sz w:val="16"/>
+          <w:szCs w:val="16"/>
+        </w:rPr>
+        <w:t xml:space="preserve"> </w:t>
+      </w:r>
+      <w:r>
+        <w:rPr>
+          <w:rFonts w:ascii="Times New Roman" w:hAnsi="Times New Roman" w:cs="Times New Roman"/>
+          <w:sz w:val="16"/>
+          <w:szCs w:val="16"/>
+        </w:rPr>
+        <w:t>Any effect</w:t>
+      </w:r>
+      <w:r>
+        <w:rPr>
+          <w:rFonts w:ascii="Times New Roman" w:hAnsi="Times New Roman" w:cs="Times New Roman"/>
+          <w:sz w:val="16"/>
+          <w:szCs w:val="16"/>
+        </w:rPr>
+        <w:t xml:space="preserve"> derived from an ability</w:t>
+      </w:r>
+      <w:r>
+        <w:rPr>
+          <w:rFonts w:ascii="Times New Roman" w:hAnsi="Times New Roman" w:cs="Times New Roman"/>
+          <w:sz w:val="16"/>
+          <w:szCs w:val="16"/>
+        </w:rPr>
+        <w:t xml:space="preserve">, rule </w:t>
+      </w:r>
+      <w:r>
+        <w:rPr>
+          <w:rFonts w:ascii="Times New Roman" w:hAnsi="Times New Roman" w:cs="Times New Roman"/>
+          <w:sz w:val="16"/>
+          <w:szCs w:val="16"/>
+        </w:rPr>
+        <w:t xml:space="preserve">or </w:t>
+      </w:r>
+      <w:r>
+        <w:rPr>
+          <w:rFonts w:ascii="Times New Roman" w:hAnsi="Times New Roman" w:cs="Times New Roman"/>
+          <w:sz w:val="16"/>
+          <w:szCs w:val="16"/>
+        </w:rPr>
+        <w:t>special rule. They are applied as and when indicated.</w:t>
+      </w:r>
+      <w:r>
+        <w:rPr>
+          <w:rFonts w:ascii="Times New Roman" w:hAnsi="Times New Roman" w:cs="Times New Roman"/>
+          <w:sz w:val="16"/>
+          <w:szCs w:val="16"/>
+        </w:rPr>
+        <w:t xml:space="preserve"> Where there is confusion, refer to </w:t>
+      </w:r>
+      <w:r>
+        <w:rPr>
+          <w:rFonts w:ascii="Times New Roman" w:hAnsi="Times New Roman" w:cs="Times New Roman"/>
+          <w:i/>
+          <w:iCs/>
+          <w:sz w:val="16"/>
+          <w:szCs w:val="16"/>
+        </w:rPr>
         <w:t>the most important rule</w:t>
       </w:r>
       <w:r>
@@ -4231,16 +5678,7 @@
           <w:sz w:val="16"/>
           <w:szCs w:val="16"/>
         </w:rPr>
-        <w:t xml:space="preserve">addition. Players build their Squads without any upgrades – using base loadouts derived from the pre-defined AI </w:t>
-      </w:r>
-      <w:r>
-        <w:rPr>
-          <w:rFonts w:ascii="Times New Roman" w:hAnsi="Times New Roman" w:cs="Times New Roman"/>
-          <w:sz w:val="16"/>
-          <w:szCs w:val="16"/>
-        </w:rPr>
-        <w:lastRenderedPageBreak/>
-        <w:t>loadout of each unit. Squads remain the same from game to game, only upgrading weapons and levels when rewards grant them the ability to do so. Every part of a battle – from model destruction to discovering rare rewards, is carried over to the next battle.</w:t>
+        <w:t>addition. Players build their Squads without any upgrades – using base loadouts derived from the pre-defined AI loadout of each unit. Squads remain the same from game to game, only upgrading weapons and levels when rewards grant them the ability to do so. Every part of a battle – from model destruction to discovering rare rewards, is carried over to the next battle.</w:t>
       </w:r>
     </w:p>
     <w:p>
@@ -5505,41 +6943,47 @@
           <w:sz w:val="16"/>
           <w:szCs w:val="16"/>
         </w:rPr>
-        <w:t xml:space="preserve">Players may adjust their level of risk – and enjoyment, by choosing one of four difficulty modes: Easy, Normal, Hard and </w:t>
-      </w:r>
-      <w:r>
-        <w:rPr>
-          <w:rFonts w:ascii="Times New Roman" w:hAnsi="Times New Roman" w:cs="Times New Roman"/>
-          <w:sz w:val="16"/>
-          <w:szCs w:val="16"/>
-        </w:rPr>
-        <w:t xml:space="preserve">Realistic. </w:t>
-      </w:r>
-      <w:r>
-        <w:rPr>
-          <w:rFonts w:ascii="Times New Roman" w:hAnsi="Times New Roman" w:cs="Times New Roman"/>
-          <w:sz w:val="16"/>
-          <w:szCs w:val="16"/>
-        </w:rPr>
-        <w:t xml:space="preserve">Each of the four </w:t>
-      </w:r>
-      <w:proofErr w:type="spellStart"/>
-      <w:r>
-        <w:rPr>
-          <w:rFonts w:ascii="Times New Roman" w:hAnsi="Times New Roman" w:cs="Times New Roman"/>
-          <w:sz w:val="16"/>
-          <w:szCs w:val="16"/>
-        </w:rPr>
-        <w:t>doffocitoes</w:t>
-      </w:r>
-      <w:proofErr w:type="spellEnd"/>
-      <w:r>
-        <w:rPr>
-          <w:rFonts w:ascii="Times New Roman" w:hAnsi="Times New Roman" w:cs="Times New Roman"/>
-          <w:sz w:val="16"/>
-          <w:szCs w:val="16"/>
-        </w:rPr>
-        <w:t xml:space="preserve"> affect gameplay by reducing or increasing the number of activations the opposing AI Squad gets.</w:t>
+        <w:t xml:space="preserve">Players may adjust their level of risk – and enjoyment, by choosing one of four difficulty modes: Easy, Normal, </w:t>
+      </w:r>
+      <w:r>
+        <w:rPr>
+          <w:rFonts w:ascii="Times New Roman" w:hAnsi="Times New Roman" w:cs="Times New Roman"/>
+          <w:sz w:val="16"/>
+          <w:szCs w:val="16"/>
+        </w:rPr>
+        <w:t>Classic</w:t>
+      </w:r>
+      <w:r>
+        <w:rPr>
+          <w:rFonts w:ascii="Times New Roman" w:hAnsi="Times New Roman" w:cs="Times New Roman"/>
+          <w:sz w:val="16"/>
+          <w:szCs w:val="16"/>
+        </w:rPr>
+        <w:t xml:space="preserve"> and </w:t>
+      </w:r>
+      <w:r>
+        <w:rPr>
+          <w:rFonts w:ascii="Times New Roman" w:hAnsi="Times New Roman" w:cs="Times New Roman"/>
+          <w:sz w:val="16"/>
+          <w:szCs w:val="16"/>
+        </w:rPr>
+        <w:t>Impossible</w:t>
+      </w:r>
+      <w:r>
+        <w:rPr>
+          <w:rFonts w:ascii="Times New Roman" w:hAnsi="Times New Roman" w:cs="Times New Roman"/>
+          <w:sz w:val="16"/>
+          <w:szCs w:val="16"/>
+        </w:rPr>
+        <w:t xml:space="preserve">. </w:t>
+      </w:r>
+      <w:r>
+        <w:rPr>
+          <w:rFonts w:ascii="Times New Roman" w:hAnsi="Times New Roman" w:cs="Times New Roman"/>
+          <w:sz w:val="16"/>
+          <w:szCs w:val="16"/>
+        </w:rPr>
+        <w:t>Each of the four doffocitoes affect gameplay by reducing or increasing the number of activations the opposing AI Squad gets.</w:t>
       </w:r>
     </w:p>
     <w:p>
@@ -5574,7 +7018,7 @@
         <w:tblLook w:val="04A0" w:firstRow="1" w:lastRow="0" w:firstColumn="1" w:lastColumn="0" w:noHBand="0" w:noVBand="1"/>
       </w:tblPr>
       <w:tblGrid>
-        <w:gridCol w:w="865"/>
+        <w:gridCol w:w="910"/>
         <w:gridCol w:w="2164"/>
       </w:tblGrid>
       <w:tr>
@@ -5757,7 +7201,7 @@
                 <w:sz w:val="16"/>
                 <w:szCs w:val="16"/>
               </w:rPr>
-              <w:t>Hard</w:t>
+              <w:t>Classic</w:t>
             </w:r>
           </w:p>
         </w:tc>
@@ -5808,7 +7252,7 @@
                 <w:sz w:val="16"/>
                 <w:szCs w:val="16"/>
               </w:rPr>
-              <w:t>Brutal</w:t>
+              <w:t>Impossible</w:t>
             </w:r>
           </w:p>
           <w:p>
@@ -6414,16 +7858,7 @@
           <w:sz w:val="16"/>
           <w:szCs w:val="16"/>
         </w:rPr>
-        <w:t xml:space="preserve">: </w:t>
-      </w:r>
-      <w:proofErr w:type="gramStart"/>
-      <w:r>
-        <w:rPr>
-          <w:rFonts w:ascii="Times New Roman" w:hAnsi="Times New Roman" w:cs="Times New Roman"/>
-          <w:sz w:val="16"/>
-          <w:szCs w:val="16"/>
-        </w:rPr>
-        <w:t xml:space="preserve">Gain an additional </w:t>
+        <w:t xml:space="preserve">: Gain an additional </w:t>
       </w:r>
       <w:r>
         <w:rPr>
@@ -6439,16 +7874,7 @@
           <w:sz w:val="16"/>
           <w:szCs w:val="16"/>
         </w:rPr>
-        <w:t xml:space="preserve"> 2 Armour at all times</w:t>
-      </w:r>
-      <w:proofErr w:type="gramEnd"/>
-      <w:r>
-        <w:rPr>
-          <w:rFonts w:ascii="Times New Roman" w:hAnsi="Times New Roman" w:cs="Times New Roman"/>
-          <w:sz w:val="16"/>
-          <w:szCs w:val="16"/>
-        </w:rPr>
-        <w:t>.</w:t>
+        <w:t xml:space="preserve"> 2 Armour at all times.</w:t>
       </w:r>
     </w:p>
     <w:p>
@@ -6570,25 +7996,7 @@
           <w:sz w:val="16"/>
           <w:szCs w:val="16"/>
         </w:rPr>
-        <w:t xml:space="preserve"> an activation </w:t>
-      </w:r>
-      <w:proofErr w:type="gramStart"/>
-      <w:r>
-        <w:rPr>
-          <w:rFonts w:ascii="Times New Roman" w:hAnsi="Times New Roman" w:cs="Times New Roman"/>
-          <w:sz w:val="16"/>
-          <w:szCs w:val="16"/>
-        </w:rPr>
-        <w:t>die</w:t>
-      </w:r>
-      <w:proofErr w:type="gramEnd"/>
-      <w:r>
-        <w:rPr>
-          <w:rFonts w:ascii="Times New Roman" w:hAnsi="Times New Roman" w:cs="Times New Roman"/>
-          <w:sz w:val="16"/>
-          <w:szCs w:val="16"/>
-        </w:rPr>
-        <w:t xml:space="preserve">. Target must take their action before the </w:t>
+        <w:t xml:space="preserve"> an activation die. Target must take their action before the </w:t>
       </w:r>
       <w:r>
         <w:rPr>
@@ -6783,16 +8191,7 @@
           <w:sz w:val="16"/>
           <w:szCs w:val="16"/>
         </w:rPr>
-        <w:t xml:space="preserve"> faction keyword </w:t>
-      </w:r>
-      <w:proofErr w:type="gramStart"/>
-      <w:r>
-        <w:rPr>
-          <w:rFonts w:ascii="Times New Roman" w:hAnsi="Times New Roman" w:cs="Times New Roman"/>
-          <w:sz w:val="16"/>
-          <w:szCs w:val="16"/>
-        </w:rPr>
-        <w:t xml:space="preserve">gain an additional </w:t>
+        <w:t xml:space="preserve"> faction keyword gain an additional </w:t>
       </w:r>
       <w:r>
         <w:rPr>
@@ -6808,16 +8207,7 @@
           <w:sz w:val="16"/>
           <w:szCs w:val="16"/>
         </w:rPr>
-        <w:t xml:space="preserve"> 1 Armour at all times</w:t>
-      </w:r>
-      <w:proofErr w:type="gramEnd"/>
-      <w:r>
-        <w:rPr>
-          <w:rFonts w:ascii="Times New Roman" w:hAnsi="Times New Roman" w:cs="Times New Roman"/>
-          <w:sz w:val="16"/>
-          <w:szCs w:val="16"/>
-        </w:rPr>
-        <w:t>.</w:t>
+        <w:t xml:space="preserve"> 1 Armour at all times.</w:t>
       </w:r>
     </w:p>
     <w:p>
@@ -6871,6 +8261,7 @@
           <w:sz w:val="16"/>
           <w:szCs w:val="16"/>
         </w:rPr>
+        <w:lastRenderedPageBreak/>
         <w:t>High Explosive</w:t>
       </w:r>
       <w:r>
@@ -7037,25 +8428,7 @@
           <w:sz w:val="16"/>
           <w:szCs w:val="16"/>
         </w:rPr>
-        <w:t xml:space="preserve">Upon a successful hit, the target is pulled </w:t>
-      </w:r>
-      <w:proofErr w:type="gramStart"/>
-      <w:r>
-        <w:rPr>
-          <w:rFonts w:ascii="Times New Roman" w:hAnsi="Times New Roman" w:cs="Times New Roman"/>
-          <w:sz w:val="16"/>
-          <w:szCs w:val="16"/>
-        </w:rPr>
-        <w:t>in to</w:t>
-      </w:r>
-      <w:proofErr w:type="gramEnd"/>
-      <w:r>
-        <w:rPr>
-          <w:rFonts w:ascii="Times New Roman" w:hAnsi="Times New Roman" w:cs="Times New Roman"/>
-          <w:sz w:val="16"/>
-          <w:szCs w:val="16"/>
-        </w:rPr>
-        <w:t xml:space="preserve"> engagement with the firer.</w:t>
+        <w:t>Upon a successful hit, the target is pulled in to engagement with the firer.</w:t>
       </w:r>
     </w:p>
     <w:p>
@@ -7172,7 +8545,6 @@
           <w:sz w:val="16"/>
           <w:szCs w:val="16"/>
         </w:rPr>
-        <w:lastRenderedPageBreak/>
         <w:t>Scatter</w:t>
       </w:r>
       <w:r>
@@ -7224,25 +8596,7 @@
           <w:sz w:val="16"/>
           <w:szCs w:val="16"/>
         </w:rPr>
-        <w:t xml:space="preserve">Eliminates the target's Armour skill test when firing. Instead, roll two separate 2D6 to hit skill tests. Both must be passed </w:t>
-      </w:r>
-      <w:proofErr w:type="gramStart"/>
-      <w:r>
-        <w:rPr>
-          <w:rFonts w:ascii="Times New Roman" w:hAnsi="Times New Roman" w:cs="Times New Roman"/>
-          <w:sz w:val="16"/>
-          <w:szCs w:val="16"/>
-        </w:rPr>
-        <w:t>in order to</w:t>
-      </w:r>
-      <w:proofErr w:type="gramEnd"/>
-      <w:r>
-        <w:rPr>
-          <w:rFonts w:ascii="Times New Roman" w:hAnsi="Times New Roman" w:cs="Times New Roman"/>
-          <w:sz w:val="16"/>
-          <w:szCs w:val="16"/>
-        </w:rPr>
-        <w:t xml:space="preserve"> apply damage.</w:t>
+        <w:t>Eliminates the target's Armour skill test when firing. Instead, roll two separate 2D6 to hit skill tests. Both must be passed in order to apply damage.</w:t>
       </w:r>
     </w:p>
     <w:p>
@@ -7650,8 +9004,8 @@
       </w:r>
     </w:p>
     <w:sectPr>
-      <w:headerReference w:type="default" r:id="rId10"/>
-      <w:footerReference w:type="default" r:id="rId11"/>
+      <w:headerReference w:type="default" r:id="rId11"/>
+      <w:footerReference w:type="default" r:id="rId12"/>
       <w:pgSz w:w="11906" w:h="16838"/>
       <w:pgMar w:top="1440" w:right="1440" w:bottom="1440" w:left="1440" w:header="708" w:footer="708" w:gutter="0"/>
       <w:pgNumType w:start="0"/>
@@ -7719,23 +9073,13 @@
             <w:szCs w:val="18"/>
           </w:rPr>
         </w:pPr>
-        <w:proofErr w:type="spellStart"/>
         <w:r>
           <w:rPr>
             <w:rFonts w:ascii="Times New Roman" w:hAnsi="Times New Roman" w:cs="Times New Roman"/>
             <w:sz w:val="18"/>
             <w:szCs w:val="18"/>
           </w:rPr>
-          <w:t>Eklipse</w:t>
-        </w:r>
-        <w:proofErr w:type="spellEnd"/>
-        <w:r>
-          <w:rPr>
-            <w:rFonts w:ascii="Times New Roman" w:hAnsi="Times New Roman" w:cs="Times New Roman"/>
-            <w:sz w:val="18"/>
-            <w:szCs w:val="18"/>
-          </w:rPr>
-          <w:t xml:space="preserve"> Games</w:t>
+          <w:t>Eklipse Games</w:t>
         </w:r>
       </w:p>
       <w:p>
@@ -7963,6 +9307,241 @@
     </w:r>
   </w:p>
 </w:hdr>
+</file>
+
+<file path=word/numbering.xml><?xml version="1.0" encoding="utf-8"?>
+<w:numbering xmlns:wpc="http://schemas.microsoft.com/office/word/2010/wordprocessingCanvas" xmlns:cx="http://schemas.microsoft.com/office/drawing/2014/chartex" xmlns:cx1="http://schemas.microsoft.com/office/drawing/2015/9/8/chartex" xmlns:cx2="http://schemas.microsoft.com/office/drawing/2015/10/21/chartex" xmlns:cx3="http://schemas.microsoft.com/office/drawing/2016/5/9/chartex" xmlns:cx4="http://schemas.microsoft.com/office/drawing/2016/5/10/chartex" xmlns:cx5="http://schemas.microsoft.com/office/drawing/2016/5/11/chartex" xmlns:cx6="http://schemas.microsoft.com/office/drawing/2016/5/12/chartex" xmlns:cx7="http://schemas.microsoft.com/office/drawing/2016/5/13/chartex" xmlns:cx8="http://schemas.microsoft.com/office/drawing/2016/5/14/chartex" xmlns:mc="http://schemas.openxmlformats.org/markup-compatibility/2006" xmlns:aink="http://schemas.microsoft.com/office/drawing/2016/ink" xmlns:am3d="http://schemas.microsoft.com/office/drawing/2017/model3d" xmlns:o="urn:schemas-microsoft-com:office:office" xmlns:oel="http://schemas.microsoft.com/office/2019/extlst" xmlns:r="http://schemas.openxmlformats.org/officeDocument/2006/relationships" xmlns:m="http://schemas.openxmlformats.org/officeDocument/2006/math" xmlns:v="urn:schemas-microsoft-com:vml" xmlns:wp14="http://schemas.microsoft.com/office/word/2010/wordprocessingDrawing" xmlns:wp="http://schemas.openxmlformats.org/drawingml/2006/wordprocessingDrawing" xmlns:w10="urn:schemas-microsoft-com:office:word" xmlns:w="http://schemas.openxmlformats.org/wordprocessingml/2006/main" xmlns:w14="http://schemas.microsoft.com/office/word/2010/wordml" xmlns:w15="http://schemas.microsoft.com/office/word/2012/wordml" xmlns:w16cex="http://schemas.microsoft.com/office/word/2018/wordml/cex" xmlns:w16cid="http://schemas.microsoft.com/office/word/2016/wordml/cid" xmlns:w16="http://schemas.microsoft.com/office/word/2018/wordml" xmlns:w16du="http://schemas.microsoft.com/office/word/2023/wordml/word16du" xmlns:w16sdtdh="http://schemas.microsoft.com/office/word/2020/wordml/sdtdatahash" xmlns:w16se="http://schemas.microsoft.com/office/word/2015/wordml/symex" xmlns:wpg="http://schemas.microsoft.com/office/word/2010/wordprocessingGroup" xmlns:wpi="http://schemas.microsoft.com/office/word/2010/wordprocessingInk" xmlns:wne="http://schemas.microsoft.com/office/word/2006/wordml" xmlns:wps="http://schemas.microsoft.com/office/word/2010/wordprocessingShape" mc:Ignorable="w14 w15 w16se w16cid w16 w16cex w16sdtdh w16du wp14">
+  <w:abstractNum w:abstractNumId="0" w15:restartNumberingAfterBreak="0">
+    <w:nsid w:val="4574339D"/>
+    <w:multiLevelType w:val="hybridMultilevel"/>
+    <w:tmpl w:val="175A2188"/>
+    <w:lvl w:ilvl="0" w:tplc="AD38ECE8">
+      <w:numFmt w:val="bullet"/>
+      <w:lvlText w:val="-"/>
+      <w:lvlJc w:val="left"/>
+      <w:pPr>
+        <w:ind w:left="720" w:hanging="360"/>
+      </w:pPr>
+      <w:rPr>
+        <w:rFonts w:ascii="Times New Roman" w:eastAsiaTheme="minorHAnsi" w:hAnsi="Times New Roman" w:cs="Times New Roman" w:hint="default"/>
+      </w:rPr>
+    </w:lvl>
+    <w:lvl w:ilvl="1" w:tplc="08090003" w:tentative="1">
+      <w:start w:val="1"/>
+      <w:numFmt w:val="bullet"/>
+      <w:lvlText w:val="o"/>
+      <w:lvlJc w:val="left"/>
+      <w:pPr>
+        <w:ind w:left="1440" w:hanging="360"/>
+      </w:pPr>
+      <w:rPr>
+        <w:rFonts w:ascii="Courier New" w:hAnsi="Courier New" w:cs="Courier New" w:hint="default"/>
+      </w:rPr>
+    </w:lvl>
+    <w:lvl w:ilvl="2" w:tplc="08090005" w:tentative="1">
+      <w:start w:val="1"/>
+      <w:numFmt w:val="bullet"/>
+      <w:lvlText w:val=""/>
+      <w:lvlJc w:val="left"/>
+      <w:pPr>
+        <w:ind w:left="2160" w:hanging="360"/>
+      </w:pPr>
+      <w:rPr>
+        <w:rFonts w:ascii="Wingdings" w:hAnsi="Wingdings" w:hint="default"/>
+      </w:rPr>
+    </w:lvl>
+    <w:lvl w:ilvl="3" w:tplc="08090001" w:tentative="1">
+      <w:start w:val="1"/>
+      <w:numFmt w:val="bullet"/>
+      <w:lvlText w:val=""/>
+      <w:lvlJc w:val="left"/>
+      <w:pPr>
+        <w:ind w:left="2880" w:hanging="360"/>
+      </w:pPr>
+      <w:rPr>
+        <w:rFonts w:ascii="Symbol" w:hAnsi="Symbol" w:hint="default"/>
+      </w:rPr>
+    </w:lvl>
+    <w:lvl w:ilvl="4" w:tplc="08090003" w:tentative="1">
+      <w:start w:val="1"/>
+      <w:numFmt w:val="bullet"/>
+      <w:lvlText w:val="o"/>
+      <w:lvlJc w:val="left"/>
+      <w:pPr>
+        <w:ind w:left="3600" w:hanging="360"/>
+      </w:pPr>
+      <w:rPr>
+        <w:rFonts w:ascii="Courier New" w:hAnsi="Courier New" w:cs="Courier New" w:hint="default"/>
+      </w:rPr>
+    </w:lvl>
+    <w:lvl w:ilvl="5" w:tplc="08090005" w:tentative="1">
+      <w:start w:val="1"/>
+      <w:numFmt w:val="bullet"/>
+      <w:lvlText w:val=""/>
+      <w:lvlJc w:val="left"/>
+      <w:pPr>
+        <w:ind w:left="4320" w:hanging="360"/>
+      </w:pPr>
+      <w:rPr>
+        <w:rFonts w:ascii="Wingdings" w:hAnsi="Wingdings" w:hint="default"/>
+      </w:rPr>
+    </w:lvl>
+    <w:lvl w:ilvl="6" w:tplc="08090001" w:tentative="1">
+      <w:start w:val="1"/>
+      <w:numFmt w:val="bullet"/>
+      <w:lvlText w:val=""/>
+      <w:lvlJc w:val="left"/>
+      <w:pPr>
+        <w:ind w:left="5040" w:hanging="360"/>
+      </w:pPr>
+      <w:rPr>
+        <w:rFonts w:ascii="Symbol" w:hAnsi="Symbol" w:hint="default"/>
+      </w:rPr>
+    </w:lvl>
+    <w:lvl w:ilvl="7" w:tplc="08090003" w:tentative="1">
+      <w:start w:val="1"/>
+      <w:numFmt w:val="bullet"/>
+      <w:lvlText w:val="o"/>
+      <w:lvlJc w:val="left"/>
+      <w:pPr>
+        <w:ind w:left="5760" w:hanging="360"/>
+      </w:pPr>
+      <w:rPr>
+        <w:rFonts w:ascii="Courier New" w:hAnsi="Courier New" w:cs="Courier New" w:hint="default"/>
+      </w:rPr>
+    </w:lvl>
+    <w:lvl w:ilvl="8" w:tplc="08090005" w:tentative="1">
+      <w:start w:val="1"/>
+      <w:numFmt w:val="bullet"/>
+      <w:lvlText w:val=""/>
+      <w:lvlJc w:val="left"/>
+      <w:pPr>
+        <w:ind w:left="6480" w:hanging="360"/>
+      </w:pPr>
+      <w:rPr>
+        <w:rFonts w:ascii="Wingdings" w:hAnsi="Wingdings" w:hint="default"/>
+      </w:rPr>
+    </w:lvl>
+  </w:abstractNum>
+  <w:abstractNum w:abstractNumId="1" w15:restartNumberingAfterBreak="0">
+    <w:nsid w:val="659F5DC8"/>
+    <w:multiLevelType w:val="hybridMultilevel"/>
+    <w:tmpl w:val="2B1C5B72"/>
+    <w:lvl w:ilvl="0" w:tplc="23061BCE">
+      <w:numFmt w:val="bullet"/>
+      <w:lvlText w:val="-"/>
+      <w:lvlJc w:val="left"/>
+      <w:pPr>
+        <w:ind w:left="720" w:hanging="360"/>
+      </w:pPr>
+      <w:rPr>
+        <w:rFonts w:ascii="Times New Roman" w:eastAsiaTheme="minorHAnsi" w:hAnsi="Times New Roman" w:cs="Times New Roman" w:hint="default"/>
+      </w:rPr>
+    </w:lvl>
+    <w:lvl w:ilvl="1" w:tplc="08090003" w:tentative="1">
+      <w:start w:val="1"/>
+      <w:numFmt w:val="bullet"/>
+      <w:lvlText w:val="o"/>
+      <w:lvlJc w:val="left"/>
+      <w:pPr>
+        <w:ind w:left="1440" w:hanging="360"/>
+      </w:pPr>
+      <w:rPr>
+        <w:rFonts w:ascii="Courier New" w:hAnsi="Courier New" w:cs="Courier New" w:hint="default"/>
+      </w:rPr>
+    </w:lvl>
+    <w:lvl w:ilvl="2" w:tplc="08090005" w:tentative="1">
+      <w:start w:val="1"/>
+      <w:numFmt w:val="bullet"/>
+      <w:lvlText w:val=""/>
+      <w:lvlJc w:val="left"/>
+      <w:pPr>
+        <w:ind w:left="2160" w:hanging="360"/>
+      </w:pPr>
+      <w:rPr>
+        <w:rFonts w:ascii="Wingdings" w:hAnsi="Wingdings" w:hint="default"/>
+      </w:rPr>
+    </w:lvl>
+    <w:lvl w:ilvl="3" w:tplc="08090001" w:tentative="1">
+      <w:start w:val="1"/>
+      <w:numFmt w:val="bullet"/>
+      <w:lvlText w:val=""/>
+      <w:lvlJc w:val="left"/>
+      <w:pPr>
+        <w:ind w:left="2880" w:hanging="360"/>
+      </w:pPr>
+      <w:rPr>
+        <w:rFonts w:ascii="Symbol" w:hAnsi="Symbol" w:hint="default"/>
+      </w:rPr>
+    </w:lvl>
+    <w:lvl w:ilvl="4" w:tplc="08090003" w:tentative="1">
+      <w:start w:val="1"/>
+      <w:numFmt w:val="bullet"/>
+      <w:lvlText w:val="o"/>
+      <w:lvlJc w:val="left"/>
+      <w:pPr>
+        <w:ind w:left="3600" w:hanging="360"/>
+      </w:pPr>
+      <w:rPr>
+        <w:rFonts w:ascii="Courier New" w:hAnsi="Courier New" w:cs="Courier New" w:hint="default"/>
+      </w:rPr>
+    </w:lvl>
+    <w:lvl w:ilvl="5" w:tplc="08090005" w:tentative="1">
+      <w:start w:val="1"/>
+      <w:numFmt w:val="bullet"/>
+      <w:lvlText w:val=""/>
+      <w:lvlJc w:val="left"/>
+      <w:pPr>
+        <w:ind w:left="4320" w:hanging="360"/>
+      </w:pPr>
+      <w:rPr>
+        <w:rFonts w:ascii="Wingdings" w:hAnsi="Wingdings" w:hint="default"/>
+      </w:rPr>
+    </w:lvl>
+    <w:lvl w:ilvl="6" w:tplc="08090001" w:tentative="1">
+      <w:start w:val="1"/>
+      <w:numFmt w:val="bullet"/>
+      <w:lvlText w:val=""/>
+      <w:lvlJc w:val="left"/>
+      <w:pPr>
+        <w:ind w:left="5040" w:hanging="360"/>
+      </w:pPr>
+      <w:rPr>
+        <w:rFonts w:ascii="Symbol" w:hAnsi="Symbol" w:hint="default"/>
+      </w:rPr>
+    </w:lvl>
+    <w:lvl w:ilvl="7" w:tplc="08090003" w:tentative="1">
+      <w:start w:val="1"/>
+      <w:numFmt w:val="bullet"/>
+      <w:lvlText w:val="o"/>
+      <w:lvlJc w:val="left"/>
+      <w:pPr>
+        <w:ind w:left="5760" w:hanging="360"/>
+      </w:pPr>
+      <w:rPr>
+        <w:rFonts w:ascii="Courier New" w:hAnsi="Courier New" w:cs="Courier New" w:hint="default"/>
+      </w:rPr>
+    </w:lvl>
+    <w:lvl w:ilvl="8" w:tplc="08090005" w:tentative="1">
+      <w:start w:val="1"/>
+      <w:numFmt w:val="bullet"/>
+      <w:lvlText w:val=""/>
+      <w:lvlJc w:val="left"/>
+      <w:pPr>
+        <w:ind w:left="6480" w:hanging="360"/>
+      </w:pPr>
+      <w:rPr>
+        <w:rFonts w:ascii="Wingdings" w:hAnsi="Wingdings" w:hint="default"/>
+      </w:rPr>
+    </w:lvl>
+  </w:abstractNum>
+  <w:num w:numId="1" w16cid:durableId="1222446801">
+    <w:abstractNumId w:val="1"/>
+  </w:num>
+  <w:num w:numId="2" w16cid:durableId="1866550582">
+    <w:abstractNumId w:val="0"/>
+  </w:num>
+</w:numbering>
 </file>
 
 <file path=word/styles.xml><?xml version="1.0" encoding="utf-8"?>

</xml_diff>